<commit_message>
Requirements document for Student 5
</commit_message>
<xml_diff>
--- a/reports/Student#5/05 - Requirements - Student #5.docx
+++ b/reports/Student#5/05 - Requirements - Student #5.docx
@@ -4,7 +4,7 @@
   <w:body>
     <w:p>
       <w:pPr>
-        <w:pStyle w:val="Heading1"/>
+        <w:pStyle w:val="Ttulo1"/>
         <w:spacing w:before="0"/>
         <w:rPr>
           <w:rFonts w:cstheme="majorHAnsi"/>
@@ -94,7 +94,7 @@
           </w:tcPr>
           <w:p>
             <w:pPr>
-              <w:pStyle w:val="NoSpacing"/>
+              <w:pStyle w:val="Sinespaciado"/>
               <w:rPr>
                 <w:rFonts w:asciiTheme="majorHAnsi" w:hAnsiTheme="majorHAnsi" w:cstheme="majorHAnsi"/>
               </w:rPr>
@@ -125,7 +125,6 @@
               </w:rPr>
               <w:tab/>
             </w:r>
-            <w:permStart w:id="379328249" w:edGrp="everyone"/>
             <w:sdt>
               <w:sdtPr>
                 <w:rPr>
@@ -139,16 +138,40 @@
                 <w15:appearance w15:val="hidden"/>
                 <w:text/>
               </w:sdtPr>
+              <w:sdtEndPr/>
               <w:sdtContent>
                 <w:r>
                   <w:rPr>
                     <w:rFonts w:asciiTheme="majorHAnsi" w:hAnsiTheme="majorHAnsi" w:cstheme="majorHAnsi"/>
                   </w:rPr>
-                  <w:t xml:space="preserve"> CX.YYY  </w:t>
+                  <w:t xml:space="preserve"> C</w:t>
+                </w:r>
+                <w:r>
+                  <w:rPr>
+                    <w:rFonts w:asciiTheme="majorHAnsi" w:hAnsiTheme="majorHAnsi" w:cstheme="majorHAnsi"/>
+                  </w:rPr>
+                  <w:t>1</w:t>
+                </w:r>
+                <w:r>
+                  <w:rPr>
+                    <w:rFonts w:asciiTheme="majorHAnsi" w:hAnsiTheme="majorHAnsi" w:cstheme="majorHAnsi"/>
+                  </w:rPr>
+                  <w:t>.</w:t>
+                </w:r>
+                <w:r>
+                  <w:rPr>
+                    <w:rFonts w:asciiTheme="majorHAnsi" w:hAnsiTheme="majorHAnsi" w:cstheme="majorHAnsi"/>
+                  </w:rPr>
+                  <w:t>008</w:t>
+                </w:r>
+                <w:r>
+                  <w:rPr>
+                    <w:rFonts w:asciiTheme="majorHAnsi" w:hAnsiTheme="majorHAnsi" w:cstheme="majorHAnsi"/>
+                  </w:rPr>
+                  <w:t xml:space="preserve">  </w:t>
                 </w:r>
               </w:sdtContent>
             </w:sdt>
-            <w:permEnd w:id="379328249"/>
           </w:p>
         </w:tc>
       </w:tr>
@@ -165,7 +188,7 @@
           </w:tcPr>
           <w:p>
             <w:pPr>
-              <w:pStyle w:val="NoSpacing"/>
+              <w:pStyle w:val="Sinespaciado"/>
               <w:rPr>
                 <w:rFonts w:asciiTheme="majorHAnsi" w:hAnsiTheme="majorHAnsi" w:cstheme="majorBidi"/>
               </w:rPr>
@@ -191,7 +214,6 @@
               </w:rPr>
               <w:tab/>
             </w:r>
-            <w:permStart w:id="955522721" w:edGrp="everyone"/>
             <w:sdt>
               <w:sdtPr>
                 <w:rPr>
@@ -210,11 +232,10 @@
                   <w:rPr>
                     <w:rFonts w:asciiTheme="majorHAnsi" w:hAnsiTheme="majorHAnsi" w:cstheme="majorBidi"/>
                   </w:rPr>
-                  <w:t xml:space="preserve"> https://github.com/xxxx</w:t>
+                  <w:t xml:space="preserve"> https://github.com/pabniecor/Acme-ANS-D01</w:t>
                 </w:r>
               </w:sdtContent>
             </w:sdt>
-            <w:permEnd w:id="955522721"/>
           </w:p>
         </w:tc>
       </w:tr>
@@ -251,11 +272,12 @@
           </w:p>
           <w:p>
             <w:pPr>
-              <w:pStyle w:val="NoSpacing"/>
+              <w:pStyle w:val="Sinespaciado"/>
               <w:rPr>
                 <w:rFonts w:asciiTheme="majorHAnsi" w:hAnsiTheme="majorHAnsi" w:cstheme="majorBidi"/>
                 <w:b/>
                 <w:bCs/>
+                <w:lang w:val="es-ES"/>
               </w:rPr>
             </w:pPr>
             <w:r>
@@ -272,52 +294,17 @@
               </w:rPr>
               <w:tab/>
             </w:r>
-            <w:permStart w:id="1490430286" w:edGrp="everyone"/>
             <w:r>
               <w:rPr>
                 <w:rFonts w:asciiTheme="majorHAnsi" w:hAnsiTheme="majorHAnsi" w:cstheme="majorBidi"/>
+                <w:lang w:val="es-ES"/>
               </w:rPr>
-              <w:t xml:space="preserve"> </w:t>
+              <w:t>4909*****</w:t>
             </w:r>
-            <w:r>
-              <w:rPr>
-                <w:rFonts w:asciiTheme="majorHAnsi" w:hAnsiTheme="majorHAnsi" w:cstheme="majorBidi"/>
-              </w:rPr>
-              <w:t xml:space="preserve">Masked </w:t>
-            </w:r>
-            <w:sdt>
-              <w:sdtPr>
-                <w:rPr>
-                  <w:rFonts w:asciiTheme="majorHAnsi" w:hAnsiTheme="majorHAnsi" w:cstheme="majorBidi"/>
-                </w:rPr>
-                <w:tag w:val="ID2"/>
-                <w:id w:val="-1276937016"/>
-                <w:placeholder>
-                  <w:docPart w:val="00254F08DB6849A1BD1128D7FEB50778"/>
-                </w:placeholder>
-                <w15:appearance w15:val="hidden"/>
-                <w:text/>
-              </w:sdtPr>
-              <w:sdtContent>
-                <w:r>
-                  <w:rPr>
-                    <w:rFonts w:asciiTheme="majorHAnsi" w:hAnsiTheme="majorHAnsi" w:cstheme="majorBidi"/>
-                  </w:rPr>
-                  <w:t xml:space="preserve">ID </w:t>
-                </w:r>
-                <w:r>
-                  <w:rPr>
-                    <w:rFonts w:asciiTheme="majorHAnsi" w:hAnsiTheme="majorHAnsi" w:cstheme="majorBidi"/>
-                  </w:rPr>
-                  <w:t>number</w:t>
-                </w:r>
-              </w:sdtContent>
-            </w:sdt>
           </w:p>
-          <w:permEnd w:id="1490430286"/>
           <w:p>
             <w:pPr>
-              <w:pStyle w:val="NoSpacing"/>
+              <w:pStyle w:val="Sinespaciado"/>
               <w:rPr>
                 <w:rFonts w:asciiTheme="majorHAnsi" w:hAnsiTheme="majorHAnsi" w:cstheme="majorHAnsi"/>
                 <w:b/>
@@ -344,11 +331,11 @@
               </w:rPr>
               <w:tab/>
             </w:r>
-            <w:permStart w:id="1588551831" w:edGrp="everyone"/>
             <w:sdt>
               <w:sdtPr>
                 <w:rPr>
                   <w:rFonts w:asciiTheme="majorHAnsi" w:hAnsiTheme="majorHAnsi" w:cstheme="majorHAnsi"/>
+                  <w:lang w:val="es-ES"/>
                 </w:rPr>
                 <w:tag w:val="UVUS02"/>
                 <w:id w:val="1381354132"/>
@@ -358,20 +345,35 @@
                 <w15:appearance w15:val="hidden"/>
                 <w:text/>
               </w:sdtPr>
+              <w:sdtEndPr/>
               <w:sdtContent>
                 <w:r>
                   <w:rPr>
                     <w:rFonts w:asciiTheme="majorHAnsi" w:hAnsiTheme="majorHAnsi" w:cstheme="majorHAnsi"/>
+                    <w:lang w:val="es-ES"/>
                   </w:rPr>
-                  <w:t xml:space="preserve"> uvus  </w:t>
+                  <w:t xml:space="preserve"> </w:t>
+                </w:r>
+                <w:r>
+                  <w:rPr>
+                    <w:rFonts w:asciiTheme="majorHAnsi" w:hAnsiTheme="majorHAnsi" w:cstheme="majorHAnsi"/>
+                    <w:lang w:val="es-ES"/>
+                  </w:rPr>
+                  <w:t>VWN3805</w:t>
+                </w:r>
+                <w:r>
+                  <w:rPr>
+                    <w:rFonts w:asciiTheme="majorHAnsi" w:hAnsiTheme="majorHAnsi" w:cstheme="majorHAnsi"/>
+                    <w:lang w:val="es-ES"/>
+                  </w:rPr>
+                  <w:t xml:space="preserve"> </w:t>
                 </w:r>
               </w:sdtContent>
             </w:sdt>
-            <w:permEnd w:id="1588551831"/>
           </w:p>
           <w:p>
             <w:pPr>
-              <w:pStyle w:val="NoSpacing"/>
+              <w:pStyle w:val="Sinespaciado"/>
               <w:rPr>
                 <w:rFonts w:asciiTheme="majorHAnsi" w:hAnsiTheme="majorHAnsi" w:cstheme="majorHAnsi"/>
               </w:rPr>
@@ -396,11 +398,11 @@
               </w:rPr>
               <w:tab/>
             </w:r>
-            <w:permStart w:id="441854091" w:edGrp="everyone"/>
             <w:sdt>
               <w:sdtPr>
                 <w:rPr>
                   <w:rFonts w:asciiTheme="majorHAnsi" w:hAnsiTheme="majorHAnsi" w:cstheme="majorHAnsi"/>
+                  <w:lang w:val="es-ES"/>
                 </w:rPr>
                 <w:tag w:val="Student2"/>
                 <w:id w:val="2044784553"/>
@@ -410,20 +412,28 @@
                 <w15:appearance w15:val="hidden"/>
                 <w:text/>
               </w:sdtPr>
+              <w:sdtEndPr/>
               <w:sdtContent>
                 <w:r>
                   <w:rPr>
                     <w:rFonts w:asciiTheme="majorHAnsi" w:hAnsiTheme="majorHAnsi" w:cstheme="majorHAnsi"/>
+                    <w:lang w:val="es-ES"/>
                   </w:rPr>
-                  <w:t xml:space="preserve"> Surnames, Name  </w:t>
+                  <w:t>Granado Oliva, Samuel</w:t>
+                </w:r>
+                <w:r>
+                  <w:rPr>
+                    <w:rFonts w:asciiTheme="majorHAnsi" w:hAnsiTheme="majorHAnsi" w:cstheme="majorHAnsi"/>
+                    <w:lang w:val="es-ES"/>
+                  </w:rPr>
+                  <w:t xml:space="preserve">  </w:t>
                 </w:r>
               </w:sdtContent>
             </w:sdt>
-            <w:permEnd w:id="441854091"/>
           </w:p>
           <w:p>
             <w:pPr>
-              <w:pStyle w:val="NoSpacing"/>
+              <w:pStyle w:val="Sinespaciado"/>
               <w:rPr>
                 <w:rFonts w:asciiTheme="majorHAnsi" w:hAnsiTheme="majorHAnsi" w:cstheme="majorHAnsi"/>
               </w:rPr>
@@ -448,7 +458,6 @@
               </w:rPr>
               <w:tab/>
             </w:r>
-            <w:permStart w:id="16126159" w:edGrp="everyone"/>
             <w:sdt>
               <w:sdtPr>
                 <w:rPr>
@@ -462,16 +471,28 @@
                 <w15:appearance w15:val="hidden"/>
                 <w:text/>
               </w:sdtPr>
+              <w:sdtEndPr/>
               <w:sdtContent>
                 <w:r>
                   <w:rPr>
                     <w:rFonts w:asciiTheme="majorHAnsi" w:hAnsiTheme="majorHAnsi" w:cstheme="majorHAnsi"/>
                   </w:rPr>
-                  <w:t xml:space="preserve"> role1, role2, role3  </w:t>
+                  <w:t xml:space="preserve"> </w:t>
+                </w:r>
+                <w:r>
+                  <w:rPr>
+                    <w:rFonts w:asciiTheme="majorHAnsi" w:hAnsiTheme="majorHAnsi" w:cstheme="majorHAnsi"/>
+                  </w:rPr>
+                  <w:t>developer, tester</w:t>
+                </w:r>
+                <w:r>
+                  <w:rPr>
+                    <w:rFonts w:asciiTheme="majorHAnsi" w:hAnsiTheme="majorHAnsi" w:cstheme="majorHAnsi"/>
+                  </w:rPr>
+                  <w:t xml:space="preserve">  </w:t>
                 </w:r>
               </w:sdtContent>
             </w:sdt>
-            <w:permEnd w:id="16126159"/>
           </w:p>
         </w:tc>
       </w:tr>
@@ -488,7 +509,7 @@
           </w:tcPr>
           <w:p>
             <w:pPr>
-              <w:pStyle w:val="NoSpacing"/>
+              <w:pStyle w:val="Sinespaciado"/>
               <w:rPr>
                 <w:rFonts w:asciiTheme="majorHAnsi" w:hAnsiTheme="majorHAnsi" w:cstheme="majorHAnsi"/>
               </w:rPr>
@@ -519,7 +540,6 @@
               </w:rPr>
               <w:tab/>
             </w:r>
-            <w:permStart w:id="925041655" w:edGrp="everyone"/>
             <w:sdt>
               <w:sdtPr>
                 <w:rPr>
@@ -533,23 +553,35 @@
                 <w15:appearance w15:val="hidden"/>
                 <w:text/>
               </w:sdtPr>
+              <w:sdtEndPr/>
               <w:sdtContent>
                 <w:r>
                   <w:rPr>
                     <w:rFonts w:asciiTheme="majorHAnsi" w:hAnsiTheme="majorHAnsi" w:cstheme="majorHAnsi"/>
                   </w:rPr>
-                  <w:t xml:space="preserve"> place month day, year </w:t>
+                  <w:t xml:space="preserve"> </w:t>
+                </w:r>
+                <w:r>
+                  <w:rPr>
+                    <w:rFonts w:asciiTheme="majorHAnsi" w:hAnsiTheme="majorHAnsi" w:cstheme="majorHAnsi"/>
+                  </w:rPr>
+                  <w:t>Sevilla, February 19th, 2025</w:t>
+                </w:r>
+                <w:r>
+                  <w:rPr>
+                    <w:rFonts w:asciiTheme="majorHAnsi" w:hAnsiTheme="majorHAnsi" w:cstheme="majorHAnsi"/>
+                  </w:rPr>
+                  <w:t xml:space="preserve"> </w:t>
                 </w:r>
               </w:sdtContent>
             </w:sdt>
-            <w:permEnd w:id="925041655"/>
           </w:p>
         </w:tc>
       </w:tr>
     </w:tbl>
     <w:p>
       <w:pPr>
-        <w:pStyle w:val="Heading1"/>
+        <w:pStyle w:val="Ttulo1"/>
         <w:spacing w:before="0"/>
         <w:rPr>
           <w:rFonts w:cstheme="majorHAnsi"/>
@@ -559,7 +591,6 @@
         <w:rPr>
           <w:rFonts w:cstheme="majorHAnsi"/>
         </w:rPr>
-        <w:lastRenderedPageBreak/>
         <w:t>MANDATORY</w:t>
       </w:r>
       <w:r>
@@ -583,7 +614,7 @@
     </w:p>
     <w:p>
       <w:pPr>
-        <w:pStyle w:val="Heading2"/>
+        <w:pStyle w:val="Ttulo2"/>
         <w:rPr>
           <w:rFonts w:cstheme="majorHAnsi"/>
         </w:rPr>
@@ -613,7 +644,7 @@
     </w:p>
     <w:p>
       <w:pPr>
-        <w:pStyle w:val="Heading2"/>
+        <w:pStyle w:val="Ttulo2"/>
         <w:rPr>
           <w:rFonts w:cstheme="majorHAnsi"/>
         </w:rPr>
@@ -747,7 +778,6 @@
         <w:t>” denotes your name/s.</w:t>
       </w:r>
     </w:p>
-    <w:permStart w:id="1733719730" w:edGrp="everyone"/>
     <w:p>
       <w:pPr>
         <w:pStyle w:val="Comment-Grader"/>
@@ -762,23 +792,26 @@
           <w15:appearance w15:val="hidden"/>
           <w:text/>
         </w:sdtPr>
+        <w:sdtEndPr/>
         <w:sdtContent>
           <w:r>
-            <w:t xml:space="preserve">   </w:t>
+            <w:t xml:space="preserve">  </w:t>
+          </w:r>
+          <w:r>
+            <w:t>X</w:t>
+          </w:r>
+          <w:r>
+            <w:t xml:space="preserve"> </w:t>
           </w:r>
         </w:sdtContent>
       </w:sdt>
       <w:r>
-        <w:t xml:space="preserve"> </w:t>
-      </w:r>
-      <w:permEnd w:id="1733719730"/>
-      <w:r>
-        <w:t xml:space="preserve">   </w:t>
-      </w:r>
-    </w:p>
-    <w:p>
-      <w:pPr>
-        <w:pStyle w:val="Heading2"/>
+        <w:t xml:space="preserve">    </w:t>
+      </w:r>
+    </w:p>
+    <w:p>
+      <w:pPr>
+        <w:pStyle w:val="Ttulo2"/>
         <w:rPr>
           <w:rFonts w:cstheme="majorHAnsi"/>
         </w:rPr>
@@ -805,7 +838,7 @@
     </w:p>
     <w:p>
       <w:pPr>
-        <w:pStyle w:val="Heading2"/>
+        <w:pStyle w:val="Ttulo2"/>
         <w:rPr>
           <w:rFonts w:cstheme="majorHAnsi"/>
         </w:rPr>
@@ -832,7 +865,7 @@
     </w:p>
     <w:p>
       <w:pPr>
-        <w:pStyle w:val="Heading2"/>
+        <w:pStyle w:val="Ttulo2"/>
         <w:rPr>
           <w:rFonts w:cstheme="majorHAnsi"/>
         </w:rPr>
@@ -855,7 +888,6 @@
         <w:t xml:space="preserve">.  </w:t>
       </w:r>
     </w:p>
-    <w:permStart w:id="244456920" w:edGrp="everyone"/>
     <w:p>
       <w:pPr>
         <w:pStyle w:val="Comment-Grader"/>
@@ -870,13 +902,19 @@
           <w15:appearance w15:val="hidden"/>
           <w:text/>
         </w:sdtPr>
+        <w:sdtEndPr/>
         <w:sdtContent>
           <w:r>
-            <w:t xml:space="preserve">    </w:t>
+            <w:t xml:space="preserve">  </w:t>
+          </w:r>
+          <w:r>
+            <w:t>X</w:t>
+          </w:r>
+          <w:r>
+            <w:t xml:space="preserve">  </w:t>
           </w:r>
         </w:sdtContent>
       </w:sdt>
-      <w:permEnd w:id="244456920"/>
       <w:r>
         <w:t xml:space="preserve">   </w:t>
       </w:r>
@@ -942,7 +980,7 @@
     </w:p>
     <w:p>
       <w:pPr>
-        <w:pStyle w:val="Heading1"/>
+        <w:pStyle w:val="Ttulo1"/>
         <w:tabs>
           <w:tab w:val="left" w:pos="284"/>
         </w:tabs>
@@ -956,7 +994,6 @@
         <w:rPr>
           <w:rFonts w:cstheme="majorHAnsi"/>
         </w:rPr>
-        <w:lastRenderedPageBreak/>
         <w:t>MANDATORY</w:t>
       </w:r>
       <w:r>
@@ -981,7 +1018,7 @@
     </w:p>
     <w:p>
       <w:pPr>
-        <w:pStyle w:val="Heading2"/>
+        <w:pStyle w:val="Ttulo2"/>
         <w:rPr>
           <w:rFonts w:cstheme="majorHAnsi"/>
           <w:lang w:val="en-US"/>
@@ -1161,7 +1198,6 @@
         <w:t xml:space="preserve">.  </w:t>
       </w:r>
     </w:p>
-    <w:permStart w:id="1580534963" w:edGrp="everyone"/>
     <w:p>
       <w:pPr>
         <w:pStyle w:val="Comment-Grader"/>
@@ -1176,13 +1212,13 @@
           <w15:appearance w15:val="hidden"/>
           <w:text/>
         </w:sdtPr>
+        <w:sdtEndPr/>
         <w:sdtContent>
           <w:r>
             <w:t xml:space="preserve">    </w:t>
           </w:r>
         </w:sdtContent>
       </w:sdt>
-      <w:permEnd w:id="1580534963"/>
       <w:r>
         <w:t xml:space="preserve">  </w:t>
       </w:r>
@@ -1291,7 +1327,7 @@
       </w:r>
       <w:r>
         <w:rPr>
-          <w:rStyle w:val="Strong"/>
+          <w:rStyle w:val="Textoennegrita"/>
         </w:rPr>
         <w:t>estimated cost</w:t>
       </w:r>
@@ -1322,7 +1358,6 @@
       </w:r>
     </w:p>
     <w:bookmarkEnd w:id="0"/>
-    <w:permStart w:id="1685676958" w:edGrp="everyone"/>
     <w:p>
       <w:pPr>
         <w:pStyle w:val="Comment-Grader"/>
@@ -1337,13 +1372,13 @@
           <w15:appearance w15:val="hidden"/>
           <w:text/>
         </w:sdtPr>
+        <w:sdtEndPr/>
         <w:sdtContent>
           <w:r>
             <w:t xml:space="preserve">    </w:t>
           </w:r>
         </w:sdtContent>
       </w:sdt>
-      <w:permEnd w:id="1685676958"/>
       <w:r>
         <w:t xml:space="preserve"> </w:t>
       </w:r>
@@ -1464,7 +1499,6 @@
       </w:r>
     </w:p>
     <w:bookmarkStart w:id="1" w:name="_Hlk157677981"/>
-    <w:permStart w:id="339812661" w:edGrp="everyone"/>
     <w:p>
       <w:pPr>
         <w:pStyle w:val="Comment-Grader"/>
@@ -1478,13 +1512,13 @@
           </w:placeholder>
           <w:text/>
         </w:sdtPr>
+        <w:sdtEndPr/>
         <w:sdtContent>
           <w:r>
             <w:t xml:space="preserve">    </w:t>
           </w:r>
         </w:sdtContent>
       </w:sdt>
-      <w:permEnd w:id="339812661"/>
       <w:r>
         <w:t xml:space="preserve">   </w:t>
       </w:r>
@@ -1492,7 +1526,7 @@
     </w:p>
     <w:p>
       <w:pPr>
-        <w:pStyle w:val="Heading2"/>
+        <w:pStyle w:val="Ttulo2"/>
         <w:rPr>
           <w:rFonts w:cstheme="majorHAnsi"/>
         </w:rPr>
@@ -1522,7 +1556,7 @@
     </w:p>
     <w:p>
       <w:pPr>
-        <w:pStyle w:val="Heading2"/>
+        <w:pStyle w:val="Ttulo2"/>
         <w:rPr>
           <w:rFonts w:cstheme="majorHAnsi"/>
         </w:rPr>
@@ -1582,16 +1616,15 @@
     </w:p>
     <w:p>
       <w:pPr>
-        <w:pStyle w:val="Heading2"/>
-        <w:rPr>
-          <w:rFonts w:cstheme="majorHAnsi"/>
-        </w:rPr>
-      </w:pPr>
-      <w:r>
-        <w:rPr>
-          <w:rFonts w:cstheme="majorHAnsi"/>
-        </w:rPr>
-        <w:lastRenderedPageBreak/>
+        <w:pStyle w:val="Ttulo2"/>
+        <w:rPr>
+          <w:rFonts w:cstheme="majorHAnsi"/>
+        </w:rPr>
+      </w:pPr>
+      <w:r>
+        <w:rPr>
+          <w:rFonts w:cstheme="majorHAnsi"/>
+        </w:rPr>
         <w:t>Testing requirements</w:t>
       </w:r>
     </w:p>
@@ -1696,7 +1729,6 @@
         <w:t>his or her profile.   </w:t>
       </w:r>
     </w:p>
-    <w:permStart w:id="891315281" w:edGrp="everyone"/>
     <w:p>
       <w:pPr>
         <w:pStyle w:val="Comment-Grader"/>
@@ -1711,17 +1743,17 @@
           <w15:appearance w15:val="hidden"/>
           <w:text/>
         </w:sdtPr>
+        <w:sdtEndPr/>
         <w:sdtContent>
           <w:r>
             <w:t xml:space="preserve">    </w:t>
           </w:r>
         </w:sdtContent>
       </w:sdt>
-      <w:permEnd w:id="891315281"/>
-    </w:p>
-    <w:p>
-      <w:pPr>
-        <w:pStyle w:val="Heading2"/>
+    </w:p>
+    <w:p>
+      <w:pPr>
+        <w:pStyle w:val="Ttulo2"/>
         <w:rPr>
           <w:rFonts w:cstheme="majorHAnsi"/>
         </w:rPr>
@@ -1747,7 +1779,6 @@
         <w:t xml:space="preserve">.  </w:t>
       </w:r>
     </w:p>
-    <w:permStart w:id="338698352" w:edGrp="everyone"/>
     <w:p>
       <w:pPr>
         <w:pStyle w:val="Comment-Grader"/>
@@ -1762,13 +1793,13 @@
           <w15:appearance w15:val="hidden"/>
           <w:text/>
         </w:sdtPr>
+        <w:sdtEndPr/>
         <w:sdtContent>
           <w:r>
             <w:t xml:space="preserve">    </w:t>
           </w:r>
         </w:sdtContent>
       </w:sdt>
-      <w:permEnd w:id="338698352"/>
       <w:r>
         <w:t xml:space="preserve">   </w:t>
       </w:r>
@@ -1782,7 +1813,7 @@
     </w:p>
     <w:p>
       <w:pPr>
-        <w:pStyle w:val="Heading1"/>
+        <w:pStyle w:val="Ttulo1"/>
         <w:pBdr>
           <w:top w:val="single" w:sz="8" w:space="1" w:color="auto"/>
           <w:left w:val="single" w:sz="8" w:space="4" w:color="auto"/>
@@ -1801,7 +1832,6 @@
         <w:rPr>
           <w:rFonts w:cstheme="majorHAnsi"/>
         </w:rPr>
-        <w:lastRenderedPageBreak/>
         <w:t>MANDATORY</w:t>
       </w:r>
       <w:r>
@@ -1825,7 +1855,7 @@
     </w:p>
     <w:p>
       <w:pPr>
-        <w:pStyle w:val="Heading2"/>
+        <w:pStyle w:val="Ttulo2"/>
         <w:rPr>
           <w:rFonts w:cstheme="majorHAnsi"/>
         </w:rPr>
@@ -1855,7 +1885,7 @@
     </w:p>
     <w:p>
       <w:pPr>
-        <w:pStyle w:val="Heading2"/>
+        <w:pStyle w:val="Ttulo2"/>
         <w:rPr>
           <w:rFonts w:cstheme="majorHAnsi"/>
         </w:rPr>
@@ -2006,7 +2036,6 @@
         <w:t>.</w:t>
       </w:r>
     </w:p>
-    <w:permStart w:id="8470091" w:edGrp="everyone"/>
     <w:p>
       <w:pPr>
         <w:pStyle w:val="Comment-Grader"/>
@@ -2021,13 +2050,13 @@
           <w15:appearance w15:val="hidden"/>
           <w:text/>
         </w:sdtPr>
+        <w:sdtEndPr/>
         <w:sdtContent>
           <w:r>
             <w:t xml:space="preserve">    </w:t>
           </w:r>
         </w:sdtContent>
       </w:sdt>
-      <w:permEnd w:id="8470091"/>
       <w:r>
         <w:t xml:space="preserve">    </w:t>
       </w:r>
@@ -2095,7 +2124,6 @@
         <w:t xml:space="preserve"> and publish tasks.  Note that published tasks cannot be updated or deleted.</w:t>
       </w:r>
     </w:p>
-    <w:permStart w:id="66585966" w:edGrp="everyone"/>
     <w:p>
       <w:pPr>
         <w:pStyle w:val="Comment-Grader"/>
@@ -2110,20 +2138,20 @@
           <w15:appearance w15:val="hidden"/>
           <w:text/>
         </w:sdtPr>
+        <w:sdtEndPr/>
         <w:sdtContent>
           <w:r>
             <w:t xml:space="preserve">    </w:t>
           </w:r>
         </w:sdtContent>
       </w:sdt>
-      <w:permEnd w:id="66585966"/>
       <w:r>
         <w:t xml:space="preserve">    </w:t>
       </w:r>
     </w:p>
     <w:p>
       <w:pPr>
-        <w:pStyle w:val="Heading2"/>
+        <w:pStyle w:val="Ttulo2"/>
         <w:rPr>
           <w:rFonts w:cstheme="majorHAnsi"/>
         </w:rPr>
@@ -2153,7 +2181,7 @@
     </w:p>
     <w:p>
       <w:pPr>
-        <w:pStyle w:val="Heading2"/>
+        <w:pStyle w:val="Ttulo2"/>
         <w:rPr>
           <w:rFonts w:cstheme="majorHAnsi"/>
         </w:rPr>
@@ -2180,7 +2208,7 @@
     </w:p>
     <w:p>
       <w:pPr>
-        <w:pStyle w:val="Heading2"/>
+        <w:pStyle w:val="Ttulo2"/>
         <w:rPr>
           <w:rFonts w:cstheme="majorHAnsi"/>
         </w:rPr>
@@ -2206,7 +2234,6 @@
         <w:t xml:space="preserve">.  </w:t>
       </w:r>
     </w:p>
-    <w:permStart w:id="1123494185" w:edGrp="everyone"/>
     <w:p>
       <w:pPr>
         <w:pStyle w:val="Comment-Grader"/>
@@ -2221,20 +2248,20 @@
           <w15:appearance w15:val="hidden"/>
           <w:text/>
         </w:sdtPr>
+        <w:sdtEndPr/>
         <w:sdtContent>
           <w:r>
             <w:t xml:space="preserve">    </w:t>
           </w:r>
         </w:sdtContent>
       </w:sdt>
-      <w:permEnd w:id="1123494185"/>
       <w:r>
         <w:t xml:space="preserve">   </w:t>
       </w:r>
     </w:p>
     <w:p>
       <w:pPr>
-        <w:pStyle w:val="Heading1"/>
+        <w:pStyle w:val="Ttulo1"/>
         <w:tabs>
           <w:tab w:val="left" w:pos="284"/>
         </w:tabs>
@@ -2247,7 +2274,6 @@
         <w:rPr>
           <w:rFonts w:cstheme="majorHAnsi"/>
         </w:rPr>
-        <w:lastRenderedPageBreak/>
         <w:t>MANDATORY</w:t>
       </w:r>
       <w:r>
@@ -2271,7 +2297,7 @@
     </w:p>
     <w:p>
       <w:pPr>
-        <w:pStyle w:val="Heading2"/>
+        <w:pStyle w:val="Ttulo2"/>
         <w:rPr>
           <w:rFonts w:cstheme="majorHAnsi"/>
         </w:rPr>
@@ -2291,7 +2317,6 @@
         <w:t xml:space="preserve">Create appropriate indices for your entities, if required.  </w:t>
       </w:r>
     </w:p>
-    <w:permStart w:id="1780682074" w:edGrp="everyone"/>
     <w:p>
       <w:pPr>
         <w:pStyle w:val="Comment-Grader"/>
@@ -2309,20 +2334,20 @@
           <w15:appearance w15:val="hidden"/>
           <w:text/>
         </w:sdtPr>
+        <w:sdtEndPr/>
         <w:sdtContent>
           <w:r>
             <w:t xml:space="preserve">    </w:t>
           </w:r>
         </w:sdtContent>
       </w:sdt>
-      <w:permEnd w:id="1780682074"/>
       <w:r>
         <w:t xml:space="preserve">   </w:t>
       </w:r>
     </w:p>
     <w:p>
       <w:pPr>
-        <w:pStyle w:val="Heading2"/>
+        <w:pStyle w:val="Ttulo2"/>
         <w:rPr>
           <w:rFonts w:cstheme="majorHAnsi"/>
         </w:rPr>
@@ -2349,7 +2374,7 @@
     </w:p>
     <w:p>
       <w:pPr>
-        <w:pStyle w:val="Heading2"/>
+        <w:pStyle w:val="Ttulo2"/>
         <w:rPr>
           <w:rFonts w:cstheme="majorHAnsi"/>
         </w:rPr>
@@ -2371,7 +2396,7 @@
     </w:p>
     <w:p>
       <w:pPr>
-        <w:pStyle w:val="Heading2"/>
+        <w:pStyle w:val="Ttulo2"/>
         <w:rPr>
           <w:rFonts w:cstheme="majorHAnsi"/>
         </w:rPr>
@@ -2403,7 +2428,6 @@
         <w:t>.</w:t>
       </w:r>
     </w:p>
-    <w:permStart w:id="973563344" w:edGrp="everyone"/>
     <w:p>
       <w:pPr>
         <w:pStyle w:val="Comment-Grader"/>
@@ -2417,20 +2441,20 @@
           </w:placeholder>
           <w:text/>
         </w:sdtPr>
+        <w:sdtEndPr/>
         <w:sdtContent>
           <w:r>
             <w:t xml:space="preserve">    </w:t>
           </w:r>
         </w:sdtContent>
       </w:sdt>
-      <w:permEnd w:id="973563344"/>
       <w:r>
         <w:t xml:space="preserve">   </w:t>
       </w:r>
     </w:p>
     <w:p>
       <w:pPr>
-        <w:pStyle w:val="Heading2"/>
+        <w:pStyle w:val="Ttulo2"/>
         <w:rPr>
           <w:rFonts w:cstheme="majorHAnsi"/>
         </w:rPr>
@@ -2456,7 +2480,6 @@
         <w:t xml:space="preserve">.  </w:t>
       </w:r>
     </w:p>
-    <w:permStart w:id="182535402" w:edGrp="everyone"/>
     <w:p>
       <w:pPr>
         <w:pStyle w:val="Comment-Grader"/>
@@ -2471,13 +2494,13 @@
           <w15:appearance w15:val="hidden"/>
           <w:text/>
         </w:sdtPr>
+        <w:sdtEndPr/>
         <w:sdtContent>
           <w:r>
             <w:t xml:space="preserve">    </w:t>
           </w:r>
         </w:sdtContent>
       </w:sdt>
-      <w:permEnd w:id="182535402"/>
       <w:r>
         <w:t xml:space="preserve">   </w:t>
       </w:r>
@@ -2490,7 +2513,6 @@
         <w:t>Produce a testing report.</w:t>
       </w:r>
     </w:p>
-    <w:permStart w:id="966666940" w:edGrp="everyone"/>
     <w:p>
       <w:pPr>
         <w:pStyle w:val="Comment-Grader"/>
@@ -2504,13 +2526,13 @@
           </w:placeholder>
           <w:text/>
         </w:sdtPr>
+        <w:sdtEndPr/>
         <w:sdtContent>
           <w:r>
             <w:t xml:space="preserve">    </w:t>
           </w:r>
         </w:sdtContent>
       </w:sdt>
-      <w:permEnd w:id="966666940"/>
       <w:r>
         <w:t xml:space="preserve">  </w:t>
       </w:r>
@@ -2533,7 +2555,7 @@
     </w:p>
     <w:p>
       <w:pPr>
-        <w:pStyle w:val="Heading1"/>
+        <w:pStyle w:val="Ttulo1"/>
         <w:spacing w:before="0"/>
         <w:rPr>
           <w:rFonts w:cstheme="majorHAnsi"/>
@@ -2543,7 +2565,6 @@
         <w:rPr>
           <w:rFonts w:cstheme="majorHAnsi"/>
         </w:rPr>
-        <w:lastRenderedPageBreak/>
         <w:t>SUPPLEMENTARY I</w:t>
       </w:r>
       <w:r>
@@ -2567,7 +2588,7 @@
     </w:p>
     <w:p>
       <w:pPr>
-        <w:pStyle w:val="Heading2"/>
+        <w:pStyle w:val="Ttulo2"/>
         <w:rPr>
           <w:rFonts w:cstheme="majorHAnsi"/>
         </w:rPr>
@@ -2597,7 +2618,7 @@
     </w:p>
     <w:p>
       <w:pPr>
-        <w:pStyle w:val="Heading2"/>
+        <w:pStyle w:val="Ttulo2"/>
         <w:rPr>
           <w:rFonts w:cstheme="majorHAnsi"/>
         </w:rPr>
@@ -2624,7 +2645,7 @@
     </w:p>
     <w:p>
       <w:pPr>
-        <w:pStyle w:val="Heading2"/>
+        <w:pStyle w:val="Ttulo2"/>
         <w:rPr>
           <w:rFonts w:cstheme="majorHAnsi"/>
         </w:rPr>
@@ -2651,7 +2672,7 @@
     </w:p>
     <w:p>
       <w:pPr>
-        <w:pStyle w:val="Heading2"/>
+        <w:pStyle w:val="Ttulo2"/>
         <w:rPr>
           <w:rFonts w:cstheme="majorHAnsi"/>
         </w:rPr>
@@ -2678,7 +2699,7 @@
     </w:p>
     <w:p>
       <w:pPr>
-        <w:pStyle w:val="Heading2"/>
+        <w:pStyle w:val="Ttulo2"/>
         <w:rPr>
           <w:rFonts w:cstheme="majorHAnsi"/>
         </w:rPr>
@@ -2750,7 +2771,7 @@
     </w:p>
     <w:p>
       <w:pPr>
-        <w:pStyle w:val="Heading1"/>
+        <w:pStyle w:val="Ttulo1"/>
         <w:tabs>
           <w:tab w:val="left" w:pos="284"/>
         </w:tabs>
@@ -2764,7 +2785,6 @@
         <w:rPr>
           <w:rFonts w:cstheme="majorHAnsi"/>
         </w:rPr>
-        <w:lastRenderedPageBreak/>
         <w:t>SUPPLEMENTARY I</w:t>
       </w:r>
       <w:r>
@@ -2791,7 +2811,7 @@
     </w:p>
     <w:p>
       <w:pPr>
-        <w:pStyle w:val="Heading2"/>
+        <w:pStyle w:val="Ttulo2"/>
         <w:rPr>
           <w:rFonts w:cstheme="majorHAnsi"/>
           <w:lang w:val="en-US"/>
@@ -2948,7 +2968,6 @@
         <w:t xml:space="preserve"> in which he or she is involved.</w:t>
       </w:r>
     </w:p>
-    <w:permStart w:id="1886471582" w:edGrp="everyone"/>
     <w:p>
       <w:pPr>
         <w:pStyle w:val="Comment-Grader"/>
@@ -2969,6 +2988,7 @@
           <w15:appearance w15:val="hidden"/>
           <w:text/>
         </w:sdtPr>
+        <w:sdtEndPr/>
         <w:sdtContent>
           <w:r>
             <w:rPr>
@@ -2978,7 +2998,6 @@
           </w:r>
         </w:sdtContent>
       </w:sdt>
-      <w:permEnd w:id="1886471582"/>
       <w:r>
         <w:rPr>
           <w:lang w:val="en-US"/>
@@ -2988,7 +3007,7 @@
     </w:p>
     <w:p>
       <w:pPr>
-        <w:pStyle w:val="Heading2"/>
+        <w:pStyle w:val="Ttulo2"/>
         <w:rPr>
           <w:rFonts w:cstheme="majorHAnsi"/>
         </w:rPr>
@@ -3018,7 +3037,7 @@
     </w:p>
     <w:p>
       <w:pPr>
-        <w:pStyle w:val="Heading2"/>
+        <w:pStyle w:val="Ttulo2"/>
         <w:rPr>
           <w:rFonts w:cstheme="majorHAnsi"/>
         </w:rPr>
@@ -3048,7 +3067,7 @@
     </w:p>
     <w:p>
       <w:pPr>
-        <w:pStyle w:val="Heading2"/>
+        <w:pStyle w:val="Ttulo2"/>
         <w:rPr>
           <w:rFonts w:cstheme="majorHAnsi"/>
         </w:rPr>
@@ -3075,7 +3094,7 @@
     </w:p>
     <w:p>
       <w:pPr>
-        <w:pStyle w:val="Heading2"/>
+        <w:pStyle w:val="Ttulo2"/>
         <w:rPr>
           <w:rFonts w:cstheme="majorHAnsi"/>
         </w:rPr>
@@ -3095,7 +3114,6 @@
         <w:t>Produce a UML domain model regarding the information requirements in your project.</w:t>
       </w:r>
     </w:p>
-    <w:permStart w:id="2128962506" w:edGrp="everyone"/>
     <w:p>
       <w:pPr>
         <w:pStyle w:val="Comment-Grader"/>
@@ -3110,20 +3128,20 @@
           <w15:appearance w15:val="hidden"/>
           <w:text/>
         </w:sdtPr>
+        <w:sdtEndPr/>
         <w:sdtContent>
           <w:r>
             <w:t xml:space="preserve">    </w:t>
           </w:r>
         </w:sdtContent>
       </w:sdt>
-      <w:permEnd w:id="2128962506"/>
       <w:r>
         <w:t xml:space="preserve">   </w:t>
       </w:r>
     </w:p>
     <w:p>
       <w:pPr>
-        <w:pStyle w:val="Heading1"/>
+        <w:pStyle w:val="Ttulo1"/>
         <w:pBdr>
           <w:top w:val="single" w:sz="8" w:space="1" w:color="auto"/>
           <w:left w:val="single" w:sz="8" w:space="4" w:color="auto"/>
@@ -3142,7 +3160,6 @@
         <w:rPr>
           <w:rFonts w:cstheme="majorHAnsi"/>
         </w:rPr>
-        <w:lastRenderedPageBreak/>
         <w:t>SUPPLEMENTARY I</w:t>
       </w:r>
       <w:r>
@@ -3166,7 +3183,7 @@
     </w:p>
     <w:p>
       <w:pPr>
-        <w:pStyle w:val="Heading2"/>
+        <w:pStyle w:val="Ttulo2"/>
         <w:rPr>
           <w:rFonts w:cstheme="majorHAnsi"/>
         </w:rPr>
@@ -3196,7 +3213,7 @@
     </w:p>
     <w:p>
       <w:pPr>
-        <w:pStyle w:val="Heading2"/>
+        <w:pStyle w:val="Ttulo2"/>
         <w:rPr>
           <w:rFonts w:cstheme="majorHAnsi"/>
         </w:rPr>
@@ -3244,7 +3261,6 @@
         <w:t>Sign up to the system and become a technician.</w:t>
       </w:r>
     </w:p>
-    <w:permStart w:id="642407937" w:edGrp="everyone"/>
     <w:p>
       <w:pPr>
         <w:pStyle w:val="Comment-Grader"/>
@@ -3259,13 +3275,13 @@
           <w15:appearance w15:val="hidden"/>
           <w:text/>
         </w:sdtPr>
+        <w:sdtEndPr/>
         <w:sdtContent>
           <w:r>
             <w:t xml:space="preserve">    </w:t>
           </w:r>
         </w:sdtContent>
       </w:sdt>
-      <w:permEnd w:id="642407937"/>
       <w:r>
         <w:t xml:space="preserve">   </w:t>
       </w:r>
@@ -3306,7 +3322,6 @@
         <w:t>Update their profiles.</w:t>
       </w:r>
     </w:p>
-    <w:permStart w:id="1607870852" w:edGrp="everyone"/>
     <w:p>
       <w:pPr>
         <w:pStyle w:val="Comment-Grader"/>
@@ -3321,13 +3336,13 @@
           <w15:appearance w15:val="hidden"/>
           <w:text/>
         </w:sdtPr>
+        <w:sdtEndPr/>
         <w:sdtContent>
           <w:r>
             <w:t xml:space="preserve">    </w:t>
           </w:r>
         </w:sdtContent>
       </w:sdt>
-      <w:permEnd w:id="1607870852"/>
       <w:r>
         <w:t xml:space="preserve">   </w:t>
       </w:r>
@@ -3385,7 +3400,6 @@
         <w:t xml:space="preserve"> </w:t>
       </w:r>
     </w:p>
-    <w:permStart w:id="535524790" w:edGrp="everyone"/>
     <w:p>
       <w:pPr>
         <w:pStyle w:val="Comment-Grader"/>
@@ -3400,13 +3414,13 @@
           <w15:appearance w15:val="hidden"/>
           <w:text/>
         </w:sdtPr>
+        <w:sdtEndPr/>
         <w:sdtContent>
           <w:r>
             <w:t xml:space="preserve">    </w:t>
           </w:r>
         </w:sdtContent>
       </w:sdt>
-      <w:permEnd w:id="535524790"/>
     </w:p>
     <w:p>
       <w:pPr>
@@ -3444,7 +3458,6 @@
         <w:t>Show their dashboards.</w:t>
       </w:r>
     </w:p>
-    <w:permStart w:id="753821500" w:edGrp="everyone"/>
     <w:p>
       <w:pPr>
         <w:pStyle w:val="Comment-Grader"/>
@@ -3459,20 +3472,20 @@
           <w15:appearance w15:val="hidden"/>
           <w:text/>
         </w:sdtPr>
+        <w:sdtEndPr/>
         <w:sdtContent>
           <w:r>
             <w:t xml:space="preserve">    </w:t>
           </w:r>
         </w:sdtContent>
       </w:sdt>
-      <w:permEnd w:id="753821500"/>
       <w:r>
         <w:t xml:space="preserve">    </w:t>
       </w:r>
     </w:p>
     <w:p>
       <w:pPr>
-        <w:pStyle w:val="Heading2"/>
+        <w:pStyle w:val="Ttulo2"/>
         <w:rPr>
           <w:rFonts w:cstheme="majorHAnsi"/>
         </w:rPr>
@@ -3502,7 +3515,7 @@
     </w:p>
     <w:p>
       <w:pPr>
-        <w:pStyle w:val="Heading2"/>
+        <w:pStyle w:val="Ttulo2"/>
         <w:rPr>
           <w:rFonts w:cstheme="majorHAnsi"/>
         </w:rPr>
@@ -3543,16 +3556,15 @@
     </w:p>
     <w:p>
       <w:pPr>
-        <w:pStyle w:val="Heading2"/>
-        <w:rPr>
-          <w:rFonts w:cstheme="majorHAnsi"/>
-        </w:rPr>
-      </w:pPr>
-      <w:r>
-        <w:rPr>
-          <w:rFonts w:cstheme="majorHAnsi"/>
-        </w:rPr>
-        <w:lastRenderedPageBreak/>
+        <w:pStyle w:val="Ttulo2"/>
+        <w:rPr>
+          <w:rFonts w:cstheme="majorHAnsi"/>
+        </w:rPr>
+      </w:pPr>
+      <w:r>
+        <w:rPr>
+          <w:rFonts w:cstheme="majorHAnsi"/>
+        </w:rPr>
         <w:t>Managerial requirements</w:t>
       </w:r>
     </w:p>
@@ -3567,7 +3579,6 @@
         <w:t>Provide a link to a video in which you informally test requirement #8 and #9.  Videos should not exceed 10 minutes in length and must be stored at the USE's facilities.</w:t>
       </w:r>
     </w:p>
-    <w:permStart w:id="720394256" w:edGrp="everyone"/>
     <w:p>
       <w:pPr>
         <w:pStyle w:val="Comment-Grader"/>
@@ -3581,20 +3592,20 @@
           </w:placeholder>
           <w:text/>
         </w:sdtPr>
+        <w:sdtEndPr/>
         <w:sdtContent>
           <w:r>
             <w:t xml:space="preserve">    </w:t>
           </w:r>
         </w:sdtContent>
       </w:sdt>
-      <w:permEnd w:id="720394256"/>
       <w:r>
         <w:t xml:space="preserve">   </w:t>
       </w:r>
     </w:p>
     <w:p>
       <w:pPr>
-        <w:pStyle w:val="Heading1"/>
+        <w:pStyle w:val="Ttulo1"/>
         <w:tabs>
           <w:tab w:val="left" w:pos="284"/>
         </w:tabs>
@@ -3607,7 +3618,6 @@
         <w:rPr>
           <w:rFonts w:cstheme="majorHAnsi"/>
         </w:rPr>
-        <w:lastRenderedPageBreak/>
         <w:t>SUPPLEMENTARY I</w:t>
       </w:r>
       <w:r>
@@ -3631,7 +3641,7 @@
     </w:p>
     <w:p>
       <w:pPr>
-        <w:pStyle w:val="Heading2"/>
+        <w:pStyle w:val="Ttulo2"/>
         <w:rPr>
           <w:rFonts w:cstheme="majorHAnsi"/>
         </w:rPr>
@@ -3658,7 +3668,7 @@
     </w:p>
     <w:p>
       <w:pPr>
-        <w:pStyle w:val="Heading2"/>
+        <w:pStyle w:val="Ttulo2"/>
         <w:rPr>
           <w:rFonts w:cstheme="majorHAnsi"/>
         </w:rPr>
@@ -3685,7 +3695,7 @@
     </w:p>
     <w:p>
       <w:pPr>
-        <w:pStyle w:val="Heading2"/>
+        <w:pStyle w:val="Ttulo2"/>
         <w:rPr>
           <w:rFonts w:cstheme="majorHAnsi"/>
         </w:rPr>
@@ -3712,7 +3722,7 @@
     </w:p>
     <w:p>
       <w:pPr>
-        <w:pStyle w:val="Heading2"/>
+        <w:pStyle w:val="Ttulo2"/>
         <w:rPr>
           <w:rFonts w:cstheme="majorHAnsi"/>
         </w:rPr>
@@ -3738,7 +3748,6 @@
         <w:t xml:space="preserve"> mutations in your code and report on the results.</w:t>
       </w:r>
     </w:p>
-    <w:permStart w:id="556823413" w:edGrp="everyone"/>
     <w:p>
       <w:pPr>
         <w:pStyle w:val="Comment-Grader"/>
@@ -3753,20 +3762,20 @@
           <w15:appearance w15:val="hidden"/>
           <w:text/>
         </w:sdtPr>
+        <w:sdtEndPr/>
         <w:sdtContent>
           <w:r>
             <w:t xml:space="preserve">    </w:t>
           </w:r>
         </w:sdtContent>
       </w:sdt>
-      <w:permEnd w:id="556823413"/>
       <w:r>
         <w:t xml:space="preserve">  </w:t>
       </w:r>
     </w:p>
     <w:p>
       <w:pPr>
-        <w:pStyle w:val="Heading2"/>
+        <w:pStyle w:val="Ttulo2"/>
         <w:rPr>
           <w:rFonts w:cstheme="majorHAnsi"/>
         </w:rPr>
@@ -3786,7 +3795,6 @@
         <w:t>Produce a lint report.</w:t>
       </w:r>
     </w:p>
-    <w:permStart w:id="785340386" w:edGrp="everyone"/>
     <w:p>
       <w:pPr>
         <w:pStyle w:val="Comment-Grader"/>
@@ -3801,13 +3809,13 @@
           <w15:appearance w15:val="hidden"/>
           <w:text/>
         </w:sdtPr>
+        <w:sdtEndPr/>
         <w:sdtContent>
           <w:r>
             <w:t xml:space="preserve">    </w:t>
           </w:r>
         </w:sdtContent>
       </w:sdt>
-      <w:permEnd w:id="785340386"/>
       <w:r>
         <w:t xml:space="preserve">   </w:t>
       </w:r>
@@ -3823,7 +3831,7 @@
     </w:p>
     <w:p>
       <w:pPr>
-        <w:pStyle w:val="Heading1"/>
+        <w:pStyle w:val="Ttulo1"/>
         <w:spacing w:before="0"/>
         <w:rPr>
           <w:rFonts w:cstheme="majorHAnsi"/>
@@ -3833,7 +3841,6 @@
         <w:rPr>
           <w:rFonts w:cstheme="majorHAnsi"/>
         </w:rPr>
-        <w:lastRenderedPageBreak/>
         <w:t>SUPPLEMENTARY II</w:t>
       </w:r>
       <w:r>
@@ -3857,7 +3864,7 @@
     </w:p>
     <w:p>
       <w:pPr>
-        <w:pStyle w:val="Heading2"/>
+        <w:pStyle w:val="Ttulo2"/>
         <w:rPr>
           <w:rFonts w:cstheme="majorHAnsi"/>
         </w:rPr>
@@ -3887,7 +3894,7 @@
     </w:p>
     <w:p>
       <w:pPr>
-        <w:pStyle w:val="Heading2"/>
+        <w:pStyle w:val="Ttulo2"/>
         <w:rPr>
           <w:rFonts w:cstheme="majorHAnsi"/>
         </w:rPr>
@@ -3914,7 +3921,7 @@
     </w:p>
     <w:p>
       <w:pPr>
-        <w:pStyle w:val="Heading2"/>
+        <w:pStyle w:val="Ttulo2"/>
         <w:rPr>
           <w:rFonts w:cstheme="majorHAnsi"/>
         </w:rPr>
@@ -3941,7 +3948,7 @@
     </w:p>
     <w:p>
       <w:pPr>
-        <w:pStyle w:val="Heading2"/>
+        <w:pStyle w:val="Ttulo2"/>
         <w:rPr>
           <w:rFonts w:cstheme="majorHAnsi"/>
         </w:rPr>
@@ -3968,7 +3975,7 @@
     </w:p>
     <w:p>
       <w:pPr>
-        <w:pStyle w:val="Heading2"/>
+        <w:pStyle w:val="Ttulo2"/>
         <w:rPr>
           <w:rFonts w:cstheme="majorHAnsi"/>
         </w:rPr>
@@ -3988,7 +3995,6 @@
         <w:t>Produce an analysis report.</w:t>
       </w:r>
     </w:p>
-    <w:permStart w:id="683497211" w:edGrp="everyone"/>
     <w:p>
       <w:pPr>
         <w:pStyle w:val="Comment-Grader"/>
@@ -4003,13 +4009,13 @@
           <w15:appearance w15:val="hidden"/>
           <w:text/>
         </w:sdtPr>
+        <w:sdtEndPr/>
         <w:sdtContent>
           <w:r>
             <w:t xml:space="preserve">    </w:t>
           </w:r>
         </w:sdtContent>
       </w:sdt>
-      <w:permEnd w:id="683497211"/>
       <w:r>
         <w:t xml:space="preserve">    </w:t>
       </w:r>
@@ -4022,7 +4028,6 @@
         <w:t>Produce a planning and progress report.</w:t>
       </w:r>
     </w:p>
-    <w:permStart w:id="1112939993" w:edGrp="everyone"/>
     <w:p>
       <w:pPr>
         <w:pStyle w:val="Comment-Grader"/>
@@ -4037,13 +4042,13 @@
           <w15:appearance w15:val="hidden"/>
           <w:text/>
         </w:sdtPr>
+        <w:sdtEndPr/>
         <w:sdtContent>
           <w:r>
             <w:t xml:space="preserve">    </w:t>
           </w:r>
         </w:sdtContent>
       </w:sdt>
-      <w:permEnd w:id="1112939993"/>
       <w:r>
         <w:t xml:space="preserve">    </w:t>
       </w:r>
@@ -4102,7 +4107,7 @@
     </w:p>
     <w:p>
       <w:pPr>
-        <w:pStyle w:val="Heading1"/>
+        <w:pStyle w:val="Ttulo1"/>
         <w:tabs>
           <w:tab w:val="left" w:pos="284"/>
         </w:tabs>
@@ -4116,7 +4121,6 @@
         <w:rPr>
           <w:rFonts w:cstheme="majorHAnsi"/>
         </w:rPr>
-        <w:lastRenderedPageBreak/>
         <w:t>SUPPLEMENTARY II</w:t>
       </w:r>
       <w:r>
@@ -4143,7 +4147,7 @@
     </w:p>
     <w:p>
       <w:pPr>
-        <w:pStyle w:val="Heading2"/>
+        <w:pStyle w:val="Ttulo2"/>
         <w:rPr>
           <w:rFonts w:cstheme="majorHAnsi"/>
           <w:lang w:val="en-US"/>
@@ -4187,7 +4191,6 @@
         <w:t>. A web service must be used to populate this entity with information about courses.  Thus, the exact data to store depends on the chosen service, and it is the students' responsibility to define them accordingly.  It is also the students’ responsibility to find the appropriate service; no implicit or explicit liabilities shall be covered by the University of Seville or their individual affiliates if the students hire pay-per-use services! The students are strongly advised to ensure that the service they choose is free of charge.</w:t>
       </w:r>
     </w:p>
-    <w:permStart w:id="461903029" w:edGrp="everyone"/>
     <w:p>
       <w:pPr>
         <w:pStyle w:val="Comment-Grader"/>
@@ -4208,6 +4211,7 @@
           <w15:appearance w15:val="hidden"/>
           <w:text/>
         </w:sdtPr>
+        <w:sdtEndPr/>
         <w:sdtContent>
           <w:r>
             <w:rPr>
@@ -4217,7 +4221,6 @@
           </w:r>
         </w:sdtContent>
       </w:sdt>
-      <w:permEnd w:id="461903029"/>
       <w:r>
         <w:rPr>
           <w:lang w:val="en-US"/>
@@ -4227,7 +4230,7 @@
     </w:p>
     <w:p>
       <w:pPr>
-        <w:pStyle w:val="Heading2"/>
+        <w:pStyle w:val="Ttulo2"/>
         <w:rPr>
           <w:rFonts w:cstheme="majorHAnsi"/>
         </w:rPr>
@@ -4257,7 +4260,7 @@
     </w:p>
     <w:p>
       <w:pPr>
-        <w:pStyle w:val="Heading2"/>
+        <w:pStyle w:val="Ttulo2"/>
         <w:rPr>
           <w:rFonts w:cstheme="majorHAnsi"/>
         </w:rPr>
@@ -4287,7 +4290,7 @@
     </w:p>
     <w:p>
       <w:pPr>
-        <w:pStyle w:val="Heading2"/>
+        <w:pStyle w:val="Ttulo2"/>
         <w:rPr>
           <w:rFonts w:cstheme="majorHAnsi"/>
         </w:rPr>
@@ -4314,7 +4317,7 @@
     </w:p>
     <w:p>
       <w:pPr>
-        <w:pStyle w:val="Heading2"/>
+        <w:pStyle w:val="Ttulo2"/>
         <w:rPr>
           <w:rFonts w:cstheme="majorHAnsi"/>
         </w:rPr>
@@ -4334,7 +4337,6 @@
         <w:t>Produce an analysis report.</w:t>
       </w:r>
     </w:p>
-    <w:permStart w:id="361329648" w:edGrp="everyone"/>
     <w:p>
       <w:pPr>
         <w:pStyle w:val="Comment-Grader"/>
@@ -4349,13 +4351,13 @@
           <w15:appearance w15:val="hidden"/>
           <w:text/>
         </w:sdtPr>
+        <w:sdtEndPr/>
         <w:sdtContent>
           <w:r>
             <w:t xml:space="preserve">    </w:t>
           </w:r>
         </w:sdtContent>
       </w:sdt>
-      <w:permEnd w:id="361329648"/>
       <w:r>
         <w:t xml:space="preserve">   </w:t>
       </w:r>
@@ -4368,7 +4370,6 @@
         <w:t>Produce a planning and progress report.</w:t>
       </w:r>
     </w:p>
-    <w:permStart w:id="1945395699" w:edGrp="everyone"/>
     <w:p>
       <w:pPr>
         <w:pStyle w:val="Comment-Grader"/>
@@ -4386,6 +4387,7 @@
           <w15:appearance w15:val="hidden"/>
           <w:text/>
         </w:sdtPr>
+        <w:sdtEndPr/>
         <w:sdtContent>
           <w:r>
             <w:rPr>
@@ -4395,7 +4397,6 @@
           </w:r>
         </w:sdtContent>
       </w:sdt>
-      <w:permEnd w:id="1945395699"/>
       <w:r>
         <w:rPr>
           <w:lang w:val="en-US"/>
@@ -4405,7 +4406,7 @@
     </w:p>
     <w:p>
       <w:pPr>
-        <w:pStyle w:val="Heading1"/>
+        <w:pStyle w:val="Ttulo1"/>
         <w:pBdr>
           <w:top w:val="single" w:sz="8" w:space="1" w:color="auto"/>
           <w:left w:val="single" w:sz="8" w:space="4" w:color="auto"/>
@@ -4424,7 +4425,6 @@
         <w:rPr>
           <w:rFonts w:cstheme="majorHAnsi"/>
         </w:rPr>
-        <w:lastRenderedPageBreak/>
         <w:t>SUPPLEMENTARY II</w:t>
       </w:r>
       <w:r>
@@ -4448,7 +4448,7 @@
     </w:p>
     <w:p>
       <w:pPr>
-        <w:pStyle w:val="Heading2"/>
+        <w:pStyle w:val="Ttulo2"/>
         <w:rPr>
           <w:rFonts w:cstheme="majorHAnsi"/>
         </w:rPr>
@@ -4478,7 +4478,7 @@
     </w:p>
     <w:p>
       <w:pPr>
-        <w:pStyle w:val="Heading2"/>
+        <w:pStyle w:val="Ttulo2"/>
         <w:rPr>
           <w:rFonts w:cstheme="majorHAnsi"/>
         </w:rPr>
@@ -4532,7 +4532,6 @@
         <w:t>.</w:t>
       </w:r>
     </w:p>
-    <w:permStart w:id="1539192550" w:edGrp="everyone"/>
     <w:p>
       <w:pPr>
         <w:pStyle w:val="Comment-Grader"/>
@@ -4546,13 +4545,13 @@
           </w:placeholder>
           <w:text/>
         </w:sdtPr>
+        <w:sdtEndPr/>
         <w:sdtContent>
           <w:r>
             <w:t xml:space="preserve">    </w:t>
           </w:r>
         </w:sdtContent>
       </w:sdt>
-      <w:permEnd w:id="1539192550"/>
       <w:r>
         <w:t xml:space="preserve">   </w:t>
       </w:r>
@@ -4602,7 +4601,6 @@
         <w:t xml:space="preserve"> data.</w:t>
       </w:r>
     </w:p>
-    <w:permStart w:id="679035508" w:edGrp="everyone"/>
     <w:p>
       <w:pPr>
         <w:pStyle w:val="Comment-Grader"/>
@@ -4616,20 +4614,20 @@
           </w:placeholder>
           <w:text/>
         </w:sdtPr>
+        <w:sdtEndPr/>
         <w:sdtContent>
           <w:r>
             <w:t xml:space="preserve">    </w:t>
           </w:r>
         </w:sdtContent>
       </w:sdt>
-      <w:permEnd w:id="679035508"/>
       <w:r>
         <w:t xml:space="preserve">   </w:t>
       </w:r>
     </w:p>
     <w:p>
       <w:pPr>
-        <w:pStyle w:val="Heading2"/>
+        <w:pStyle w:val="Ttulo2"/>
         <w:rPr>
           <w:rFonts w:cstheme="majorHAnsi"/>
         </w:rPr>
@@ -4659,7 +4657,7 @@
     </w:p>
     <w:p>
       <w:pPr>
-        <w:pStyle w:val="Heading2"/>
+        <w:pStyle w:val="Ttulo2"/>
         <w:rPr>
           <w:rFonts w:cstheme="majorHAnsi"/>
         </w:rPr>
@@ -4686,7 +4684,7 @@
     </w:p>
     <w:p>
       <w:pPr>
-        <w:pStyle w:val="Heading2"/>
+        <w:pStyle w:val="Ttulo2"/>
         <w:rPr>
           <w:rFonts w:cstheme="majorHAnsi"/>
         </w:rPr>
@@ -4706,7 +4704,6 @@
         <w:t>Produce an analysis report.</w:t>
       </w:r>
     </w:p>
-    <w:permStart w:id="1958957681" w:edGrp="everyone"/>
     <w:p>
       <w:pPr>
         <w:pStyle w:val="Comment-Grader"/>
@@ -4721,13 +4718,13 @@
           <w15:appearance w15:val="hidden"/>
           <w:text/>
         </w:sdtPr>
+        <w:sdtEndPr/>
         <w:sdtContent>
           <w:r>
             <w:t xml:space="preserve">    </w:t>
           </w:r>
         </w:sdtContent>
       </w:sdt>
-      <w:permEnd w:id="1958957681"/>
       <w:r>
         <w:t xml:space="preserve">    </w:t>
       </w:r>
@@ -4740,7 +4737,6 @@
         <w:t>Produce a planning and progress report.</w:t>
       </w:r>
     </w:p>
-    <w:permStart w:id="1571365108" w:edGrp="everyone"/>
     <w:p>
       <w:pPr>
         <w:pStyle w:val="Comment-Grader"/>
@@ -4760,6 +4756,7 @@
           </w:placeholder>
           <w:text/>
         </w:sdtPr>
+        <w:sdtEndPr/>
         <w:sdtContent>
           <w:r>
             <w:rPr>
@@ -4769,7 +4766,6 @@
           </w:r>
         </w:sdtContent>
       </w:sdt>
-      <w:permEnd w:id="1571365108"/>
       <w:r>
         <w:rPr>
           <w:lang w:val="en-US"/>
@@ -4792,7 +4788,7 @@
     </w:p>
     <w:p>
       <w:pPr>
-        <w:pStyle w:val="Heading1"/>
+        <w:pStyle w:val="Ttulo1"/>
         <w:tabs>
           <w:tab w:val="left" w:pos="284"/>
         </w:tabs>
@@ -4805,7 +4801,6 @@
         <w:rPr>
           <w:rFonts w:cstheme="majorHAnsi"/>
         </w:rPr>
-        <w:lastRenderedPageBreak/>
         <w:t>SUPPLEMENTARY II</w:t>
       </w:r>
       <w:r>
@@ -4829,7 +4824,7 @@
     </w:p>
     <w:p>
       <w:pPr>
-        <w:pStyle w:val="Heading2"/>
+        <w:pStyle w:val="Ttulo2"/>
         <w:rPr>
           <w:rFonts w:cstheme="majorHAnsi"/>
         </w:rPr>
@@ -4856,7 +4851,7 @@
     </w:p>
     <w:p>
       <w:pPr>
-        <w:pStyle w:val="Heading2"/>
+        <w:pStyle w:val="Ttulo2"/>
         <w:rPr>
           <w:rFonts w:cstheme="majorHAnsi"/>
         </w:rPr>
@@ -4883,7 +4878,7 @@
     </w:p>
     <w:p>
       <w:pPr>
-        <w:pStyle w:val="Heading2"/>
+        <w:pStyle w:val="Ttulo2"/>
         <w:rPr>
           <w:rFonts w:cstheme="majorHAnsi"/>
         </w:rPr>
@@ -4910,7 +4905,7 @@
     </w:p>
     <w:p>
       <w:pPr>
-        <w:pStyle w:val="Heading2"/>
+        <w:pStyle w:val="Ttulo2"/>
         <w:rPr>
           <w:rFonts w:cstheme="majorHAnsi"/>
         </w:rPr>
@@ -4945,7 +4940,6 @@
         <w:t xml:space="preserve"> is properly mocked.</w:t>
       </w:r>
     </w:p>
-    <w:permStart w:id="2023780766" w:edGrp="everyone"/>
     <w:p>
       <w:pPr>
         <w:pStyle w:val="Comment-Grader"/>
@@ -4960,20 +4954,20 @@
           <w15:appearance w15:val="hidden"/>
           <w:text/>
         </w:sdtPr>
+        <w:sdtEndPr/>
         <w:sdtContent>
           <w:r>
             <w:t xml:space="preserve">    </w:t>
           </w:r>
         </w:sdtContent>
       </w:sdt>
-      <w:permEnd w:id="2023780766"/>
       <w:r>
         <w:t xml:space="preserve">  </w:t>
       </w:r>
     </w:p>
     <w:p>
       <w:pPr>
-        <w:pStyle w:val="Heading2"/>
+        <w:pStyle w:val="Ttulo2"/>
         <w:rPr>
           <w:rFonts w:cstheme="majorHAnsi"/>
         </w:rPr>
@@ -4993,7 +4987,6 @@
         <w:t>Produce an analysis report.</w:t>
       </w:r>
     </w:p>
-    <w:permStart w:id="925264847" w:edGrp="everyone"/>
     <w:p>
       <w:pPr>
         <w:pStyle w:val="Comment-Grader"/>
@@ -5007,13 +5000,13 @@
           </w:placeholder>
           <w:text/>
         </w:sdtPr>
+        <w:sdtEndPr/>
         <w:sdtContent>
           <w:r>
             <w:t xml:space="preserve">    </w:t>
           </w:r>
         </w:sdtContent>
       </w:sdt>
-      <w:permEnd w:id="925264847"/>
       <w:r>
         <w:t xml:space="preserve">   </w:t>
       </w:r>
@@ -5026,7 +5019,6 @@
         <w:t>Produce a planning and progress report.</w:t>
       </w:r>
     </w:p>
-    <w:permStart w:id="1852798819" w:edGrp="everyone"/>
     <w:p>
       <w:pPr>
         <w:pStyle w:val="Comment-Grader"/>
@@ -5040,13 +5032,13 @@
           </w:placeholder>
           <w:text/>
         </w:sdtPr>
+        <w:sdtEndPr/>
         <w:sdtContent>
           <w:r>
             <w:t xml:space="preserve">    </w:t>
           </w:r>
         </w:sdtContent>
       </w:sdt>
-      <w:permEnd w:id="1852798819"/>
       <w:r>
         <w:t xml:space="preserve">   </w:t>
       </w:r>
@@ -5077,7 +5069,7 @@
     <w:lvl w:ilvl="0">
       <w:start w:val="1"/>
       <w:numFmt w:val="decimal"/>
-      <w:pStyle w:val="ListNumber"/>
+      <w:pStyle w:val="Listaconnmeros"/>
       <w:lvlText w:val="%1."/>
       <w:lvlJc w:val="left"/>
       <w:pPr>
@@ -6177,7 +6169,7 @@
     <w:lvl w:ilvl="0" w:tplc="391EA46E">
       <w:start w:val="1"/>
       <w:numFmt w:val="decimal"/>
-      <w:pStyle w:val="ListParagraph"/>
+      <w:pStyle w:val="Prrafodelista"/>
       <w:lvlText w:val="%1)"/>
       <w:lvlJc w:val="left"/>
       <w:pPr>
@@ -7242,11 +7234,11 @@
       <w:lang w:val="en-GB"/>
     </w:rPr>
   </w:style>
-  <w:style w:type="paragraph" w:styleId="Heading1">
+  <w:style w:type="paragraph" w:styleId="Ttulo1">
     <w:name w:val="heading 1"/>
     <w:basedOn w:val="Normal"/>
     <w:next w:val="Normal"/>
-    <w:link w:val="Heading1Char"/>
+    <w:link w:val="Ttulo1Car"/>
     <w:uiPriority w:val="9"/>
     <w:qFormat/>
     <w:rsid w:val="004B0277"/>
@@ -7274,11 +7266,11 @@
       <w14:ligatures w14:val="none"/>
     </w:rPr>
   </w:style>
-  <w:style w:type="paragraph" w:styleId="Heading2">
+  <w:style w:type="paragraph" w:styleId="Ttulo2">
     <w:name w:val="heading 2"/>
     <w:basedOn w:val="Normal"/>
     <w:next w:val="Normal"/>
-    <w:link w:val="Heading2Char"/>
+    <w:link w:val="Ttulo2Car"/>
     <w:uiPriority w:val="9"/>
     <w:unhideWhenUsed/>
     <w:qFormat/>
@@ -7302,11 +7294,11 @@
       <w14:ligatures w14:val="none"/>
     </w:rPr>
   </w:style>
-  <w:style w:type="paragraph" w:styleId="Heading3">
+  <w:style w:type="paragraph" w:styleId="Ttulo3">
     <w:name w:val="heading 3"/>
     <w:basedOn w:val="Normal"/>
     <w:next w:val="Normal"/>
-    <w:link w:val="Heading3Char"/>
+    <w:link w:val="Ttulo3Car"/>
     <w:uiPriority w:val="9"/>
     <w:unhideWhenUsed/>
     <w:rsid w:val="004B0277"/>
@@ -7321,13 +7313,13 @@
       <w:color w:val="1F3763" w:themeColor="accent1" w:themeShade="7F"/>
     </w:rPr>
   </w:style>
-  <w:style w:type="character" w:default="1" w:styleId="DefaultParagraphFont">
+  <w:style w:type="character" w:default="1" w:styleId="Fuentedeprrafopredeter">
     <w:name w:val="Default Paragraph Font"/>
     <w:uiPriority w:val="1"/>
     <w:semiHidden/>
     <w:unhideWhenUsed/>
   </w:style>
-  <w:style w:type="table" w:default="1" w:styleId="TableNormal">
+  <w:style w:type="table" w:default="1" w:styleId="Tablanormal">
     <w:name w:val="Normal Table"/>
     <w:uiPriority w:val="99"/>
     <w:semiHidden/>
@@ -7342,16 +7334,16 @@
       </w:tblCellMar>
     </w:tblPr>
   </w:style>
-  <w:style w:type="numbering" w:default="1" w:styleId="NoList">
+  <w:style w:type="numbering" w:default="1" w:styleId="Sinlista">
     <w:name w:val="No List"/>
     <w:uiPriority w:val="99"/>
     <w:semiHidden/>
     <w:unhideWhenUsed/>
   </w:style>
-  <w:style w:type="character" w:customStyle="1" w:styleId="Heading1Char">
-    <w:name w:val="Heading 1 Char"/>
-    <w:basedOn w:val="DefaultParagraphFont"/>
-    <w:link w:val="Heading1"/>
+  <w:style w:type="character" w:customStyle="1" w:styleId="Ttulo1Car">
+    <w:name w:val="Título 1 Car"/>
+    <w:basedOn w:val="Fuentedeprrafopredeter"/>
+    <w:link w:val="Ttulo1"/>
     <w:uiPriority w:val="9"/>
     <w:rsid w:val="004B0277"/>
     <w:rPr>
@@ -7365,10 +7357,10 @@
       <w14:ligatures w14:val="none"/>
     </w:rPr>
   </w:style>
-  <w:style w:type="character" w:customStyle="1" w:styleId="Heading2Char">
-    <w:name w:val="Heading 2 Char"/>
-    <w:basedOn w:val="DefaultParagraphFont"/>
-    <w:link w:val="Heading2"/>
+  <w:style w:type="character" w:customStyle="1" w:styleId="Ttulo2Car">
+    <w:name w:val="Título 2 Car"/>
+    <w:basedOn w:val="Fuentedeprrafopredeter"/>
+    <w:link w:val="Ttulo2"/>
     <w:uiPriority w:val="9"/>
     <w:rsid w:val="004B0277"/>
     <w:rPr>
@@ -7382,9 +7374,9 @@
       <w14:ligatures w14:val="none"/>
     </w:rPr>
   </w:style>
-  <w:style w:type="paragraph" w:styleId="ListParagraph">
+  <w:style w:type="paragraph" w:styleId="Prrafodelista">
     <w:name w:val="List Paragraph"/>
-    <w:basedOn w:val="ListNumber"/>
+    <w:basedOn w:val="Listaconnmeros"/>
     <w:uiPriority w:val="34"/>
     <w:rsid w:val="004B0277"/>
     <w:pPr>
@@ -7403,7 +7395,7 @@
   </w:style>
   <w:style w:type="paragraph" w:customStyle="1" w:styleId="Prrafodesublista">
     <w:name w:val="Párrafo de sublista"/>
-    <w:basedOn w:val="ListParagraph"/>
+    <w:basedOn w:val="Prrafodelista"/>
     <w:qFormat/>
     <w:rsid w:val="00823C89"/>
     <w:pPr>
@@ -7413,7 +7405,7 @@
       <w:rFonts w:eastAsia="Courier New" w:cs="Courier New"/>
     </w:rPr>
   </w:style>
-  <w:style w:type="paragraph" w:styleId="NoSpacing">
+  <w:style w:type="paragraph" w:styleId="Sinespaciado">
     <w:name w:val="No Spacing"/>
     <w:uiPriority w:val="1"/>
     <w:rsid w:val="004B0277"/>
@@ -7427,9 +7419,9 @@
       <w14:ligatures w14:val="none"/>
     </w:rPr>
   </w:style>
-  <w:style w:type="character" w:styleId="CommentReference">
+  <w:style w:type="character" w:styleId="Refdecomentario">
     <w:name w:val="annotation reference"/>
-    <w:basedOn w:val="DefaultParagraphFont"/>
+    <w:basedOn w:val="Fuentedeprrafopredeter"/>
     <w:uiPriority w:val="99"/>
     <w:semiHidden/>
     <w:unhideWhenUsed/>
@@ -7439,10 +7431,10 @@
       <w:szCs w:val="16"/>
     </w:rPr>
   </w:style>
-  <w:style w:type="paragraph" w:styleId="CommentText">
+  <w:style w:type="paragraph" w:styleId="Textocomentario">
     <w:name w:val="annotation text"/>
     <w:basedOn w:val="Normal"/>
-    <w:link w:val="CommentTextChar"/>
+    <w:link w:val="TextocomentarioCar"/>
     <w:uiPriority w:val="99"/>
     <w:unhideWhenUsed/>
     <w:rsid w:val="004B0277"/>
@@ -7451,10 +7443,10 @@
       <w:szCs w:val="20"/>
     </w:rPr>
   </w:style>
-  <w:style w:type="character" w:customStyle="1" w:styleId="CommentTextChar">
-    <w:name w:val="Comment Text Char"/>
-    <w:basedOn w:val="DefaultParagraphFont"/>
-    <w:link w:val="CommentText"/>
+  <w:style w:type="character" w:customStyle="1" w:styleId="TextocomentarioCar">
+    <w:name w:val="Texto comentario Car"/>
+    <w:basedOn w:val="Fuentedeprrafopredeter"/>
+    <w:link w:val="Textocomentario"/>
     <w:uiPriority w:val="99"/>
     <w:rsid w:val="004B0277"/>
     <w:rPr>
@@ -7463,11 +7455,11 @@
       <w:lang w:val="en-GB"/>
     </w:rPr>
   </w:style>
-  <w:style w:type="paragraph" w:styleId="CommentSubject">
+  <w:style w:type="paragraph" w:styleId="Asuntodelcomentario">
     <w:name w:val="annotation subject"/>
     <w:basedOn w:val="Normal"/>
     <w:next w:val="Normal"/>
-    <w:link w:val="CommentSubjectChar"/>
+    <w:link w:val="AsuntodelcomentarioCar"/>
     <w:uiPriority w:val="99"/>
     <w:semiHidden/>
     <w:unhideWhenUsed/>
@@ -7479,10 +7471,10 @@
       <w:szCs w:val="20"/>
     </w:rPr>
   </w:style>
-  <w:style w:type="character" w:customStyle="1" w:styleId="CommentSubjectChar">
-    <w:name w:val="Comment Subject Char"/>
-    <w:basedOn w:val="DefaultParagraphFont"/>
-    <w:link w:val="CommentSubject"/>
+  <w:style w:type="character" w:customStyle="1" w:styleId="AsuntodelcomentarioCar">
+    <w:name w:val="Asunto del comentario Car"/>
+    <w:basedOn w:val="Fuentedeprrafopredeter"/>
+    <w:link w:val="Asuntodelcomentario"/>
     <w:uiPriority w:val="99"/>
     <w:semiHidden/>
     <w:rsid w:val="004B0277"/>
@@ -7494,9 +7486,9 @@
       <w:lang w:val="en-GB"/>
     </w:rPr>
   </w:style>
-  <w:style w:type="character" w:styleId="Strong">
+  <w:style w:type="character" w:styleId="Textoennegrita">
     <w:name w:val="Strong"/>
-    <w:basedOn w:val="DefaultParagraphFont"/>
+    <w:basedOn w:val="Fuentedeprrafopredeter"/>
     <w:uiPriority w:val="22"/>
     <w:qFormat/>
     <w:rsid w:val="004B0277"/>
@@ -7505,9 +7497,9 @@
       <w:bCs/>
     </w:rPr>
   </w:style>
-  <w:style w:type="character" w:styleId="Hyperlink">
+  <w:style w:type="character" w:styleId="Hipervnculo">
     <w:name w:val="Hyperlink"/>
-    <w:basedOn w:val="DefaultParagraphFont"/>
+    <w:basedOn w:val="Fuentedeprrafopredeter"/>
     <w:uiPriority w:val="99"/>
     <w:unhideWhenUsed/>
     <w:rsid w:val="004B0277"/>
@@ -7551,10 +7543,10 @@
       <w:spacing w:before="240" w:after="240"/>
     </w:pPr>
   </w:style>
-  <w:style w:type="character" w:customStyle="1" w:styleId="Heading3Char">
-    <w:name w:val="Heading 3 Char"/>
-    <w:basedOn w:val="DefaultParagraphFont"/>
-    <w:link w:val="Heading3"/>
+  <w:style w:type="character" w:customStyle="1" w:styleId="Ttulo3Car">
+    <w:name w:val="Título 3 Car"/>
+    <w:basedOn w:val="Fuentedeprrafopredeter"/>
+    <w:link w:val="Ttulo3"/>
     <w:uiPriority w:val="9"/>
     <w:rsid w:val="004B0277"/>
     <w:rPr>
@@ -7565,7 +7557,7 @@
       <w:lang w:val="en-GB"/>
     </w:rPr>
   </w:style>
-  <w:style w:type="paragraph" w:styleId="List">
+  <w:style w:type="paragraph" w:styleId="Lista">
     <w:name w:val="List"/>
     <w:basedOn w:val="Normal"/>
     <w:uiPriority w:val="99"/>
@@ -7577,7 +7569,7 @@
       <w:contextualSpacing/>
     </w:pPr>
   </w:style>
-  <w:style w:type="paragraph" w:styleId="ListNumber">
+  <w:style w:type="paragraph" w:styleId="Listaconnmeros">
     <w:name w:val="List Number"/>
     <w:basedOn w:val="Normal"/>
     <w:uiPriority w:val="99"/>
@@ -7591,9 +7583,9 @@
       <w:contextualSpacing/>
     </w:pPr>
   </w:style>
-  <w:style w:type="character" w:styleId="PlaceholderText">
+  <w:style w:type="character" w:styleId="Textodelmarcadordeposicin">
     <w:name w:val="Placeholder Text"/>
-    <w:basedOn w:val="DefaultParagraphFont"/>
+    <w:basedOn w:val="Fuentedeprrafopredeter"/>
     <w:uiPriority w:val="99"/>
     <w:semiHidden/>
     <w:rsid w:val="004B0277"/>
@@ -7603,7 +7595,7 @@
   </w:style>
   <w:style w:type="paragraph" w:customStyle="1" w:styleId="Requirement-Body">
     <w:name w:val="Requirement - Body"/>
-    <w:basedOn w:val="List"/>
+    <w:basedOn w:val="Lista"/>
     <w:qFormat/>
     <w:rsid w:val="004B0277"/>
     <w:pPr>
@@ -7615,7 +7607,7 @@
   </w:style>
   <w:style w:type="paragraph" w:customStyle="1" w:styleId="Requirement-Header">
     <w:name w:val="Requirement - Header"/>
-    <w:basedOn w:val="List"/>
+    <w:basedOn w:val="Lista"/>
     <w:next w:val="Requirement-Body"/>
     <w:qFormat/>
     <w:rsid w:val="003E3F20"/>
@@ -7626,11 +7618,11 @@
       <w:ind w:left="567" w:hanging="567"/>
     </w:pPr>
   </w:style>
-  <w:style w:type="paragraph" w:styleId="Title">
+  <w:style w:type="paragraph" w:styleId="Ttulo">
     <w:name w:val="Title"/>
     <w:basedOn w:val="Normal"/>
     <w:next w:val="Normal"/>
-    <w:link w:val="TitleChar"/>
+    <w:link w:val="TtuloCar"/>
     <w:uiPriority w:val="10"/>
     <w:qFormat/>
     <w:rsid w:val="004B0277"/>
@@ -7651,10 +7643,10 @@
       <w:szCs w:val="56"/>
     </w:rPr>
   </w:style>
-  <w:style w:type="character" w:customStyle="1" w:styleId="TitleChar">
-    <w:name w:val="Title Char"/>
-    <w:basedOn w:val="DefaultParagraphFont"/>
-    <w:link w:val="Title"/>
+  <w:style w:type="character" w:customStyle="1" w:styleId="TtuloCar">
+    <w:name w:val="Título Car"/>
+    <w:basedOn w:val="Fuentedeprrafopredeter"/>
+    <w:link w:val="Ttulo"/>
     <w:uiPriority w:val="10"/>
     <w:rsid w:val="004B0277"/>
     <w:rPr>
@@ -7666,9 +7658,9 @@
       <w:lang w:val="en-GB"/>
     </w:rPr>
   </w:style>
-  <w:style w:type="character" w:styleId="Mention">
+  <w:style w:type="character" w:styleId="Mencionar">
     <w:name w:val="Mention"/>
-    <w:basedOn w:val="DefaultParagraphFont"/>
+    <w:basedOn w:val="Fuentedeprrafopredeter"/>
     <w:uiPriority w:val="99"/>
     <w:unhideWhenUsed/>
     <w:rsid w:val="004B0277"/>
@@ -7705,7 +7697,7 @@
           </w:pPr>
           <w:r>
             <w:rPr>
-              <w:rStyle w:val="PlaceholderText"/>
+              <w:rStyle w:val="Textodelmarcadordeposicin"/>
             </w:rPr>
             <w:t>Haga clic o pulse aquí para escribir texto.</w:t>
           </w:r>
@@ -7734,36 +7726,7 @@
           </w:pPr>
           <w:r>
             <w:rPr>
-              <w:rStyle w:val="PlaceholderText"/>
-            </w:rPr>
-            <w:t>Haga clic o pulse aquí para escribir texto.</w:t>
-          </w:r>
-        </w:p>
-      </w:docPartBody>
-    </w:docPart>
-    <w:docPart>
-      <w:docPartPr>
-        <w:name w:val="00254F08DB6849A1BD1128D7FEB50778"/>
-        <w:category>
-          <w:name w:val="General"/>
-          <w:gallery w:val="placeholder"/>
-        </w:category>
-        <w:types>
-          <w:type w:val="bbPlcHdr"/>
-        </w:types>
-        <w:behaviors>
-          <w:behavior w:val="content"/>
-        </w:behaviors>
-        <w:guid w:val="{C90BC878-A2DF-47D6-AA5A-49D2EFEEB944}"/>
-      </w:docPartPr>
-      <w:docPartBody>
-        <w:p>
-          <w:pPr>
-            <w:pStyle w:val="00254F08DB6849A1BD1128D7FEB50778"/>
-          </w:pPr>
-          <w:r>
-            <w:rPr>
-              <w:rStyle w:val="PlaceholderText"/>
+              <w:rStyle w:val="Textodelmarcadordeposicin"/>
             </w:rPr>
             <w:t>Haga clic o pulse aquí para escribir texto.</w:t>
           </w:r>
@@ -7792,7 +7755,7 @@
           </w:pPr>
           <w:r>
             <w:rPr>
-              <w:rStyle w:val="PlaceholderText"/>
+              <w:rStyle w:val="Textodelmarcadordeposicin"/>
             </w:rPr>
             <w:t>Haga clic o pulse aquí para escribir texto.</w:t>
           </w:r>
@@ -7821,7 +7784,7 @@
           </w:pPr>
           <w:r>
             <w:rPr>
-              <w:rStyle w:val="PlaceholderText"/>
+              <w:rStyle w:val="Textodelmarcadordeposicin"/>
             </w:rPr>
             <w:t>Haga clic o pulse aquí para escribir texto.</w:t>
           </w:r>
@@ -7850,7 +7813,7 @@
           </w:pPr>
           <w:r>
             <w:rPr>
-              <w:rStyle w:val="PlaceholderText"/>
+              <w:rStyle w:val="Textodelmarcadordeposicin"/>
             </w:rPr>
             <w:t>Haga clic o pulse aquí para escribir texto.</w:t>
           </w:r>
@@ -7879,7 +7842,7 @@
           </w:pPr>
           <w:r>
             <w:rPr>
-              <w:rStyle w:val="PlaceholderText"/>
+              <w:rStyle w:val="Textodelmarcadordeposicin"/>
             </w:rPr>
             <w:t>Haga clic o pulse aquí para escribir texto.</w:t>
           </w:r>
@@ -7908,7 +7871,7 @@
           </w:pPr>
           <w:r>
             <w:rPr>
-              <w:rStyle w:val="PlaceholderText"/>
+              <w:rStyle w:val="Textodelmarcadordeposicin"/>
             </w:rPr>
             <w:t>Haga clic o pulse aquí para escribir texto.</w:t>
           </w:r>
@@ -7937,7 +7900,7 @@
           </w:pPr>
           <w:r>
             <w:rPr>
-              <w:rStyle w:val="PlaceholderText"/>
+              <w:rStyle w:val="Textodelmarcadordeposicin"/>
             </w:rPr>
             <w:t>Haga clic o pulse aquí para escribir texto.</w:t>
           </w:r>
@@ -7966,7 +7929,7 @@
           </w:pPr>
           <w:r>
             <w:rPr>
-              <w:rStyle w:val="PlaceholderText"/>
+              <w:rStyle w:val="Textodelmarcadordeposicin"/>
             </w:rPr>
             <w:t>Haga clic o pulse aquí para escribir texto.</w:t>
           </w:r>
@@ -7995,7 +7958,7 @@
           </w:pPr>
           <w:r>
             <w:rPr>
-              <w:rStyle w:val="PlaceholderText"/>
+              <w:rStyle w:val="Textodelmarcadordeposicin"/>
             </w:rPr>
             <w:t>Haga clic o pulse aquí para escribir texto.</w:t>
           </w:r>
@@ -8024,7 +7987,7 @@
           </w:pPr>
           <w:r>
             <w:rPr>
-              <w:rStyle w:val="PlaceholderText"/>
+              <w:rStyle w:val="Textodelmarcadordeposicin"/>
             </w:rPr>
             <w:t>Haga clic o pulse aquí para escribir texto.</w:t>
           </w:r>
@@ -8053,7 +8016,7 @@
           </w:pPr>
           <w:r>
             <w:rPr>
-              <w:rStyle w:val="PlaceholderText"/>
+              <w:rStyle w:val="Textodelmarcadordeposicin"/>
             </w:rPr>
             <w:t>Haga clic o pulse aquí para escribir texto.</w:t>
           </w:r>
@@ -8082,7 +8045,7 @@
           </w:pPr>
           <w:r>
             <w:rPr>
-              <w:rStyle w:val="PlaceholderText"/>
+              <w:rStyle w:val="Textodelmarcadordeposicin"/>
             </w:rPr>
             <w:t>Haga clic o pulse aquí para escribir texto.</w:t>
           </w:r>
@@ -8111,7 +8074,7 @@
           </w:pPr>
           <w:r>
             <w:rPr>
-              <w:rStyle w:val="PlaceholderText"/>
+              <w:rStyle w:val="Textodelmarcadordeposicin"/>
             </w:rPr>
             <w:t>Haga clic o pulse aquí para escribir texto.</w:t>
           </w:r>
@@ -8140,7 +8103,7 @@
           </w:pPr>
           <w:r>
             <w:rPr>
-              <w:rStyle w:val="PlaceholderText"/>
+              <w:rStyle w:val="Textodelmarcadordeposicin"/>
             </w:rPr>
             <w:t>Haga clic o pulse aquí para escribir texto.</w:t>
           </w:r>
@@ -8169,7 +8132,7 @@
           </w:pPr>
           <w:r>
             <w:rPr>
-              <w:rStyle w:val="PlaceholderText"/>
+              <w:rStyle w:val="Textodelmarcadordeposicin"/>
             </w:rPr>
             <w:t>Haga clic o pulse aquí para escribir texto.</w:t>
           </w:r>
@@ -8198,7 +8161,7 @@
           </w:pPr>
           <w:r>
             <w:rPr>
-              <w:rStyle w:val="PlaceholderText"/>
+              <w:rStyle w:val="Textodelmarcadordeposicin"/>
             </w:rPr>
             <w:t>Haga clic o pulse aquí para escribir texto.</w:t>
           </w:r>
@@ -8227,7 +8190,7 @@
           </w:pPr>
           <w:r>
             <w:rPr>
-              <w:rStyle w:val="PlaceholderText"/>
+              <w:rStyle w:val="Textodelmarcadordeposicin"/>
             </w:rPr>
             <w:t>Haga clic o pulse aquí para escribir texto.</w:t>
           </w:r>
@@ -8256,7 +8219,7 @@
           </w:pPr>
           <w:r>
             <w:rPr>
-              <w:rStyle w:val="PlaceholderText"/>
+              <w:rStyle w:val="Textodelmarcadordeposicin"/>
             </w:rPr>
             <w:t>Haga clic o pulse aquí para escribir texto.</w:t>
           </w:r>
@@ -8285,7 +8248,7 @@
           </w:pPr>
           <w:r>
             <w:rPr>
-              <w:rStyle w:val="PlaceholderText"/>
+              <w:rStyle w:val="Textodelmarcadordeposicin"/>
             </w:rPr>
             <w:t>Haga clic o pulse aquí para escribir texto.</w:t>
           </w:r>
@@ -8314,7 +8277,7 @@
           </w:pPr>
           <w:r>
             <w:rPr>
-              <w:rStyle w:val="PlaceholderText"/>
+              <w:rStyle w:val="Textodelmarcadordeposicin"/>
             </w:rPr>
             <w:t>Haga clic o pulse aquí para escribir texto.</w:t>
           </w:r>
@@ -8343,7 +8306,7 @@
           </w:pPr>
           <w:r>
             <w:rPr>
-              <w:rStyle w:val="PlaceholderText"/>
+              <w:rStyle w:val="Textodelmarcadordeposicin"/>
             </w:rPr>
             <w:t>Haga clic o pulse aquí para escribir texto.</w:t>
           </w:r>
@@ -8372,7 +8335,7 @@
           </w:pPr>
           <w:r>
             <w:rPr>
-              <w:rStyle w:val="PlaceholderText"/>
+              <w:rStyle w:val="Textodelmarcadordeposicin"/>
             </w:rPr>
             <w:t>Haga clic o pulse aquí para escribir texto.</w:t>
           </w:r>
@@ -8401,7 +8364,7 @@
           </w:pPr>
           <w:r>
             <w:rPr>
-              <w:rStyle w:val="PlaceholderText"/>
+              <w:rStyle w:val="Textodelmarcadordeposicin"/>
             </w:rPr>
             <w:t>Haga clic o pulse aquí para escribir texto.</w:t>
           </w:r>
@@ -8430,7 +8393,7 @@
           </w:pPr>
           <w:r>
             <w:rPr>
-              <w:rStyle w:val="PlaceholderText"/>
+              <w:rStyle w:val="Textodelmarcadordeposicin"/>
             </w:rPr>
             <w:t>Haga clic o pulse aquí para escribir texto.</w:t>
           </w:r>
@@ -8459,7 +8422,7 @@
           </w:pPr>
           <w:r>
             <w:rPr>
-              <w:rStyle w:val="PlaceholderText"/>
+              <w:rStyle w:val="Textodelmarcadordeposicin"/>
             </w:rPr>
             <w:t>Haga clic o pulse aquí para escribir texto.</w:t>
           </w:r>
@@ -8488,7 +8451,7 @@
           </w:pPr>
           <w:r>
             <w:rPr>
-              <w:rStyle w:val="PlaceholderText"/>
+              <w:rStyle w:val="Textodelmarcadordeposicin"/>
             </w:rPr>
             <w:t>Haga clic o pulse aquí para escribir texto.</w:t>
           </w:r>
@@ -8517,7 +8480,7 @@
           </w:pPr>
           <w:r>
             <w:rPr>
-              <w:rStyle w:val="PlaceholderText"/>
+              <w:rStyle w:val="Textodelmarcadordeposicin"/>
             </w:rPr>
             <w:t>Haga clic o pulse aquí para escribir texto.</w:t>
           </w:r>
@@ -8546,7 +8509,7 @@
           </w:pPr>
           <w:r>
             <w:rPr>
-              <w:rStyle w:val="PlaceholderText"/>
+              <w:rStyle w:val="Textodelmarcadordeposicin"/>
             </w:rPr>
             <w:t>Haga clic o pulse aquí para escribir texto.</w:t>
           </w:r>
@@ -8575,7 +8538,7 @@
           </w:pPr>
           <w:r>
             <w:rPr>
-              <w:rStyle w:val="PlaceholderText"/>
+              <w:rStyle w:val="Textodelmarcadordeposicin"/>
             </w:rPr>
             <w:t>Haga clic o pulse aquí para escribir texto.</w:t>
           </w:r>
@@ -8604,7 +8567,7 @@
           </w:pPr>
           <w:r>
             <w:rPr>
-              <w:rStyle w:val="PlaceholderText"/>
+              <w:rStyle w:val="Textodelmarcadordeposicin"/>
             </w:rPr>
             <w:t>Haga clic o pulse aquí para escribir texto.</w:t>
           </w:r>
@@ -8633,7 +8596,7 @@
           </w:pPr>
           <w:r>
             <w:rPr>
-              <w:rStyle w:val="PlaceholderText"/>
+              <w:rStyle w:val="Textodelmarcadordeposicin"/>
             </w:rPr>
             <w:t>Haga clic o pulse aquí para escribir texto.</w:t>
           </w:r>
@@ -8662,7 +8625,7 @@
           </w:pPr>
           <w:r>
             <w:rPr>
-              <w:rStyle w:val="PlaceholderText"/>
+              <w:rStyle w:val="Textodelmarcadordeposicin"/>
             </w:rPr>
             <w:t>Haga clic o pulse aquí para escribir texto.</w:t>
           </w:r>
@@ -8691,7 +8654,7 @@
           </w:pPr>
           <w:r>
             <w:rPr>
-              <w:rStyle w:val="PlaceholderText"/>
+              <w:rStyle w:val="Textodelmarcadordeposicin"/>
             </w:rPr>
             <w:t>Haga clic o pulse aquí para escribir texto.</w:t>
           </w:r>
@@ -8720,7 +8683,7 @@
           </w:pPr>
           <w:r>
             <w:rPr>
-              <w:rStyle w:val="PlaceholderText"/>
+              <w:rStyle w:val="Textodelmarcadordeposicin"/>
             </w:rPr>
             <w:t>Haga clic o pulse aquí para escribir texto.</w:t>
           </w:r>
@@ -8749,7 +8712,7 @@
           </w:pPr>
           <w:r>
             <w:rPr>
-              <w:rStyle w:val="PlaceholderText"/>
+              <w:rStyle w:val="Textodelmarcadordeposicin"/>
             </w:rPr>
             <w:t>Haga clic o pulse aquí para escribir texto.</w:t>
           </w:r>
@@ -8778,7 +8741,7 @@
           </w:pPr>
           <w:r>
             <w:rPr>
-              <w:rStyle w:val="PlaceholderText"/>
+              <w:rStyle w:val="Textodelmarcadordeposicin"/>
             </w:rPr>
             <w:t>Haga clic o pulse aquí para escribir texto.</w:t>
           </w:r>
@@ -8807,7 +8770,7 @@
           </w:pPr>
           <w:r>
             <w:rPr>
-              <w:rStyle w:val="PlaceholderText"/>
+              <w:rStyle w:val="Textodelmarcadordeposicin"/>
             </w:rPr>
             <w:t>Haga clic o pulse aquí para escribir texto.</w:t>
           </w:r>
@@ -8836,7 +8799,7 @@
           </w:pPr>
           <w:r>
             <w:rPr>
-              <w:rStyle w:val="PlaceholderText"/>
+              <w:rStyle w:val="Textodelmarcadordeposicin"/>
             </w:rPr>
             <w:t>Haga clic o pulse aquí para escribir texto.</w:t>
           </w:r>
@@ -8865,7 +8828,7 @@
           </w:pPr>
           <w:r>
             <w:rPr>
-              <w:rStyle w:val="PlaceholderText"/>
+              <w:rStyle w:val="Textodelmarcadordeposicin"/>
             </w:rPr>
             <w:t>Haga clic o pulse aquí para escribir texto.</w:t>
           </w:r>
@@ -8911,7 +8874,7 @@
     <w:charset w:val="00"/>
     <w:family w:val="swiss"/>
     <w:pitch w:val="variable"/>
-    <w:sig w:usb0="E4002EFF" w:usb1="C000247B" w:usb2="00000009" w:usb3="00000000" w:csb0="000001FF" w:csb1="00000000"/>
+    <w:sig w:usb0="E4002EFF" w:usb1="C200247B" w:usb2="00000009" w:usb3="00000000" w:csb0="000001FF" w:csb1="00000000"/>
   </w:font>
   <w:font w:name="Arial">
     <w:panose1 w:val="020B0604020202020204"/>
@@ -8925,7 +8888,7 @@
     <w:charset w:val="00"/>
     <w:family w:val="swiss"/>
     <w:pitch w:val="variable"/>
-    <w:sig w:usb0="E4002EFF" w:usb1="C000247B" w:usb2="00000009" w:usb3="00000000" w:csb0="000001FF" w:csb1="00000000"/>
+    <w:sig w:usb0="E4002EFF" w:usb1="C200247B" w:usb2="00000009" w:usb3="00000000" w:csb0="000001FF" w:csb1="00000000"/>
   </w:font>
   <w:font w:name="Yu Gothic Light">
     <w:altName w:val="游ゴシック Light"/>
@@ -9017,6 +8980,8 @@
     <w:rsid w:val="00C456B8"/>
     <w:rsid w:val="00C63AB0"/>
     <w:rsid w:val="00CB72EA"/>
+    <w:rsid w:val="00CE06BE"/>
+    <w:rsid w:val="00D3048B"/>
     <w:rsid w:val="00DD75B9"/>
     <w:rsid w:val="00E25325"/>
     <w:rsid w:val="00E5696F"/>
@@ -9045,8 +9010,8 @@
   </m:mathPr>
   <w:themeFontLang w:val="es-ES" w:eastAsia="ja-JP" w:bidi="ar-SA"/>
   <w:clrSchemeMapping w:bg1="light1" w:t1="dark1" w:bg2="light2" w:t2="dark2" w:accent1="accent1" w:accent2="accent2" w:accent3="accent3" w:accent4="accent4" w:accent5="accent5" w:accent6="accent6" w:hyperlink="hyperlink" w:followedHyperlink="followedHyperlink"/>
-  <w:decimalSymbol w:val="."/>
-  <w:listSeparator w:val=","/>
+  <w:decimalSymbol w:val=","/>
+  <w:listSeparator w:val=";"/>
   <w15:chartTrackingRefBased/>
 </w:settings>
 </file>
@@ -9452,13 +9417,13 @@
     <w:name w:val="Normal"/>
     <w:qFormat/>
   </w:style>
-  <w:style w:type="character" w:default="1" w:styleId="DefaultParagraphFont">
+  <w:style w:type="character" w:default="1" w:styleId="Fuentedeprrafopredeter">
     <w:name w:val="Default Paragraph Font"/>
     <w:uiPriority w:val="1"/>
     <w:semiHidden/>
     <w:unhideWhenUsed/>
   </w:style>
-  <w:style w:type="table" w:default="1" w:styleId="TableNormal">
+  <w:style w:type="table" w:default="1" w:styleId="Tablanormal">
     <w:name w:val="Normal Table"/>
     <w:uiPriority w:val="99"/>
     <w:semiHidden/>
@@ -9473,15 +9438,15 @@
       </w:tblCellMar>
     </w:tblPr>
   </w:style>
-  <w:style w:type="numbering" w:default="1" w:styleId="NoList">
+  <w:style w:type="numbering" w:default="1" w:styleId="Sinlista">
     <w:name w:val="No List"/>
     <w:uiPriority w:val="99"/>
     <w:semiHidden/>
     <w:unhideWhenUsed/>
   </w:style>
-  <w:style w:type="character" w:styleId="PlaceholderText">
+  <w:style w:type="character" w:styleId="Textodelmarcadordeposicin">
     <w:name w:val="Placeholder Text"/>
-    <w:basedOn w:val="DefaultParagraphFont"/>
+    <w:basedOn w:val="Fuentedeprrafopredeter"/>
     <w:uiPriority w:val="99"/>
     <w:semiHidden/>
     <w:rsid w:val="00BE3D05"/>

</xml_diff>

<commit_message>
D01-S5-DOC/R1 - Review of individual report. Closes #47
</commit_message>
<xml_diff>
--- a/reports/Student#5/05 - Requirements - Student #5.docx
+++ b/reports/Student#5/05 - Requirements - Student #5.docx
@@ -125,6 +125,7 @@
               </w:rPr>
               <w:tab/>
             </w:r>
+            <w:permStart w:id="379328249" w:edGrp="everyone"/>
             <w:sdt>
               <w:sdtPr>
                 <w:rPr>
@@ -138,7 +139,6 @@
                 <w15:appearance w15:val="hidden"/>
                 <w:text/>
               </w:sdtPr>
-              <w:sdtEndPr/>
               <w:sdtContent>
                 <w:r>
                   <w:rPr>
@@ -150,19 +150,7 @@
                   <w:rPr>
                     <w:rFonts w:asciiTheme="majorHAnsi" w:hAnsiTheme="majorHAnsi" w:cstheme="majorHAnsi"/>
                   </w:rPr>
-                  <w:t>1</w:t>
-                </w:r>
-                <w:r>
-                  <w:rPr>
-                    <w:rFonts w:asciiTheme="majorHAnsi" w:hAnsiTheme="majorHAnsi" w:cstheme="majorHAnsi"/>
-                  </w:rPr>
-                  <w:t>.</w:t>
-                </w:r>
-                <w:r>
-                  <w:rPr>
-                    <w:rFonts w:asciiTheme="majorHAnsi" w:hAnsiTheme="majorHAnsi" w:cstheme="majorHAnsi"/>
-                  </w:rPr>
-                  <w:t>008</w:t>
+                  <w:t>1.008</w:t>
                 </w:r>
                 <w:r>
                   <w:rPr>
@@ -172,6 +160,7 @@
                 </w:r>
               </w:sdtContent>
             </w:sdt>
+            <w:permEnd w:id="379328249"/>
           </w:p>
         </w:tc>
       </w:tr>
@@ -214,6 +203,7 @@
               </w:rPr>
               <w:tab/>
             </w:r>
+            <w:permStart w:id="955522721" w:edGrp="everyone"/>
             <w:sdt>
               <w:sdtPr>
                 <w:rPr>
@@ -232,10 +222,17 @@
                   <w:rPr>
                     <w:rFonts w:asciiTheme="majorHAnsi" w:hAnsiTheme="majorHAnsi" w:cstheme="majorBidi"/>
                   </w:rPr>
-                  <w:t xml:space="preserve"> https://github.com/pabniecor/Acme-ANS-D01</w:t>
+                  <w:t xml:space="preserve"> </w:t>
+                </w:r>
+                <w:r>
+                  <w:rPr>
+                    <w:rFonts w:asciiTheme="majorHAnsi" w:hAnsiTheme="majorHAnsi" w:cstheme="majorBidi"/>
+                  </w:rPr>
+                  <w:t>https://github.com/pabniecor/Acme-ANS-D01</w:t>
                 </w:r>
               </w:sdtContent>
             </w:sdt>
+            <w:permEnd w:id="955522721"/>
           </w:p>
         </w:tc>
       </w:tr>
@@ -277,7 +274,6 @@
                 <w:rFonts w:asciiTheme="majorHAnsi" w:hAnsiTheme="majorHAnsi" w:cstheme="majorBidi"/>
                 <w:b/>
                 <w:bCs/>
-                <w:lang w:val="es-ES"/>
               </w:rPr>
             </w:pPr>
             <w:r>
@@ -294,6 +290,13 @@
               </w:rPr>
               <w:tab/>
             </w:r>
+            <w:permStart w:id="1490430286" w:edGrp="everyone"/>
+            <w:r>
+              <w:rPr>
+                <w:rFonts w:asciiTheme="majorHAnsi" w:hAnsiTheme="majorHAnsi" w:cstheme="majorBidi"/>
+              </w:rPr>
+              <w:t xml:space="preserve"> </w:t>
+            </w:r>
             <w:r>
               <w:rPr>
                 <w:rFonts w:asciiTheme="majorHAnsi" w:hAnsiTheme="majorHAnsi" w:cstheme="majorBidi"/>
@@ -302,6 +305,7 @@
               <w:t>4909*****</w:t>
             </w:r>
           </w:p>
+          <w:permEnd w:id="1490430286"/>
           <w:p>
             <w:pPr>
               <w:pStyle w:val="Sinespaciado"/>
@@ -331,6 +335,7 @@
               </w:rPr>
               <w:tab/>
             </w:r>
+            <w:permStart w:id="1588551831" w:edGrp="everyone"/>
             <w:sdt>
               <w:sdtPr>
                 <w:rPr>
@@ -345,31 +350,17 @@
                 <w15:appearance w15:val="hidden"/>
                 <w:text/>
               </w:sdtPr>
-              <w:sdtEndPr/>
               <w:sdtContent>
                 <w:r>
                   <w:rPr>
                     <w:rFonts w:asciiTheme="majorHAnsi" w:hAnsiTheme="majorHAnsi" w:cstheme="majorHAnsi"/>
                     <w:lang w:val="es-ES"/>
                   </w:rPr>
-                  <w:t xml:space="preserve"> </w:t>
-                </w:r>
-                <w:r>
-                  <w:rPr>
-                    <w:rFonts w:asciiTheme="majorHAnsi" w:hAnsiTheme="majorHAnsi" w:cstheme="majorHAnsi"/>
-                    <w:lang w:val="es-ES"/>
-                  </w:rPr>
-                  <w:t>VWN3805</w:t>
-                </w:r>
-                <w:r>
-                  <w:rPr>
-                    <w:rFonts w:asciiTheme="majorHAnsi" w:hAnsiTheme="majorHAnsi" w:cstheme="majorHAnsi"/>
-                    <w:lang w:val="es-ES"/>
-                  </w:rPr>
-                  <w:t xml:space="preserve"> </w:t>
+                  <w:t xml:space="preserve"> VWN3805  </w:t>
                 </w:r>
               </w:sdtContent>
             </w:sdt>
+            <w:permEnd w:id="1588551831"/>
           </w:p>
           <w:p>
             <w:pPr>
@@ -398,6 +389,7 @@
               </w:rPr>
               <w:tab/>
             </w:r>
+            <w:permStart w:id="441854091" w:edGrp="everyone"/>
             <w:sdt>
               <w:sdtPr>
                 <w:rPr>
@@ -412,24 +404,17 @@
                 <w15:appearance w15:val="hidden"/>
                 <w:text/>
               </w:sdtPr>
-              <w:sdtEndPr/>
               <w:sdtContent>
                 <w:r>
                   <w:rPr>
                     <w:rFonts w:asciiTheme="majorHAnsi" w:hAnsiTheme="majorHAnsi" w:cstheme="majorHAnsi"/>
                     <w:lang w:val="es-ES"/>
                   </w:rPr>
-                  <w:t>Granado Oliva, Samuel</w:t>
-                </w:r>
-                <w:r>
-                  <w:rPr>
-                    <w:rFonts w:asciiTheme="majorHAnsi" w:hAnsiTheme="majorHAnsi" w:cstheme="majorHAnsi"/>
-                    <w:lang w:val="es-ES"/>
-                  </w:rPr>
-                  <w:t xml:space="preserve">  </w:t>
+                  <w:t xml:space="preserve"> Granado Oliva, Samuel  </w:t>
                 </w:r>
               </w:sdtContent>
             </w:sdt>
+            <w:permEnd w:id="441854091"/>
           </w:p>
           <w:p>
             <w:pPr>
@@ -458,6 +443,7 @@
               </w:rPr>
               <w:tab/>
             </w:r>
+            <w:permStart w:id="16126159" w:edGrp="everyone"/>
             <w:sdt>
               <w:sdtPr>
                 <w:rPr>
@@ -471,7 +457,6 @@
                 <w15:appearance w15:val="hidden"/>
                 <w:text/>
               </w:sdtPr>
-              <w:sdtEndPr/>
               <w:sdtContent>
                 <w:r>
                   <w:rPr>
@@ -483,16 +468,11 @@
                   <w:rPr>
                     <w:rFonts w:asciiTheme="majorHAnsi" w:hAnsiTheme="majorHAnsi" w:cstheme="majorHAnsi"/>
                   </w:rPr>
-                  <w:t>developer, tester</w:t>
-                </w:r>
-                <w:r>
-                  <w:rPr>
-                    <w:rFonts w:asciiTheme="majorHAnsi" w:hAnsiTheme="majorHAnsi" w:cstheme="majorHAnsi"/>
-                  </w:rPr>
-                  <w:t xml:space="preserve">  </w:t>
+                  <w:t xml:space="preserve">developer, tester  </w:t>
                 </w:r>
               </w:sdtContent>
             </w:sdt>
+            <w:permEnd w:id="16126159"/>
           </w:p>
         </w:tc>
       </w:tr>
@@ -540,6 +520,7 @@
               </w:rPr>
               <w:tab/>
             </w:r>
+            <w:permStart w:id="925041655" w:edGrp="everyone"/>
             <w:sdt>
               <w:sdtPr>
                 <w:rPr>
@@ -553,7 +534,6 @@
                 <w15:appearance w15:val="hidden"/>
                 <w:text/>
               </w:sdtPr>
-              <w:sdtEndPr/>
               <w:sdtContent>
                 <w:r>
                   <w:rPr>
@@ -567,14 +547,9 @@
                   </w:rPr>
                   <w:t>Sevilla, February 19th, 2025</w:t>
                 </w:r>
-                <w:r>
-                  <w:rPr>
-                    <w:rFonts w:asciiTheme="majorHAnsi" w:hAnsiTheme="majorHAnsi" w:cstheme="majorHAnsi"/>
-                  </w:rPr>
-                  <w:t xml:space="preserve"> </w:t>
-                </w:r>
               </w:sdtContent>
             </w:sdt>
+            <w:permEnd w:id="925041655"/>
           </w:p>
         </w:tc>
       </w:tr>
@@ -591,6 +566,7 @@
         <w:rPr>
           <w:rFonts w:cstheme="majorHAnsi"/>
         </w:rPr>
+        <w:lastRenderedPageBreak/>
         <w:t>MANDATORY</w:t>
       </w:r>
       <w:r>
@@ -778,6 +754,7 @@
         <w:t>” denotes your name/s.</w:t>
       </w:r>
     </w:p>
+    <w:permStart w:id="1733719730" w:edGrp="everyone"/>
     <w:p>
       <w:pPr>
         <w:pStyle w:val="Comment-Grader"/>
@@ -792,10 +769,9 @@
           <w15:appearance w15:val="hidden"/>
           <w:text/>
         </w:sdtPr>
-        <w:sdtEndPr/>
         <w:sdtContent>
           <w:r>
-            <w:t xml:space="preserve">  </w:t>
+            <w:t xml:space="preserve"> </w:t>
           </w:r>
           <w:r>
             <w:t>X</w:t>
@@ -806,7 +782,11 @@
         </w:sdtContent>
       </w:sdt>
       <w:r>
-        <w:t xml:space="preserve">    </w:t>
+        <w:t xml:space="preserve"> </w:t>
+      </w:r>
+      <w:permEnd w:id="1733719730"/>
+      <w:r>
+        <w:t xml:space="preserve">   </w:t>
       </w:r>
     </w:p>
     <w:p>
@@ -888,6 +868,7 @@
         <w:t xml:space="preserve">.  </w:t>
       </w:r>
     </w:p>
+    <w:permStart w:id="244456920" w:edGrp="everyone"/>
     <w:p>
       <w:pPr>
         <w:pStyle w:val="Comment-Grader"/>
@@ -902,10 +883,9 @@
           <w15:appearance w15:val="hidden"/>
           <w:text/>
         </w:sdtPr>
-        <w:sdtEndPr/>
         <w:sdtContent>
           <w:r>
-            <w:t xml:space="preserve">  </w:t>
+            <w:t xml:space="preserve"> </w:t>
           </w:r>
           <w:r>
             <w:t>X</w:t>
@@ -915,6 +895,7 @@
           </w:r>
         </w:sdtContent>
       </w:sdt>
+      <w:permEnd w:id="244456920"/>
       <w:r>
         <w:t xml:space="preserve">   </w:t>
       </w:r>
@@ -994,6 +975,7 @@
         <w:rPr>
           <w:rFonts w:cstheme="majorHAnsi"/>
         </w:rPr>
+        <w:lastRenderedPageBreak/>
         <w:t>MANDATORY</w:t>
       </w:r>
       <w:r>
@@ -1198,6 +1180,7 @@
         <w:t xml:space="preserve">.  </w:t>
       </w:r>
     </w:p>
+    <w:permStart w:id="1580534963" w:edGrp="everyone"/>
     <w:p>
       <w:pPr>
         <w:pStyle w:val="Comment-Grader"/>
@@ -1212,13 +1195,13 @@
           <w15:appearance w15:val="hidden"/>
           <w:text/>
         </w:sdtPr>
-        <w:sdtEndPr/>
         <w:sdtContent>
           <w:r>
             <w:t xml:space="preserve">    </w:t>
           </w:r>
         </w:sdtContent>
       </w:sdt>
+      <w:permEnd w:id="1580534963"/>
       <w:r>
         <w:t xml:space="preserve">  </w:t>
       </w:r>
@@ -1358,6 +1341,7 @@
       </w:r>
     </w:p>
     <w:bookmarkEnd w:id="0"/>
+    <w:permStart w:id="1685676958" w:edGrp="everyone"/>
     <w:p>
       <w:pPr>
         <w:pStyle w:val="Comment-Grader"/>
@@ -1372,13 +1356,13 @@
           <w15:appearance w15:val="hidden"/>
           <w:text/>
         </w:sdtPr>
-        <w:sdtEndPr/>
         <w:sdtContent>
           <w:r>
             <w:t xml:space="preserve">    </w:t>
           </w:r>
         </w:sdtContent>
       </w:sdt>
+      <w:permEnd w:id="1685676958"/>
       <w:r>
         <w:t xml:space="preserve"> </w:t>
       </w:r>
@@ -1499,6 +1483,7 @@
       </w:r>
     </w:p>
     <w:bookmarkStart w:id="1" w:name="_Hlk157677981"/>
+    <w:permStart w:id="339812661" w:edGrp="everyone"/>
     <w:p>
       <w:pPr>
         <w:pStyle w:val="Comment-Grader"/>
@@ -1512,13 +1497,13 @@
           </w:placeholder>
           <w:text/>
         </w:sdtPr>
-        <w:sdtEndPr/>
         <w:sdtContent>
           <w:r>
             <w:t xml:space="preserve">    </w:t>
           </w:r>
         </w:sdtContent>
       </w:sdt>
+      <w:permEnd w:id="339812661"/>
       <w:r>
         <w:t xml:space="preserve">   </w:t>
       </w:r>
@@ -1625,6 +1610,7 @@
         <w:rPr>
           <w:rFonts w:cstheme="majorHAnsi"/>
         </w:rPr>
+        <w:lastRenderedPageBreak/>
         <w:t>Testing requirements</w:t>
       </w:r>
     </w:p>
@@ -1729,6 +1715,7 @@
         <w:t>his or her profile.   </w:t>
       </w:r>
     </w:p>
+    <w:permStart w:id="891315281" w:edGrp="everyone"/>
     <w:p>
       <w:pPr>
         <w:pStyle w:val="Comment-Grader"/>
@@ -1743,13 +1730,13 @@
           <w15:appearance w15:val="hidden"/>
           <w:text/>
         </w:sdtPr>
-        <w:sdtEndPr/>
         <w:sdtContent>
           <w:r>
             <w:t xml:space="preserve">    </w:t>
           </w:r>
         </w:sdtContent>
       </w:sdt>
+      <w:permEnd w:id="891315281"/>
     </w:p>
     <w:p>
       <w:pPr>
@@ -1779,6 +1766,7 @@
         <w:t xml:space="preserve">.  </w:t>
       </w:r>
     </w:p>
+    <w:permStart w:id="338698352" w:edGrp="everyone"/>
     <w:p>
       <w:pPr>
         <w:pStyle w:val="Comment-Grader"/>
@@ -1793,13 +1781,13 @@
           <w15:appearance w15:val="hidden"/>
           <w:text/>
         </w:sdtPr>
-        <w:sdtEndPr/>
         <w:sdtContent>
           <w:r>
             <w:t xml:space="preserve">    </w:t>
           </w:r>
         </w:sdtContent>
       </w:sdt>
+      <w:permEnd w:id="338698352"/>
       <w:r>
         <w:t xml:space="preserve">   </w:t>
       </w:r>
@@ -1832,6 +1820,7 @@
         <w:rPr>
           <w:rFonts w:cstheme="majorHAnsi"/>
         </w:rPr>
+        <w:lastRenderedPageBreak/>
         <w:t>MANDATORY</w:t>
       </w:r>
       <w:r>
@@ -2036,6 +2025,7 @@
         <w:t>.</w:t>
       </w:r>
     </w:p>
+    <w:permStart w:id="8470091" w:edGrp="everyone"/>
     <w:p>
       <w:pPr>
         <w:pStyle w:val="Comment-Grader"/>
@@ -2050,13 +2040,13 @@
           <w15:appearance w15:val="hidden"/>
           <w:text/>
         </w:sdtPr>
-        <w:sdtEndPr/>
         <w:sdtContent>
           <w:r>
             <w:t xml:space="preserve">    </w:t>
           </w:r>
         </w:sdtContent>
       </w:sdt>
+      <w:permEnd w:id="8470091"/>
       <w:r>
         <w:t xml:space="preserve">    </w:t>
       </w:r>
@@ -2124,6 +2114,7 @@
         <w:t xml:space="preserve"> and publish tasks.  Note that published tasks cannot be updated or deleted.</w:t>
       </w:r>
     </w:p>
+    <w:permStart w:id="66585966" w:edGrp="everyone"/>
     <w:p>
       <w:pPr>
         <w:pStyle w:val="Comment-Grader"/>
@@ -2138,13 +2129,13 @@
           <w15:appearance w15:val="hidden"/>
           <w:text/>
         </w:sdtPr>
-        <w:sdtEndPr/>
         <w:sdtContent>
           <w:r>
             <w:t xml:space="preserve">    </w:t>
           </w:r>
         </w:sdtContent>
       </w:sdt>
+      <w:permEnd w:id="66585966"/>
       <w:r>
         <w:t xml:space="preserve">    </w:t>
       </w:r>
@@ -2234,6 +2225,7 @@
         <w:t xml:space="preserve">.  </w:t>
       </w:r>
     </w:p>
+    <w:permStart w:id="1123494185" w:edGrp="everyone"/>
     <w:p>
       <w:pPr>
         <w:pStyle w:val="Comment-Grader"/>
@@ -2248,13 +2240,13 @@
           <w15:appearance w15:val="hidden"/>
           <w:text/>
         </w:sdtPr>
-        <w:sdtEndPr/>
         <w:sdtContent>
           <w:r>
             <w:t xml:space="preserve">    </w:t>
           </w:r>
         </w:sdtContent>
       </w:sdt>
+      <w:permEnd w:id="1123494185"/>
       <w:r>
         <w:t xml:space="preserve">   </w:t>
       </w:r>
@@ -2274,6 +2266,7 @@
         <w:rPr>
           <w:rFonts w:cstheme="majorHAnsi"/>
         </w:rPr>
+        <w:lastRenderedPageBreak/>
         <w:t>MANDATORY</w:t>
       </w:r>
       <w:r>
@@ -2317,6 +2310,7 @@
         <w:t xml:space="preserve">Create appropriate indices for your entities, if required.  </w:t>
       </w:r>
     </w:p>
+    <w:permStart w:id="1780682074" w:edGrp="everyone"/>
     <w:p>
       <w:pPr>
         <w:pStyle w:val="Comment-Grader"/>
@@ -2334,13 +2328,13 @@
           <w15:appearance w15:val="hidden"/>
           <w:text/>
         </w:sdtPr>
-        <w:sdtEndPr/>
         <w:sdtContent>
           <w:r>
             <w:t xml:space="preserve">    </w:t>
           </w:r>
         </w:sdtContent>
       </w:sdt>
+      <w:permEnd w:id="1780682074"/>
       <w:r>
         <w:t xml:space="preserve">   </w:t>
       </w:r>
@@ -2428,6 +2422,7 @@
         <w:t>.</w:t>
       </w:r>
     </w:p>
+    <w:permStart w:id="973563344" w:edGrp="everyone"/>
     <w:p>
       <w:pPr>
         <w:pStyle w:val="Comment-Grader"/>
@@ -2441,13 +2436,13 @@
           </w:placeholder>
           <w:text/>
         </w:sdtPr>
-        <w:sdtEndPr/>
         <w:sdtContent>
           <w:r>
             <w:t xml:space="preserve">    </w:t>
           </w:r>
         </w:sdtContent>
       </w:sdt>
+      <w:permEnd w:id="973563344"/>
       <w:r>
         <w:t xml:space="preserve">   </w:t>
       </w:r>
@@ -2480,6 +2475,7 @@
         <w:t xml:space="preserve">.  </w:t>
       </w:r>
     </w:p>
+    <w:permStart w:id="182535402" w:edGrp="everyone"/>
     <w:p>
       <w:pPr>
         <w:pStyle w:val="Comment-Grader"/>
@@ -2494,13 +2490,13 @@
           <w15:appearance w15:val="hidden"/>
           <w:text/>
         </w:sdtPr>
-        <w:sdtEndPr/>
         <w:sdtContent>
           <w:r>
             <w:t xml:space="preserve">    </w:t>
           </w:r>
         </w:sdtContent>
       </w:sdt>
+      <w:permEnd w:id="182535402"/>
       <w:r>
         <w:t xml:space="preserve">   </w:t>
       </w:r>
@@ -2513,6 +2509,7 @@
         <w:t>Produce a testing report.</w:t>
       </w:r>
     </w:p>
+    <w:permStart w:id="966666940" w:edGrp="everyone"/>
     <w:p>
       <w:pPr>
         <w:pStyle w:val="Comment-Grader"/>
@@ -2526,13 +2523,13 @@
           </w:placeholder>
           <w:text/>
         </w:sdtPr>
-        <w:sdtEndPr/>
         <w:sdtContent>
           <w:r>
             <w:t xml:space="preserve">    </w:t>
           </w:r>
         </w:sdtContent>
       </w:sdt>
+      <w:permEnd w:id="966666940"/>
       <w:r>
         <w:t xml:space="preserve">  </w:t>
       </w:r>
@@ -2565,6 +2562,7 @@
         <w:rPr>
           <w:rFonts w:cstheme="majorHAnsi"/>
         </w:rPr>
+        <w:lastRenderedPageBreak/>
         <w:t>SUPPLEMENTARY I</w:t>
       </w:r>
       <w:r>
@@ -2785,6 +2783,7 @@
         <w:rPr>
           <w:rFonts w:cstheme="majorHAnsi"/>
         </w:rPr>
+        <w:lastRenderedPageBreak/>
         <w:t>SUPPLEMENTARY I</w:t>
       </w:r>
       <w:r>
@@ -2968,6 +2967,7 @@
         <w:t xml:space="preserve"> in which he or she is involved.</w:t>
       </w:r>
     </w:p>
+    <w:permStart w:id="1886471582" w:edGrp="everyone"/>
     <w:p>
       <w:pPr>
         <w:pStyle w:val="Comment-Grader"/>
@@ -2988,7 +2988,6 @@
           <w15:appearance w15:val="hidden"/>
           <w:text/>
         </w:sdtPr>
-        <w:sdtEndPr/>
         <w:sdtContent>
           <w:r>
             <w:rPr>
@@ -2998,6 +2997,7 @@
           </w:r>
         </w:sdtContent>
       </w:sdt>
+      <w:permEnd w:id="1886471582"/>
       <w:r>
         <w:rPr>
           <w:lang w:val="en-US"/>
@@ -3114,6 +3114,7 @@
         <w:t>Produce a UML domain model regarding the information requirements in your project.</w:t>
       </w:r>
     </w:p>
+    <w:permStart w:id="2128962506" w:edGrp="everyone"/>
     <w:p>
       <w:pPr>
         <w:pStyle w:val="Comment-Grader"/>
@@ -3128,13 +3129,13 @@
           <w15:appearance w15:val="hidden"/>
           <w:text/>
         </w:sdtPr>
-        <w:sdtEndPr/>
         <w:sdtContent>
           <w:r>
             <w:t xml:space="preserve">    </w:t>
           </w:r>
         </w:sdtContent>
       </w:sdt>
+      <w:permEnd w:id="2128962506"/>
       <w:r>
         <w:t xml:space="preserve">   </w:t>
       </w:r>
@@ -3160,6 +3161,7 @@
         <w:rPr>
           <w:rFonts w:cstheme="majorHAnsi"/>
         </w:rPr>
+        <w:lastRenderedPageBreak/>
         <w:t>SUPPLEMENTARY I</w:t>
       </w:r>
       <w:r>
@@ -3261,6 +3263,7 @@
         <w:t>Sign up to the system and become a technician.</w:t>
       </w:r>
     </w:p>
+    <w:permStart w:id="642407937" w:edGrp="everyone"/>
     <w:p>
       <w:pPr>
         <w:pStyle w:val="Comment-Grader"/>
@@ -3275,13 +3278,13 @@
           <w15:appearance w15:val="hidden"/>
           <w:text/>
         </w:sdtPr>
-        <w:sdtEndPr/>
         <w:sdtContent>
           <w:r>
             <w:t xml:space="preserve">    </w:t>
           </w:r>
         </w:sdtContent>
       </w:sdt>
+      <w:permEnd w:id="642407937"/>
       <w:r>
         <w:t xml:space="preserve">   </w:t>
       </w:r>
@@ -3322,6 +3325,7 @@
         <w:t>Update their profiles.</w:t>
       </w:r>
     </w:p>
+    <w:permStart w:id="1607870852" w:edGrp="everyone"/>
     <w:p>
       <w:pPr>
         <w:pStyle w:val="Comment-Grader"/>
@@ -3336,13 +3340,13 @@
           <w15:appearance w15:val="hidden"/>
           <w:text/>
         </w:sdtPr>
-        <w:sdtEndPr/>
         <w:sdtContent>
           <w:r>
             <w:t xml:space="preserve">    </w:t>
           </w:r>
         </w:sdtContent>
       </w:sdt>
+      <w:permEnd w:id="1607870852"/>
       <w:r>
         <w:t xml:space="preserve">   </w:t>
       </w:r>
@@ -3400,6 +3404,7 @@
         <w:t xml:space="preserve"> </w:t>
       </w:r>
     </w:p>
+    <w:permStart w:id="535524790" w:edGrp="everyone"/>
     <w:p>
       <w:pPr>
         <w:pStyle w:val="Comment-Grader"/>
@@ -3414,13 +3419,13 @@
           <w15:appearance w15:val="hidden"/>
           <w:text/>
         </w:sdtPr>
-        <w:sdtEndPr/>
         <w:sdtContent>
           <w:r>
             <w:t xml:space="preserve">    </w:t>
           </w:r>
         </w:sdtContent>
       </w:sdt>
+      <w:permEnd w:id="535524790"/>
     </w:p>
     <w:p>
       <w:pPr>
@@ -3458,6 +3463,7 @@
         <w:t>Show their dashboards.</w:t>
       </w:r>
     </w:p>
+    <w:permStart w:id="753821500" w:edGrp="everyone"/>
     <w:p>
       <w:pPr>
         <w:pStyle w:val="Comment-Grader"/>
@@ -3472,13 +3478,13 @@
           <w15:appearance w15:val="hidden"/>
           <w:text/>
         </w:sdtPr>
-        <w:sdtEndPr/>
         <w:sdtContent>
           <w:r>
             <w:t xml:space="preserve">    </w:t>
           </w:r>
         </w:sdtContent>
       </w:sdt>
+      <w:permEnd w:id="753821500"/>
       <w:r>
         <w:t xml:space="preserve">    </w:t>
       </w:r>
@@ -3565,6 +3571,7 @@
         <w:rPr>
           <w:rFonts w:cstheme="majorHAnsi"/>
         </w:rPr>
+        <w:lastRenderedPageBreak/>
         <w:t>Managerial requirements</w:t>
       </w:r>
     </w:p>
@@ -3579,6 +3586,7 @@
         <w:t>Provide a link to a video in which you informally test requirement #8 and #9.  Videos should not exceed 10 minutes in length and must be stored at the USE's facilities.</w:t>
       </w:r>
     </w:p>
+    <w:permStart w:id="720394256" w:edGrp="everyone"/>
     <w:p>
       <w:pPr>
         <w:pStyle w:val="Comment-Grader"/>
@@ -3592,13 +3600,13 @@
           </w:placeholder>
           <w:text/>
         </w:sdtPr>
-        <w:sdtEndPr/>
         <w:sdtContent>
           <w:r>
             <w:t xml:space="preserve">    </w:t>
           </w:r>
         </w:sdtContent>
       </w:sdt>
+      <w:permEnd w:id="720394256"/>
       <w:r>
         <w:t xml:space="preserve">   </w:t>
       </w:r>
@@ -3618,6 +3626,7 @@
         <w:rPr>
           <w:rFonts w:cstheme="majorHAnsi"/>
         </w:rPr>
+        <w:lastRenderedPageBreak/>
         <w:t>SUPPLEMENTARY I</w:t>
       </w:r>
       <w:r>
@@ -3748,6 +3757,7 @@
         <w:t xml:space="preserve"> mutations in your code and report on the results.</w:t>
       </w:r>
     </w:p>
+    <w:permStart w:id="556823413" w:edGrp="everyone"/>
     <w:p>
       <w:pPr>
         <w:pStyle w:val="Comment-Grader"/>
@@ -3762,13 +3772,13 @@
           <w15:appearance w15:val="hidden"/>
           <w:text/>
         </w:sdtPr>
-        <w:sdtEndPr/>
         <w:sdtContent>
           <w:r>
             <w:t xml:space="preserve">    </w:t>
           </w:r>
         </w:sdtContent>
       </w:sdt>
+      <w:permEnd w:id="556823413"/>
       <w:r>
         <w:t xml:space="preserve">  </w:t>
       </w:r>
@@ -3795,6 +3805,7 @@
         <w:t>Produce a lint report.</w:t>
       </w:r>
     </w:p>
+    <w:permStart w:id="785340386" w:edGrp="everyone"/>
     <w:p>
       <w:pPr>
         <w:pStyle w:val="Comment-Grader"/>
@@ -3809,13 +3820,13 @@
           <w15:appearance w15:val="hidden"/>
           <w:text/>
         </w:sdtPr>
-        <w:sdtEndPr/>
         <w:sdtContent>
           <w:r>
             <w:t xml:space="preserve">    </w:t>
           </w:r>
         </w:sdtContent>
       </w:sdt>
+      <w:permEnd w:id="785340386"/>
       <w:r>
         <w:t xml:space="preserve">   </w:t>
       </w:r>
@@ -3841,6 +3852,7 @@
         <w:rPr>
           <w:rFonts w:cstheme="majorHAnsi"/>
         </w:rPr>
+        <w:lastRenderedPageBreak/>
         <w:t>SUPPLEMENTARY II</w:t>
       </w:r>
       <w:r>
@@ -3995,6 +4007,7 @@
         <w:t>Produce an analysis report.</w:t>
       </w:r>
     </w:p>
+    <w:permStart w:id="683497211" w:edGrp="everyone"/>
     <w:p>
       <w:pPr>
         <w:pStyle w:val="Comment-Grader"/>
@@ -4009,13 +4022,13 @@
           <w15:appearance w15:val="hidden"/>
           <w:text/>
         </w:sdtPr>
-        <w:sdtEndPr/>
         <w:sdtContent>
           <w:r>
             <w:t xml:space="preserve">    </w:t>
           </w:r>
         </w:sdtContent>
       </w:sdt>
+      <w:permEnd w:id="683497211"/>
       <w:r>
         <w:t xml:space="preserve">    </w:t>
       </w:r>
@@ -4028,6 +4041,7 @@
         <w:t>Produce a planning and progress report.</w:t>
       </w:r>
     </w:p>
+    <w:permStart w:id="1112939993" w:edGrp="everyone"/>
     <w:p>
       <w:pPr>
         <w:pStyle w:val="Comment-Grader"/>
@@ -4042,13 +4056,13 @@
           <w15:appearance w15:val="hidden"/>
           <w:text/>
         </w:sdtPr>
-        <w:sdtEndPr/>
         <w:sdtContent>
           <w:r>
             <w:t xml:space="preserve">    </w:t>
           </w:r>
         </w:sdtContent>
       </w:sdt>
+      <w:permEnd w:id="1112939993"/>
       <w:r>
         <w:t xml:space="preserve">    </w:t>
       </w:r>
@@ -4121,6 +4135,7 @@
         <w:rPr>
           <w:rFonts w:cstheme="majorHAnsi"/>
         </w:rPr>
+        <w:lastRenderedPageBreak/>
         <w:t>SUPPLEMENTARY II</w:t>
       </w:r>
       <w:r>
@@ -4191,6 +4206,7 @@
         <w:t>. A web service must be used to populate this entity with information about courses.  Thus, the exact data to store depends on the chosen service, and it is the students' responsibility to define them accordingly.  It is also the students’ responsibility to find the appropriate service; no implicit or explicit liabilities shall be covered by the University of Seville or their individual affiliates if the students hire pay-per-use services! The students are strongly advised to ensure that the service they choose is free of charge.</w:t>
       </w:r>
     </w:p>
+    <w:permStart w:id="461903029" w:edGrp="everyone"/>
     <w:p>
       <w:pPr>
         <w:pStyle w:val="Comment-Grader"/>
@@ -4211,7 +4227,6 @@
           <w15:appearance w15:val="hidden"/>
           <w:text/>
         </w:sdtPr>
-        <w:sdtEndPr/>
         <w:sdtContent>
           <w:r>
             <w:rPr>
@@ -4221,6 +4236,7 @@
           </w:r>
         </w:sdtContent>
       </w:sdt>
+      <w:permEnd w:id="461903029"/>
       <w:r>
         <w:rPr>
           <w:lang w:val="en-US"/>
@@ -4337,6 +4353,7 @@
         <w:t>Produce an analysis report.</w:t>
       </w:r>
     </w:p>
+    <w:permStart w:id="361329648" w:edGrp="everyone"/>
     <w:p>
       <w:pPr>
         <w:pStyle w:val="Comment-Grader"/>
@@ -4351,13 +4368,13 @@
           <w15:appearance w15:val="hidden"/>
           <w:text/>
         </w:sdtPr>
-        <w:sdtEndPr/>
         <w:sdtContent>
           <w:r>
             <w:t xml:space="preserve">    </w:t>
           </w:r>
         </w:sdtContent>
       </w:sdt>
+      <w:permEnd w:id="361329648"/>
       <w:r>
         <w:t xml:space="preserve">   </w:t>
       </w:r>
@@ -4370,6 +4387,7 @@
         <w:t>Produce a planning and progress report.</w:t>
       </w:r>
     </w:p>
+    <w:permStart w:id="1945395699" w:edGrp="everyone"/>
     <w:p>
       <w:pPr>
         <w:pStyle w:val="Comment-Grader"/>
@@ -4387,7 +4405,6 @@
           <w15:appearance w15:val="hidden"/>
           <w:text/>
         </w:sdtPr>
-        <w:sdtEndPr/>
         <w:sdtContent>
           <w:r>
             <w:rPr>
@@ -4397,6 +4414,7 @@
           </w:r>
         </w:sdtContent>
       </w:sdt>
+      <w:permEnd w:id="1945395699"/>
       <w:r>
         <w:rPr>
           <w:lang w:val="en-US"/>
@@ -4425,6 +4443,7 @@
         <w:rPr>
           <w:rFonts w:cstheme="majorHAnsi"/>
         </w:rPr>
+        <w:lastRenderedPageBreak/>
         <w:t>SUPPLEMENTARY II</w:t>
       </w:r>
       <w:r>
@@ -4532,6 +4551,7 @@
         <w:t>.</w:t>
       </w:r>
     </w:p>
+    <w:permStart w:id="1539192550" w:edGrp="everyone"/>
     <w:p>
       <w:pPr>
         <w:pStyle w:val="Comment-Grader"/>
@@ -4545,13 +4565,13 @@
           </w:placeholder>
           <w:text/>
         </w:sdtPr>
-        <w:sdtEndPr/>
         <w:sdtContent>
           <w:r>
             <w:t xml:space="preserve">    </w:t>
           </w:r>
         </w:sdtContent>
       </w:sdt>
+      <w:permEnd w:id="1539192550"/>
       <w:r>
         <w:t xml:space="preserve">   </w:t>
       </w:r>
@@ -4601,6 +4621,7 @@
         <w:t xml:space="preserve"> data.</w:t>
       </w:r>
     </w:p>
+    <w:permStart w:id="679035508" w:edGrp="everyone"/>
     <w:p>
       <w:pPr>
         <w:pStyle w:val="Comment-Grader"/>
@@ -4614,13 +4635,13 @@
           </w:placeholder>
           <w:text/>
         </w:sdtPr>
-        <w:sdtEndPr/>
         <w:sdtContent>
           <w:r>
             <w:t xml:space="preserve">    </w:t>
           </w:r>
         </w:sdtContent>
       </w:sdt>
+      <w:permEnd w:id="679035508"/>
       <w:r>
         <w:t xml:space="preserve">   </w:t>
       </w:r>
@@ -4704,6 +4725,7 @@
         <w:t>Produce an analysis report.</w:t>
       </w:r>
     </w:p>
+    <w:permStart w:id="1958957681" w:edGrp="everyone"/>
     <w:p>
       <w:pPr>
         <w:pStyle w:val="Comment-Grader"/>
@@ -4718,13 +4740,13 @@
           <w15:appearance w15:val="hidden"/>
           <w:text/>
         </w:sdtPr>
-        <w:sdtEndPr/>
         <w:sdtContent>
           <w:r>
             <w:t xml:space="preserve">    </w:t>
           </w:r>
         </w:sdtContent>
       </w:sdt>
+      <w:permEnd w:id="1958957681"/>
       <w:r>
         <w:t xml:space="preserve">    </w:t>
       </w:r>
@@ -4737,6 +4759,7 @@
         <w:t>Produce a planning and progress report.</w:t>
       </w:r>
     </w:p>
+    <w:permStart w:id="1571365108" w:edGrp="everyone"/>
     <w:p>
       <w:pPr>
         <w:pStyle w:val="Comment-Grader"/>
@@ -4756,7 +4779,6 @@
           </w:placeholder>
           <w:text/>
         </w:sdtPr>
-        <w:sdtEndPr/>
         <w:sdtContent>
           <w:r>
             <w:rPr>
@@ -4766,6 +4788,7 @@
           </w:r>
         </w:sdtContent>
       </w:sdt>
+      <w:permEnd w:id="1571365108"/>
       <w:r>
         <w:rPr>
           <w:lang w:val="en-US"/>
@@ -4801,6 +4824,7 @@
         <w:rPr>
           <w:rFonts w:cstheme="majorHAnsi"/>
         </w:rPr>
+        <w:lastRenderedPageBreak/>
         <w:t>SUPPLEMENTARY II</w:t>
       </w:r>
       <w:r>
@@ -4940,6 +4964,7 @@
         <w:t xml:space="preserve"> is properly mocked.</w:t>
       </w:r>
     </w:p>
+    <w:permStart w:id="2023780766" w:edGrp="everyone"/>
     <w:p>
       <w:pPr>
         <w:pStyle w:val="Comment-Grader"/>
@@ -4954,13 +4979,13 @@
           <w15:appearance w15:val="hidden"/>
           <w:text/>
         </w:sdtPr>
-        <w:sdtEndPr/>
         <w:sdtContent>
           <w:r>
             <w:t xml:space="preserve">    </w:t>
           </w:r>
         </w:sdtContent>
       </w:sdt>
+      <w:permEnd w:id="2023780766"/>
       <w:r>
         <w:t xml:space="preserve">  </w:t>
       </w:r>
@@ -4987,6 +5012,7 @@
         <w:t>Produce an analysis report.</w:t>
       </w:r>
     </w:p>
+    <w:permStart w:id="925264847" w:edGrp="everyone"/>
     <w:p>
       <w:pPr>
         <w:pStyle w:val="Comment-Grader"/>
@@ -5000,13 +5026,13 @@
           </w:placeholder>
           <w:text/>
         </w:sdtPr>
-        <w:sdtEndPr/>
         <w:sdtContent>
           <w:r>
             <w:t xml:space="preserve">    </w:t>
           </w:r>
         </w:sdtContent>
       </w:sdt>
+      <w:permEnd w:id="925264847"/>
       <w:r>
         <w:t xml:space="preserve">   </w:t>
       </w:r>
@@ -5019,6 +5045,7 @@
         <w:t>Produce a planning and progress report.</w:t>
       </w:r>
     </w:p>
+    <w:permStart w:id="1852798819" w:edGrp="everyone"/>
     <w:p>
       <w:pPr>
         <w:pStyle w:val="Comment-Grader"/>
@@ -5032,13 +5059,13 @@
           </w:placeholder>
           <w:text/>
         </w:sdtPr>
-        <w:sdtEndPr/>
         <w:sdtContent>
           <w:r>
             <w:t xml:space="preserve">    </w:t>
           </w:r>
         </w:sdtContent>
       </w:sdt>
+      <w:permEnd w:id="1852798819"/>
       <w:r>
         <w:t xml:space="preserve">   </w:t>
       </w:r>
@@ -8961,6 +8988,7 @@
     <w:rsid w:val="001F6D99"/>
     <w:rsid w:val="00311D70"/>
     <w:rsid w:val="00362E40"/>
+    <w:rsid w:val="00386F12"/>
     <w:rsid w:val="003936CA"/>
     <w:rsid w:val="003F3911"/>
     <w:rsid w:val="004D7778"/>
@@ -8971,6 +8999,7 @@
     <w:rsid w:val="008D6165"/>
     <w:rsid w:val="00953D97"/>
     <w:rsid w:val="00966054"/>
+    <w:rsid w:val="009D1203"/>
     <w:rsid w:val="009E476D"/>
     <w:rsid w:val="00B04CA5"/>
     <w:rsid w:val="00BB071B"/>
@@ -8980,8 +9009,6 @@
     <w:rsid w:val="00C456B8"/>
     <w:rsid w:val="00C63AB0"/>
     <w:rsid w:val="00CB72EA"/>
-    <w:rsid w:val="00CE06BE"/>
-    <w:rsid w:val="00D3048B"/>
     <w:rsid w:val="00DD75B9"/>
     <w:rsid w:val="00E25325"/>
     <w:rsid w:val="00E5696F"/>

</xml_diff>

<commit_message>
Updated requirements document and github links
</commit_message>
<xml_diff>
--- a/reports/Student#5/05 - Requirements - Student #5.docx
+++ b/reports/Student#5/05 - Requirements - Student #5.docx
@@ -125,7 +125,6 @@
               </w:rPr>
               <w:tab/>
             </w:r>
-            <w:permStart w:id="379328249" w:edGrp="everyone"/>
             <w:sdt>
               <w:sdtPr>
                 <w:rPr>
@@ -139,6 +138,7 @@
                 <w15:appearance w15:val="hidden"/>
                 <w:text/>
               </w:sdtPr>
+              <w:sdtEndPr/>
               <w:sdtContent>
                 <w:r>
                   <w:rPr>
@@ -160,7 +160,6 @@
                 </w:r>
               </w:sdtContent>
             </w:sdt>
-            <w:permEnd w:id="379328249"/>
           </w:p>
         </w:tc>
       </w:tr>
@@ -203,7 +202,6 @@
               </w:rPr>
               <w:tab/>
             </w:r>
-            <w:permStart w:id="955522721" w:edGrp="everyone"/>
             <w:sdt>
               <w:sdtPr>
                 <w:rPr>
@@ -222,17 +220,10 @@
                   <w:rPr>
                     <w:rFonts w:asciiTheme="majorHAnsi" w:hAnsiTheme="majorHAnsi" w:cstheme="majorBidi"/>
                   </w:rPr>
-                  <w:t xml:space="preserve"> </w:t>
-                </w:r>
-                <w:r>
-                  <w:rPr>
-                    <w:rFonts w:asciiTheme="majorHAnsi" w:hAnsiTheme="majorHAnsi" w:cstheme="majorBidi"/>
-                  </w:rPr>
-                  <w:t>https://github.com/pabniecor/Acme-ANS-D01</w:t>
+                  <w:t xml:space="preserve"> https://github.com/pabniecor/Acme-ANS-D02</w:t>
                 </w:r>
               </w:sdtContent>
             </w:sdt>
-            <w:permEnd w:id="955522721"/>
           </w:p>
         </w:tc>
       </w:tr>
@@ -290,7 +281,6 @@
               </w:rPr>
               <w:tab/>
             </w:r>
-            <w:permStart w:id="1490430286" w:edGrp="everyone"/>
             <w:r>
               <w:rPr>
                 <w:rFonts w:asciiTheme="majorHAnsi" w:hAnsiTheme="majorHAnsi" w:cstheme="majorBidi"/>
@@ -300,12 +290,10 @@
             <w:r>
               <w:rPr>
                 <w:rFonts w:asciiTheme="majorHAnsi" w:hAnsiTheme="majorHAnsi" w:cstheme="majorBidi"/>
-                <w:lang w:val="es-ES"/>
               </w:rPr>
               <w:t>4909*****</w:t>
             </w:r>
           </w:p>
-          <w:permEnd w:id="1490430286"/>
           <w:p>
             <w:pPr>
               <w:pStyle w:val="Sinespaciado"/>
@@ -335,12 +323,10 @@
               </w:rPr>
               <w:tab/>
             </w:r>
-            <w:permStart w:id="1588551831" w:edGrp="everyone"/>
             <w:sdt>
               <w:sdtPr>
                 <w:rPr>
                   <w:rFonts w:asciiTheme="majorHAnsi" w:hAnsiTheme="majorHAnsi" w:cstheme="majorHAnsi"/>
-                  <w:lang w:val="es-ES"/>
                 </w:rPr>
                 <w:tag w:val="UVUS02"/>
                 <w:id w:val="1381354132"/>
@@ -350,17 +336,16 @@
                 <w15:appearance w15:val="hidden"/>
                 <w:text/>
               </w:sdtPr>
+              <w:sdtEndPr/>
               <w:sdtContent>
                 <w:r>
                   <w:rPr>
                     <w:rFonts w:asciiTheme="majorHAnsi" w:hAnsiTheme="majorHAnsi" w:cstheme="majorHAnsi"/>
-                    <w:lang w:val="es-ES"/>
                   </w:rPr>
                   <w:t xml:space="preserve"> VWN3805  </w:t>
                 </w:r>
               </w:sdtContent>
             </w:sdt>
-            <w:permEnd w:id="1588551831"/>
           </w:p>
           <w:p>
             <w:pPr>
@@ -389,7 +374,6 @@
               </w:rPr>
               <w:tab/>
             </w:r>
-            <w:permStart w:id="441854091" w:edGrp="everyone"/>
             <w:sdt>
               <w:sdtPr>
                 <w:rPr>
@@ -404,6 +388,7 @@
                 <w15:appearance w15:val="hidden"/>
                 <w:text/>
               </w:sdtPr>
+              <w:sdtEndPr/>
               <w:sdtContent>
                 <w:r>
                   <w:rPr>
@@ -414,7 +399,6 @@
                 </w:r>
               </w:sdtContent>
             </w:sdt>
-            <w:permEnd w:id="441854091"/>
           </w:p>
           <w:p>
             <w:pPr>
@@ -443,7 +427,6 @@
               </w:rPr>
               <w:tab/>
             </w:r>
-            <w:permStart w:id="16126159" w:edGrp="everyone"/>
             <w:sdt>
               <w:sdtPr>
                 <w:rPr>
@@ -457,6 +440,7 @@
                 <w15:appearance w15:val="hidden"/>
                 <w:text/>
               </w:sdtPr>
+              <w:sdtEndPr/>
               <w:sdtContent>
                 <w:r>
                   <w:rPr>
@@ -472,7 +456,6 @@
                 </w:r>
               </w:sdtContent>
             </w:sdt>
-            <w:permEnd w:id="16126159"/>
           </w:p>
         </w:tc>
       </w:tr>
@@ -520,7 +503,6 @@
               </w:rPr>
               <w:tab/>
             </w:r>
-            <w:permStart w:id="925041655" w:edGrp="everyone"/>
             <w:sdt>
               <w:sdtPr>
                 <w:rPr>
@@ -534,6 +516,7 @@
                 <w15:appearance w15:val="hidden"/>
                 <w:text/>
               </w:sdtPr>
+              <w:sdtEndPr/>
               <w:sdtContent>
                 <w:r>
                   <w:rPr>
@@ -545,11 +528,34 @@
                   <w:rPr>
                     <w:rFonts w:asciiTheme="majorHAnsi" w:hAnsiTheme="majorHAnsi" w:cstheme="majorHAnsi"/>
                   </w:rPr>
-                  <w:t>Sevilla, February 19th, 2025</w:t>
+                  <w:t xml:space="preserve">Sevilla, </w:t>
+                </w:r>
+                <w:r>
+                  <w:rPr>
+                    <w:rFonts w:asciiTheme="majorHAnsi" w:hAnsiTheme="majorHAnsi" w:cstheme="majorHAnsi"/>
+                  </w:rPr>
+                  <w:t>March</w:t>
+                </w:r>
+                <w:r>
+                  <w:rPr>
+                    <w:rFonts w:asciiTheme="majorHAnsi" w:hAnsiTheme="majorHAnsi" w:cstheme="majorHAnsi"/>
+                  </w:rPr>
+                  <w:t xml:space="preserve"> 1</w:t>
+                </w:r>
+                <w:r>
+                  <w:rPr>
+                    <w:rFonts w:asciiTheme="majorHAnsi" w:hAnsiTheme="majorHAnsi" w:cstheme="majorHAnsi"/>
+                  </w:rPr>
+                  <w:t>3</w:t>
+                </w:r>
+                <w:r>
+                  <w:rPr>
+                    <w:rFonts w:asciiTheme="majorHAnsi" w:hAnsiTheme="majorHAnsi" w:cstheme="majorHAnsi"/>
+                  </w:rPr>
+                  <w:t>th, 2025</w:t>
                 </w:r>
               </w:sdtContent>
             </w:sdt>
-            <w:permEnd w:id="925041655"/>
           </w:p>
         </w:tc>
       </w:tr>
@@ -566,7 +572,6 @@
         <w:rPr>
           <w:rFonts w:cstheme="majorHAnsi"/>
         </w:rPr>
-        <w:lastRenderedPageBreak/>
         <w:t>MANDATORY</w:t>
       </w:r>
       <w:r>
@@ -754,7 +759,6 @@
         <w:t>” denotes your name/s.</w:t>
       </w:r>
     </w:p>
-    <w:permStart w:id="1733719730" w:edGrp="everyone"/>
     <w:p>
       <w:pPr>
         <w:pStyle w:val="Comment-Grader"/>
@@ -769,6 +773,7 @@
           <w15:appearance w15:val="hidden"/>
           <w:text/>
         </w:sdtPr>
+        <w:sdtEndPr/>
         <w:sdtContent>
           <w:r>
             <w:t xml:space="preserve"> </w:t>
@@ -782,11 +787,7 @@
         </w:sdtContent>
       </w:sdt>
       <w:r>
-        <w:t xml:space="preserve"> </w:t>
-      </w:r>
-      <w:permEnd w:id="1733719730"/>
-      <w:r>
-        <w:t xml:space="preserve">   </w:t>
+        <w:t xml:space="preserve">    </w:t>
       </w:r>
     </w:p>
     <w:p>
@@ -868,7 +869,6 @@
         <w:t xml:space="preserve">.  </w:t>
       </w:r>
     </w:p>
-    <w:permStart w:id="244456920" w:edGrp="everyone"/>
     <w:p>
       <w:pPr>
         <w:pStyle w:val="Comment-Grader"/>
@@ -883,6 +883,7 @@
           <w15:appearance w15:val="hidden"/>
           <w:text/>
         </w:sdtPr>
+        <w:sdtEndPr/>
         <w:sdtContent>
           <w:r>
             <w:t xml:space="preserve"> </w:t>
@@ -895,7 +896,6 @@
           </w:r>
         </w:sdtContent>
       </w:sdt>
-      <w:permEnd w:id="244456920"/>
       <w:r>
         <w:t xml:space="preserve">   </w:t>
       </w:r>
@@ -975,7 +975,6 @@
         <w:rPr>
           <w:rFonts w:cstheme="majorHAnsi"/>
         </w:rPr>
-        <w:lastRenderedPageBreak/>
         <w:t>MANDATORY</w:t>
       </w:r>
       <w:r>
@@ -1180,7 +1179,6 @@
         <w:t xml:space="preserve">.  </w:t>
       </w:r>
     </w:p>
-    <w:permStart w:id="1580534963" w:edGrp="everyone"/>
     <w:p>
       <w:pPr>
         <w:pStyle w:val="Comment-Grader"/>
@@ -1195,13 +1193,19 @@
           <w15:appearance w15:val="hidden"/>
           <w:text/>
         </w:sdtPr>
+        <w:sdtEndPr/>
         <w:sdtContent>
           <w:r>
-            <w:t xml:space="preserve">    </w:t>
+            <w:t xml:space="preserve"> </w:t>
+          </w:r>
+          <w:r>
+            <w:t xml:space="preserve"> X </w:t>
+          </w:r>
+          <w:r>
+            <w:t xml:space="preserve"> </w:t>
           </w:r>
         </w:sdtContent>
       </w:sdt>
-      <w:permEnd w:id="1580534963"/>
       <w:r>
         <w:t xml:space="preserve">  </w:t>
       </w:r>
@@ -1341,7 +1345,6 @@
       </w:r>
     </w:p>
     <w:bookmarkEnd w:id="0"/>
-    <w:permStart w:id="1685676958" w:edGrp="everyone"/>
     <w:p>
       <w:pPr>
         <w:pStyle w:val="Comment-Grader"/>
@@ -1356,13 +1359,19 @@
           <w15:appearance w15:val="hidden"/>
           <w:text/>
         </w:sdtPr>
+        <w:sdtEndPr/>
         <w:sdtContent>
           <w:r>
-            <w:t xml:space="preserve">    </w:t>
+            <w:t xml:space="preserve">  </w:t>
+          </w:r>
+          <w:r>
+            <w:t>X</w:t>
+          </w:r>
+          <w:r>
+            <w:t xml:space="preserve">  </w:t>
           </w:r>
         </w:sdtContent>
       </w:sdt>
-      <w:permEnd w:id="1685676958"/>
       <w:r>
         <w:t xml:space="preserve"> </w:t>
       </w:r>
@@ -1483,7 +1492,6 @@
       </w:r>
     </w:p>
     <w:bookmarkStart w:id="1" w:name="_Hlk157677981"/>
-    <w:permStart w:id="339812661" w:edGrp="everyone"/>
     <w:p>
       <w:pPr>
         <w:pStyle w:val="Comment-Grader"/>
@@ -1497,13 +1505,19 @@
           </w:placeholder>
           <w:text/>
         </w:sdtPr>
+        <w:sdtEndPr/>
         <w:sdtContent>
           <w:r>
-            <w:t xml:space="preserve">    </w:t>
+            <w:t xml:space="preserve">  </w:t>
+          </w:r>
+          <w:r>
+            <w:t>X</w:t>
+          </w:r>
+          <w:r>
+            <w:t xml:space="preserve">  </w:t>
           </w:r>
         </w:sdtContent>
       </w:sdt>
-      <w:permEnd w:id="339812661"/>
       <w:r>
         <w:t xml:space="preserve">   </w:t>
       </w:r>
@@ -1610,7 +1624,6 @@
         <w:rPr>
           <w:rFonts w:cstheme="majorHAnsi"/>
         </w:rPr>
-        <w:lastRenderedPageBreak/>
         <w:t>Testing requirements</w:t>
       </w:r>
     </w:p>
@@ -1715,7 +1728,6 @@
         <w:t>his or her profile.   </w:t>
       </w:r>
     </w:p>
-    <w:permStart w:id="891315281" w:edGrp="everyone"/>
     <w:p>
       <w:pPr>
         <w:pStyle w:val="Comment-Grader"/>
@@ -1730,13 +1742,19 @@
           <w15:appearance w15:val="hidden"/>
           <w:text/>
         </w:sdtPr>
+        <w:sdtEndPr/>
         <w:sdtContent>
           <w:r>
-            <w:t xml:space="preserve">    </w:t>
+            <w:t xml:space="preserve">  </w:t>
+          </w:r>
+          <w:r>
+            <w:t>X</w:t>
+          </w:r>
+          <w:r>
+            <w:t xml:space="preserve">  </w:t>
           </w:r>
         </w:sdtContent>
       </w:sdt>
-      <w:permEnd w:id="891315281"/>
     </w:p>
     <w:p>
       <w:pPr>
@@ -1766,7 +1784,6 @@
         <w:t xml:space="preserve">.  </w:t>
       </w:r>
     </w:p>
-    <w:permStart w:id="338698352" w:edGrp="everyone"/>
     <w:p>
       <w:pPr>
         <w:pStyle w:val="Comment-Grader"/>
@@ -1781,13 +1798,19 @@
           <w15:appearance w15:val="hidden"/>
           <w:text/>
         </w:sdtPr>
+        <w:sdtEndPr/>
         <w:sdtContent>
           <w:r>
-            <w:t xml:space="preserve">    </w:t>
+            <w:t xml:space="preserve">  </w:t>
+          </w:r>
+          <w:r>
+            <w:t>X</w:t>
+          </w:r>
+          <w:r>
+            <w:t xml:space="preserve">  </w:t>
           </w:r>
         </w:sdtContent>
       </w:sdt>
-      <w:permEnd w:id="338698352"/>
       <w:r>
         <w:t xml:space="preserve">   </w:t>
       </w:r>
@@ -1820,7 +1843,6 @@
         <w:rPr>
           <w:rFonts w:cstheme="majorHAnsi"/>
         </w:rPr>
-        <w:lastRenderedPageBreak/>
         <w:t>MANDATORY</w:t>
       </w:r>
       <w:r>
@@ -2025,7 +2047,6 @@
         <w:t>.</w:t>
       </w:r>
     </w:p>
-    <w:permStart w:id="8470091" w:edGrp="everyone"/>
     <w:p>
       <w:pPr>
         <w:pStyle w:val="Comment-Grader"/>
@@ -2040,13 +2061,13 @@
           <w15:appearance w15:val="hidden"/>
           <w:text/>
         </w:sdtPr>
+        <w:sdtEndPr/>
         <w:sdtContent>
           <w:r>
             <w:t xml:space="preserve">    </w:t>
           </w:r>
         </w:sdtContent>
       </w:sdt>
-      <w:permEnd w:id="8470091"/>
       <w:r>
         <w:t xml:space="preserve">    </w:t>
       </w:r>
@@ -2114,7 +2135,6 @@
         <w:t xml:space="preserve"> and publish tasks.  Note that published tasks cannot be updated or deleted.</w:t>
       </w:r>
     </w:p>
-    <w:permStart w:id="66585966" w:edGrp="everyone"/>
     <w:p>
       <w:pPr>
         <w:pStyle w:val="Comment-Grader"/>
@@ -2129,13 +2149,13 @@
           <w15:appearance w15:val="hidden"/>
           <w:text/>
         </w:sdtPr>
+        <w:sdtEndPr/>
         <w:sdtContent>
           <w:r>
             <w:t xml:space="preserve">    </w:t>
           </w:r>
         </w:sdtContent>
       </w:sdt>
-      <w:permEnd w:id="66585966"/>
       <w:r>
         <w:t xml:space="preserve">    </w:t>
       </w:r>
@@ -2225,7 +2245,6 @@
         <w:t xml:space="preserve">.  </w:t>
       </w:r>
     </w:p>
-    <w:permStart w:id="1123494185" w:edGrp="everyone"/>
     <w:p>
       <w:pPr>
         <w:pStyle w:val="Comment-Grader"/>
@@ -2240,13 +2259,13 @@
           <w15:appearance w15:val="hidden"/>
           <w:text/>
         </w:sdtPr>
+        <w:sdtEndPr/>
         <w:sdtContent>
           <w:r>
             <w:t xml:space="preserve">    </w:t>
           </w:r>
         </w:sdtContent>
       </w:sdt>
-      <w:permEnd w:id="1123494185"/>
       <w:r>
         <w:t xml:space="preserve">   </w:t>
       </w:r>
@@ -2266,7 +2285,6 @@
         <w:rPr>
           <w:rFonts w:cstheme="majorHAnsi"/>
         </w:rPr>
-        <w:lastRenderedPageBreak/>
         <w:t>MANDATORY</w:t>
       </w:r>
       <w:r>
@@ -2310,7 +2328,6 @@
         <w:t xml:space="preserve">Create appropriate indices for your entities, if required.  </w:t>
       </w:r>
     </w:p>
-    <w:permStart w:id="1780682074" w:edGrp="everyone"/>
     <w:p>
       <w:pPr>
         <w:pStyle w:val="Comment-Grader"/>
@@ -2328,13 +2345,13 @@
           <w15:appearance w15:val="hidden"/>
           <w:text/>
         </w:sdtPr>
+        <w:sdtEndPr/>
         <w:sdtContent>
           <w:r>
             <w:t xml:space="preserve">    </w:t>
           </w:r>
         </w:sdtContent>
       </w:sdt>
-      <w:permEnd w:id="1780682074"/>
       <w:r>
         <w:t xml:space="preserve">   </w:t>
       </w:r>
@@ -2422,7 +2439,6 @@
         <w:t>.</w:t>
       </w:r>
     </w:p>
-    <w:permStart w:id="973563344" w:edGrp="everyone"/>
     <w:p>
       <w:pPr>
         <w:pStyle w:val="Comment-Grader"/>
@@ -2436,13 +2452,13 @@
           </w:placeholder>
           <w:text/>
         </w:sdtPr>
+        <w:sdtEndPr/>
         <w:sdtContent>
           <w:r>
             <w:t xml:space="preserve">    </w:t>
           </w:r>
         </w:sdtContent>
       </w:sdt>
-      <w:permEnd w:id="973563344"/>
       <w:r>
         <w:t xml:space="preserve">   </w:t>
       </w:r>
@@ -2475,7 +2491,6 @@
         <w:t xml:space="preserve">.  </w:t>
       </w:r>
     </w:p>
-    <w:permStart w:id="182535402" w:edGrp="everyone"/>
     <w:p>
       <w:pPr>
         <w:pStyle w:val="Comment-Grader"/>
@@ -2490,13 +2505,13 @@
           <w15:appearance w15:val="hidden"/>
           <w:text/>
         </w:sdtPr>
+        <w:sdtEndPr/>
         <w:sdtContent>
           <w:r>
             <w:t xml:space="preserve">    </w:t>
           </w:r>
         </w:sdtContent>
       </w:sdt>
-      <w:permEnd w:id="182535402"/>
       <w:r>
         <w:t xml:space="preserve">   </w:t>
       </w:r>
@@ -2509,7 +2524,6 @@
         <w:t>Produce a testing report.</w:t>
       </w:r>
     </w:p>
-    <w:permStart w:id="966666940" w:edGrp="everyone"/>
     <w:p>
       <w:pPr>
         <w:pStyle w:val="Comment-Grader"/>
@@ -2523,13 +2537,13 @@
           </w:placeholder>
           <w:text/>
         </w:sdtPr>
+        <w:sdtEndPr/>
         <w:sdtContent>
           <w:r>
             <w:t xml:space="preserve">    </w:t>
           </w:r>
         </w:sdtContent>
       </w:sdt>
-      <w:permEnd w:id="966666940"/>
       <w:r>
         <w:t xml:space="preserve">  </w:t>
       </w:r>
@@ -2562,7 +2576,6 @@
         <w:rPr>
           <w:rFonts w:cstheme="majorHAnsi"/>
         </w:rPr>
-        <w:lastRenderedPageBreak/>
         <w:t>SUPPLEMENTARY I</w:t>
       </w:r>
       <w:r>
@@ -2783,7 +2796,6 @@
         <w:rPr>
           <w:rFonts w:cstheme="majorHAnsi"/>
         </w:rPr>
-        <w:lastRenderedPageBreak/>
         <w:t>SUPPLEMENTARY I</w:t>
       </w:r>
       <w:r>
@@ -2967,7 +2979,6 @@
         <w:t xml:space="preserve"> in which he or she is involved.</w:t>
       </w:r>
     </w:p>
-    <w:permStart w:id="1886471582" w:edGrp="everyone"/>
     <w:p>
       <w:pPr>
         <w:pStyle w:val="Comment-Grader"/>
@@ -2988,6 +2999,7 @@
           <w15:appearance w15:val="hidden"/>
           <w:text/>
         </w:sdtPr>
+        <w:sdtEndPr/>
         <w:sdtContent>
           <w:r>
             <w:rPr>
@@ -2997,7 +3009,6 @@
           </w:r>
         </w:sdtContent>
       </w:sdt>
-      <w:permEnd w:id="1886471582"/>
       <w:r>
         <w:rPr>
           <w:lang w:val="en-US"/>
@@ -3114,7 +3125,6 @@
         <w:t>Produce a UML domain model regarding the information requirements in your project.</w:t>
       </w:r>
     </w:p>
-    <w:permStart w:id="2128962506" w:edGrp="everyone"/>
     <w:p>
       <w:pPr>
         <w:pStyle w:val="Comment-Grader"/>
@@ -3129,13 +3139,13 @@
           <w15:appearance w15:val="hidden"/>
           <w:text/>
         </w:sdtPr>
+        <w:sdtEndPr/>
         <w:sdtContent>
           <w:r>
             <w:t xml:space="preserve">    </w:t>
           </w:r>
         </w:sdtContent>
       </w:sdt>
-      <w:permEnd w:id="2128962506"/>
       <w:r>
         <w:t xml:space="preserve">   </w:t>
       </w:r>
@@ -3161,7 +3171,6 @@
         <w:rPr>
           <w:rFonts w:cstheme="majorHAnsi"/>
         </w:rPr>
-        <w:lastRenderedPageBreak/>
         <w:t>SUPPLEMENTARY I</w:t>
       </w:r>
       <w:r>
@@ -3263,7 +3272,6 @@
         <w:t>Sign up to the system and become a technician.</w:t>
       </w:r>
     </w:p>
-    <w:permStart w:id="642407937" w:edGrp="everyone"/>
     <w:p>
       <w:pPr>
         <w:pStyle w:val="Comment-Grader"/>
@@ -3278,13 +3286,13 @@
           <w15:appearance w15:val="hidden"/>
           <w:text/>
         </w:sdtPr>
+        <w:sdtEndPr/>
         <w:sdtContent>
           <w:r>
             <w:t xml:space="preserve">    </w:t>
           </w:r>
         </w:sdtContent>
       </w:sdt>
-      <w:permEnd w:id="642407937"/>
       <w:r>
         <w:t xml:space="preserve">   </w:t>
       </w:r>
@@ -3325,7 +3333,6 @@
         <w:t>Update their profiles.</w:t>
       </w:r>
     </w:p>
-    <w:permStart w:id="1607870852" w:edGrp="everyone"/>
     <w:p>
       <w:pPr>
         <w:pStyle w:val="Comment-Grader"/>
@@ -3340,13 +3347,13 @@
           <w15:appearance w15:val="hidden"/>
           <w:text/>
         </w:sdtPr>
+        <w:sdtEndPr/>
         <w:sdtContent>
           <w:r>
             <w:t xml:space="preserve">    </w:t>
           </w:r>
         </w:sdtContent>
       </w:sdt>
-      <w:permEnd w:id="1607870852"/>
       <w:r>
         <w:t xml:space="preserve">   </w:t>
       </w:r>
@@ -3404,7 +3411,6 @@
         <w:t xml:space="preserve"> </w:t>
       </w:r>
     </w:p>
-    <w:permStart w:id="535524790" w:edGrp="everyone"/>
     <w:p>
       <w:pPr>
         <w:pStyle w:val="Comment-Grader"/>
@@ -3419,13 +3425,13 @@
           <w15:appearance w15:val="hidden"/>
           <w:text/>
         </w:sdtPr>
+        <w:sdtEndPr/>
         <w:sdtContent>
           <w:r>
             <w:t xml:space="preserve">    </w:t>
           </w:r>
         </w:sdtContent>
       </w:sdt>
-      <w:permEnd w:id="535524790"/>
     </w:p>
     <w:p>
       <w:pPr>
@@ -3463,7 +3469,6 @@
         <w:t>Show their dashboards.</w:t>
       </w:r>
     </w:p>
-    <w:permStart w:id="753821500" w:edGrp="everyone"/>
     <w:p>
       <w:pPr>
         <w:pStyle w:val="Comment-Grader"/>
@@ -3478,13 +3483,13 @@
           <w15:appearance w15:val="hidden"/>
           <w:text/>
         </w:sdtPr>
+        <w:sdtEndPr/>
         <w:sdtContent>
           <w:r>
             <w:t xml:space="preserve">    </w:t>
           </w:r>
         </w:sdtContent>
       </w:sdt>
-      <w:permEnd w:id="753821500"/>
       <w:r>
         <w:t xml:space="preserve">    </w:t>
       </w:r>
@@ -3571,7 +3576,6 @@
         <w:rPr>
           <w:rFonts w:cstheme="majorHAnsi"/>
         </w:rPr>
-        <w:lastRenderedPageBreak/>
         <w:t>Managerial requirements</w:t>
       </w:r>
     </w:p>
@@ -3586,7 +3590,6 @@
         <w:t>Provide a link to a video in which you informally test requirement #8 and #9.  Videos should not exceed 10 minutes in length and must be stored at the USE's facilities.</w:t>
       </w:r>
     </w:p>
-    <w:permStart w:id="720394256" w:edGrp="everyone"/>
     <w:p>
       <w:pPr>
         <w:pStyle w:val="Comment-Grader"/>
@@ -3600,13 +3603,13 @@
           </w:placeholder>
           <w:text/>
         </w:sdtPr>
+        <w:sdtEndPr/>
         <w:sdtContent>
           <w:r>
             <w:t xml:space="preserve">    </w:t>
           </w:r>
         </w:sdtContent>
       </w:sdt>
-      <w:permEnd w:id="720394256"/>
       <w:r>
         <w:t xml:space="preserve">   </w:t>
       </w:r>
@@ -3626,7 +3629,6 @@
         <w:rPr>
           <w:rFonts w:cstheme="majorHAnsi"/>
         </w:rPr>
-        <w:lastRenderedPageBreak/>
         <w:t>SUPPLEMENTARY I</w:t>
       </w:r>
       <w:r>
@@ -3757,7 +3759,6 @@
         <w:t xml:space="preserve"> mutations in your code and report on the results.</w:t>
       </w:r>
     </w:p>
-    <w:permStart w:id="556823413" w:edGrp="everyone"/>
     <w:p>
       <w:pPr>
         <w:pStyle w:val="Comment-Grader"/>
@@ -3772,13 +3773,13 @@
           <w15:appearance w15:val="hidden"/>
           <w:text/>
         </w:sdtPr>
+        <w:sdtEndPr/>
         <w:sdtContent>
           <w:r>
             <w:t xml:space="preserve">    </w:t>
           </w:r>
         </w:sdtContent>
       </w:sdt>
-      <w:permEnd w:id="556823413"/>
       <w:r>
         <w:t xml:space="preserve">  </w:t>
       </w:r>
@@ -3805,7 +3806,6 @@
         <w:t>Produce a lint report.</w:t>
       </w:r>
     </w:p>
-    <w:permStart w:id="785340386" w:edGrp="everyone"/>
     <w:p>
       <w:pPr>
         <w:pStyle w:val="Comment-Grader"/>
@@ -3820,13 +3820,13 @@
           <w15:appearance w15:val="hidden"/>
           <w:text/>
         </w:sdtPr>
+        <w:sdtEndPr/>
         <w:sdtContent>
           <w:r>
             <w:t xml:space="preserve">    </w:t>
           </w:r>
         </w:sdtContent>
       </w:sdt>
-      <w:permEnd w:id="785340386"/>
       <w:r>
         <w:t xml:space="preserve">   </w:t>
       </w:r>
@@ -3852,7 +3852,6 @@
         <w:rPr>
           <w:rFonts w:cstheme="majorHAnsi"/>
         </w:rPr>
-        <w:lastRenderedPageBreak/>
         <w:t>SUPPLEMENTARY II</w:t>
       </w:r>
       <w:r>
@@ -4007,7 +4006,6 @@
         <w:t>Produce an analysis report.</w:t>
       </w:r>
     </w:p>
-    <w:permStart w:id="683497211" w:edGrp="everyone"/>
     <w:p>
       <w:pPr>
         <w:pStyle w:val="Comment-Grader"/>
@@ -4022,13 +4020,13 @@
           <w15:appearance w15:val="hidden"/>
           <w:text/>
         </w:sdtPr>
+        <w:sdtEndPr/>
         <w:sdtContent>
           <w:r>
             <w:t xml:space="preserve">    </w:t>
           </w:r>
         </w:sdtContent>
       </w:sdt>
-      <w:permEnd w:id="683497211"/>
       <w:r>
         <w:t xml:space="preserve">    </w:t>
       </w:r>
@@ -4041,7 +4039,6 @@
         <w:t>Produce a planning and progress report.</w:t>
       </w:r>
     </w:p>
-    <w:permStart w:id="1112939993" w:edGrp="everyone"/>
     <w:p>
       <w:pPr>
         <w:pStyle w:val="Comment-Grader"/>
@@ -4056,13 +4053,13 @@
           <w15:appearance w15:val="hidden"/>
           <w:text/>
         </w:sdtPr>
+        <w:sdtEndPr/>
         <w:sdtContent>
           <w:r>
             <w:t xml:space="preserve">    </w:t>
           </w:r>
         </w:sdtContent>
       </w:sdt>
-      <w:permEnd w:id="1112939993"/>
       <w:r>
         <w:t xml:space="preserve">    </w:t>
       </w:r>
@@ -4135,7 +4132,6 @@
         <w:rPr>
           <w:rFonts w:cstheme="majorHAnsi"/>
         </w:rPr>
-        <w:lastRenderedPageBreak/>
         <w:t>SUPPLEMENTARY II</w:t>
       </w:r>
       <w:r>
@@ -4206,7 +4202,6 @@
         <w:t>. A web service must be used to populate this entity with information about courses.  Thus, the exact data to store depends on the chosen service, and it is the students' responsibility to define them accordingly.  It is also the students’ responsibility to find the appropriate service; no implicit or explicit liabilities shall be covered by the University of Seville or their individual affiliates if the students hire pay-per-use services! The students are strongly advised to ensure that the service they choose is free of charge.</w:t>
       </w:r>
     </w:p>
-    <w:permStart w:id="461903029" w:edGrp="everyone"/>
     <w:p>
       <w:pPr>
         <w:pStyle w:val="Comment-Grader"/>
@@ -4227,6 +4222,7 @@
           <w15:appearance w15:val="hidden"/>
           <w:text/>
         </w:sdtPr>
+        <w:sdtEndPr/>
         <w:sdtContent>
           <w:r>
             <w:rPr>
@@ -4236,7 +4232,6 @@
           </w:r>
         </w:sdtContent>
       </w:sdt>
-      <w:permEnd w:id="461903029"/>
       <w:r>
         <w:rPr>
           <w:lang w:val="en-US"/>
@@ -4353,7 +4348,6 @@
         <w:t>Produce an analysis report.</w:t>
       </w:r>
     </w:p>
-    <w:permStart w:id="361329648" w:edGrp="everyone"/>
     <w:p>
       <w:pPr>
         <w:pStyle w:val="Comment-Grader"/>
@@ -4368,13 +4362,13 @@
           <w15:appearance w15:val="hidden"/>
           <w:text/>
         </w:sdtPr>
+        <w:sdtEndPr/>
         <w:sdtContent>
           <w:r>
             <w:t xml:space="preserve">    </w:t>
           </w:r>
         </w:sdtContent>
       </w:sdt>
-      <w:permEnd w:id="361329648"/>
       <w:r>
         <w:t xml:space="preserve">   </w:t>
       </w:r>
@@ -4387,7 +4381,6 @@
         <w:t>Produce a planning and progress report.</w:t>
       </w:r>
     </w:p>
-    <w:permStart w:id="1945395699" w:edGrp="everyone"/>
     <w:p>
       <w:pPr>
         <w:pStyle w:val="Comment-Grader"/>
@@ -4405,6 +4398,7 @@
           <w15:appearance w15:val="hidden"/>
           <w:text/>
         </w:sdtPr>
+        <w:sdtEndPr/>
         <w:sdtContent>
           <w:r>
             <w:rPr>
@@ -4414,7 +4408,6 @@
           </w:r>
         </w:sdtContent>
       </w:sdt>
-      <w:permEnd w:id="1945395699"/>
       <w:r>
         <w:rPr>
           <w:lang w:val="en-US"/>
@@ -4443,7 +4436,6 @@
         <w:rPr>
           <w:rFonts w:cstheme="majorHAnsi"/>
         </w:rPr>
-        <w:lastRenderedPageBreak/>
         <w:t>SUPPLEMENTARY II</w:t>
       </w:r>
       <w:r>
@@ -4551,7 +4543,6 @@
         <w:t>.</w:t>
       </w:r>
     </w:p>
-    <w:permStart w:id="1539192550" w:edGrp="everyone"/>
     <w:p>
       <w:pPr>
         <w:pStyle w:val="Comment-Grader"/>
@@ -4565,13 +4556,13 @@
           </w:placeholder>
           <w:text/>
         </w:sdtPr>
+        <w:sdtEndPr/>
         <w:sdtContent>
           <w:r>
             <w:t xml:space="preserve">    </w:t>
           </w:r>
         </w:sdtContent>
       </w:sdt>
-      <w:permEnd w:id="1539192550"/>
       <w:r>
         <w:t xml:space="preserve">   </w:t>
       </w:r>
@@ -4621,7 +4612,6 @@
         <w:t xml:space="preserve"> data.</w:t>
       </w:r>
     </w:p>
-    <w:permStart w:id="679035508" w:edGrp="everyone"/>
     <w:p>
       <w:pPr>
         <w:pStyle w:val="Comment-Grader"/>
@@ -4635,13 +4625,13 @@
           </w:placeholder>
           <w:text/>
         </w:sdtPr>
+        <w:sdtEndPr/>
         <w:sdtContent>
           <w:r>
             <w:t xml:space="preserve">    </w:t>
           </w:r>
         </w:sdtContent>
       </w:sdt>
-      <w:permEnd w:id="679035508"/>
       <w:r>
         <w:t xml:space="preserve">   </w:t>
       </w:r>
@@ -4725,7 +4715,6 @@
         <w:t>Produce an analysis report.</w:t>
       </w:r>
     </w:p>
-    <w:permStart w:id="1958957681" w:edGrp="everyone"/>
     <w:p>
       <w:pPr>
         <w:pStyle w:val="Comment-Grader"/>
@@ -4740,13 +4729,13 @@
           <w15:appearance w15:val="hidden"/>
           <w:text/>
         </w:sdtPr>
+        <w:sdtEndPr/>
         <w:sdtContent>
           <w:r>
             <w:t xml:space="preserve">    </w:t>
           </w:r>
         </w:sdtContent>
       </w:sdt>
-      <w:permEnd w:id="1958957681"/>
       <w:r>
         <w:t xml:space="preserve">    </w:t>
       </w:r>
@@ -4759,7 +4748,6 @@
         <w:t>Produce a planning and progress report.</w:t>
       </w:r>
     </w:p>
-    <w:permStart w:id="1571365108" w:edGrp="everyone"/>
     <w:p>
       <w:pPr>
         <w:pStyle w:val="Comment-Grader"/>
@@ -4779,6 +4767,7 @@
           </w:placeholder>
           <w:text/>
         </w:sdtPr>
+        <w:sdtEndPr/>
         <w:sdtContent>
           <w:r>
             <w:rPr>
@@ -4788,7 +4777,6 @@
           </w:r>
         </w:sdtContent>
       </w:sdt>
-      <w:permEnd w:id="1571365108"/>
       <w:r>
         <w:rPr>
           <w:lang w:val="en-US"/>
@@ -4824,7 +4812,6 @@
         <w:rPr>
           <w:rFonts w:cstheme="majorHAnsi"/>
         </w:rPr>
-        <w:lastRenderedPageBreak/>
         <w:t>SUPPLEMENTARY II</w:t>
       </w:r>
       <w:r>
@@ -4964,7 +4951,6 @@
         <w:t xml:space="preserve"> is properly mocked.</w:t>
       </w:r>
     </w:p>
-    <w:permStart w:id="2023780766" w:edGrp="everyone"/>
     <w:p>
       <w:pPr>
         <w:pStyle w:val="Comment-Grader"/>
@@ -4979,13 +4965,13 @@
           <w15:appearance w15:val="hidden"/>
           <w:text/>
         </w:sdtPr>
+        <w:sdtEndPr/>
         <w:sdtContent>
           <w:r>
             <w:t xml:space="preserve">    </w:t>
           </w:r>
         </w:sdtContent>
       </w:sdt>
-      <w:permEnd w:id="2023780766"/>
       <w:r>
         <w:t xml:space="preserve">  </w:t>
       </w:r>
@@ -5012,7 +4998,6 @@
         <w:t>Produce an analysis report.</w:t>
       </w:r>
     </w:p>
-    <w:permStart w:id="925264847" w:edGrp="everyone"/>
     <w:p>
       <w:pPr>
         <w:pStyle w:val="Comment-Grader"/>
@@ -5026,13 +5011,13 @@
           </w:placeholder>
           <w:text/>
         </w:sdtPr>
+        <w:sdtEndPr/>
         <w:sdtContent>
           <w:r>
             <w:t xml:space="preserve">    </w:t>
           </w:r>
         </w:sdtContent>
       </w:sdt>
-      <w:permEnd w:id="925264847"/>
       <w:r>
         <w:t xml:space="preserve">   </w:t>
       </w:r>
@@ -5045,7 +5030,6 @@
         <w:t>Produce a planning and progress report.</w:t>
       </w:r>
     </w:p>
-    <w:permStart w:id="1852798819" w:edGrp="everyone"/>
     <w:p>
       <w:pPr>
         <w:pStyle w:val="Comment-Grader"/>
@@ -5059,13 +5043,13 @@
           </w:placeholder>
           <w:text/>
         </w:sdtPr>
+        <w:sdtEndPr/>
         <w:sdtContent>
           <w:r>
             <w:t xml:space="preserve">    </w:t>
           </w:r>
         </w:sdtContent>
       </w:sdt>
-      <w:permEnd w:id="1852798819"/>
       <w:r>
         <w:t xml:space="preserve">   </w:t>
       </w:r>
@@ -8986,6 +8970,8 @@
     <w:rsid w:val="001942D6"/>
     <w:rsid w:val="001B7228"/>
     <w:rsid w:val="001F6D99"/>
+    <w:rsid w:val="002541A9"/>
+    <w:rsid w:val="002B198F"/>
     <w:rsid w:val="00311D70"/>
     <w:rsid w:val="00362E40"/>
     <w:rsid w:val="00386F12"/>

</xml_diff>

<commit_message>
docs: Student 5 document updated
</commit_message>
<xml_diff>
--- a/reports/Student#5/05 - Requirements - Student #5.docx
+++ b/reports/Student#5/05 - Requirements - Student #5.docx
@@ -125,6 +125,7 @@
               </w:rPr>
               <w:tab/>
             </w:r>
+            <w:permStart w:id="379328249" w:edGrp="everyone"/>
             <w:sdt>
               <w:sdtPr>
                 <w:rPr>
@@ -138,19 +139,18 @@
                 <w15:appearance w15:val="hidden"/>
                 <w:text/>
               </w:sdtPr>
-              <w:sdtEndPr/>
               <w:sdtContent>
                 <w:r>
                   <w:rPr>
                     <w:rFonts w:asciiTheme="majorHAnsi" w:hAnsiTheme="majorHAnsi" w:cstheme="majorHAnsi"/>
                   </w:rPr>
-                  <w:t xml:space="preserve"> C</w:t>
+                  <w:t xml:space="preserve"> </w:t>
                 </w:r>
                 <w:r>
                   <w:rPr>
                     <w:rFonts w:asciiTheme="majorHAnsi" w:hAnsiTheme="majorHAnsi" w:cstheme="majorHAnsi"/>
                   </w:rPr>
-                  <w:t>1.008</w:t>
+                  <w:t xml:space="preserve">C1.008 </w:t>
                 </w:r>
                 <w:r>
                   <w:rPr>
@@ -160,6 +160,7 @@
                 </w:r>
               </w:sdtContent>
             </w:sdt>
+            <w:permEnd w:id="379328249"/>
           </w:p>
         </w:tc>
       </w:tr>
@@ -202,6 +203,7 @@
               </w:rPr>
               <w:tab/>
             </w:r>
+            <w:permStart w:id="955522721" w:edGrp="everyone"/>
             <w:sdt>
               <w:sdtPr>
                 <w:rPr>
@@ -220,10 +222,23 @@
                   <w:rPr>
                     <w:rFonts w:asciiTheme="majorHAnsi" w:hAnsiTheme="majorHAnsi" w:cstheme="majorBidi"/>
                   </w:rPr>
-                  <w:t xml:space="preserve"> https://github.com/pabniecor/Acme-ANS-D02</w:t>
+                  <w:t xml:space="preserve"> </w:t>
+                </w:r>
+                <w:r>
+                  <w:rPr>
+                    <w:rFonts w:asciiTheme="majorHAnsi" w:hAnsiTheme="majorHAnsi" w:cstheme="majorBidi"/>
+                  </w:rPr>
+                  <w:t>https://github.com/pabniecor/Acme-ANS-D0</w:t>
+                </w:r>
+                <w:r>
+                  <w:rPr>
+                    <w:rFonts w:asciiTheme="majorHAnsi" w:hAnsiTheme="majorHAnsi" w:cstheme="majorBidi"/>
+                  </w:rPr>
+                  <w:t>3</w:t>
                 </w:r>
               </w:sdtContent>
             </w:sdt>
+            <w:permEnd w:id="955522721"/>
           </w:p>
         </w:tc>
       </w:tr>
@@ -265,6 +280,7 @@
                 <w:rFonts w:asciiTheme="majorHAnsi" w:hAnsiTheme="majorHAnsi" w:cstheme="majorBidi"/>
                 <w:b/>
                 <w:bCs/>
+                <w:lang w:val="es-ES"/>
               </w:rPr>
             </w:pPr>
             <w:r>
@@ -281,19 +297,23 @@
               </w:rPr>
               <w:tab/>
             </w:r>
+            <w:permStart w:id="1490430286" w:edGrp="everyone"/>
             <w:r>
               <w:rPr>
                 <w:rFonts w:asciiTheme="majorHAnsi" w:hAnsiTheme="majorHAnsi" w:cstheme="majorBidi"/>
+                <w:lang w:val="es-ES"/>
               </w:rPr>
               <w:t xml:space="preserve"> </w:t>
             </w:r>
             <w:r>
               <w:rPr>
                 <w:rFonts w:asciiTheme="majorHAnsi" w:hAnsiTheme="majorHAnsi" w:cstheme="majorBidi"/>
+                <w:lang w:val="es-ES"/>
               </w:rPr>
               <w:t>4909*****</w:t>
             </w:r>
           </w:p>
+          <w:permEnd w:id="1490430286"/>
           <w:p>
             <w:pPr>
               <w:pStyle w:val="Sinespaciado"/>
@@ -323,10 +343,12 @@
               </w:rPr>
               <w:tab/>
             </w:r>
+            <w:permStart w:id="1588551831" w:edGrp="everyone"/>
             <w:sdt>
               <w:sdtPr>
                 <w:rPr>
                   <w:rFonts w:asciiTheme="majorHAnsi" w:hAnsiTheme="majorHAnsi" w:cstheme="majorHAnsi"/>
+                  <w:lang w:val="es-ES"/>
                 </w:rPr>
                 <w:tag w:val="UVUS02"/>
                 <w:id w:val="1381354132"/>
@@ -336,16 +358,31 @@
                 <w15:appearance w15:val="hidden"/>
                 <w:text/>
               </w:sdtPr>
-              <w:sdtEndPr/>
               <w:sdtContent>
                 <w:r>
                   <w:rPr>
                     <w:rFonts w:asciiTheme="majorHAnsi" w:hAnsiTheme="majorHAnsi" w:cstheme="majorHAnsi"/>
+                    <w:lang w:val="es-ES"/>
                   </w:rPr>
-                  <w:t xml:space="preserve"> VWN3805  </w:t>
+                  <w:t xml:space="preserve"> </w:t>
+                </w:r>
+                <w:r>
+                  <w:rPr>
+                    <w:rFonts w:asciiTheme="majorHAnsi" w:hAnsiTheme="majorHAnsi" w:cstheme="majorHAnsi"/>
+                    <w:lang w:val="es-ES"/>
+                  </w:rPr>
+                  <w:t>VWN3805</w:t>
+                </w:r>
+                <w:r>
+                  <w:rPr>
+                    <w:rFonts w:asciiTheme="majorHAnsi" w:hAnsiTheme="majorHAnsi" w:cstheme="majorHAnsi"/>
+                    <w:lang w:val="es-ES"/>
+                  </w:rPr>
+                  <w:t xml:space="preserve">  </w:t>
                 </w:r>
               </w:sdtContent>
             </w:sdt>
+            <w:permEnd w:id="1588551831"/>
           </w:p>
           <w:p>
             <w:pPr>
@@ -374,6 +411,7 @@
               </w:rPr>
               <w:tab/>
             </w:r>
+            <w:permStart w:id="441854091" w:edGrp="everyone"/>
             <w:sdt>
               <w:sdtPr>
                 <w:rPr>
@@ -388,17 +426,31 @@
                 <w15:appearance w15:val="hidden"/>
                 <w:text/>
               </w:sdtPr>
-              <w:sdtEndPr/>
               <w:sdtContent>
                 <w:r>
                   <w:rPr>
                     <w:rFonts w:asciiTheme="majorHAnsi" w:hAnsiTheme="majorHAnsi" w:cstheme="majorHAnsi"/>
                     <w:lang w:val="es-ES"/>
                   </w:rPr>
-                  <w:t xml:space="preserve"> Granado Oliva, Samuel  </w:t>
+                  <w:t xml:space="preserve"> </w:t>
+                </w:r>
+                <w:r>
+                  <w:rPr>
+                    <w:rFonts w:asciiTheme="majorHAnsi" w:hAnsiTheme="majorHAnsi" w:cstheme="majorHAnsi"/>
+                    <w:lang w:val="es-ES"/>
+                  </w:rPr>
+                  <w:t>Granado Oliva, Samuel</w:t>
+                </w:r>
+                <w:r>
+                  <w:rPr>
+                    <w:rFonts w:asciiTheme="majorHAnsi" w:hAnsiTheme="majorHAnsi" w:cstheme="majorHAnsi"/>
+                    <w:lang w:val="es-ES"/>
+                  </w:rPr>
+                  <w:t xml:space="preserve">  </w:t>
                 </w:r>
               </w:sdtContent>
             </w:sdt>
+            <w:permEnd w:id="441854091"/>
           </w:p>
           <w:p>
             <w:pPr>
@@ -427,6 +479,7 @@
               </w:rPr>
               <w:tab/>
             </w:r>
+            <w:permStart w:id="16126159" w:edGrp="everyone"/>
             <w:sdt>
               <w:sdtPr>
                 <w:rPr>
@@ -440,7 +493,6 @@
                 <w15:appearance w15:val="hidden"/>
                 <w:text/>
               </w:sdtPr>
-              <w:sdtEndPr/>
               <w:sdtContent>
                 <w:r>
                   <w:rPr>
@@ -456,6 +508,7 @@
                 </w:r>
               </w:sdtContent>
             </w:sdt>
+            <w:permEnd w:id="16126159"/>
           </w:p>
         </w:tc>
       </w:tr>
@@ -503,6 +556,7 @@
               </w:rPr>
               <w:tab/>
             </w:r>
+            <w:permStart w:id="925041655" w:edGrp="everyone"/>
             <w:sdt>
               <w:sdtPr>
                 <w:rPr>
@@ -516,7 +570,6 @@
                 <w15:appearance w15:val="hidden"/>
                 <w:text/>
               </w:sdtPr>
-              <w:sdtEndPr/>
               <w:sdtContent>
                 <w:r>
                   <w:rPr>
@@ -534,28 +587,29 @@
                   <w:rPr>
                     <w:rFonts w:asciiTheme="majorHAnsi" w:hAnsiTheme="majorHAnsi" w:cstheme="majorHAnsi"/>
                   </w:rPr>
-                  <w:t>March</w:t>
+                  <w:t>April</w:t>
                 </w:r>
                 <w:r>
                   <w:rPr>
                     <w:rFonts w:asciiTheme="majorHAnsi" w:hAnsiTheme="majorHAnsi" w:cstheme="majorHAnsi"/>
                   </w:rPr>
-                  <w:t xml:space="preserve"> 1</w:t>
+                  <w:t xml:space="preserve"> </w:t>
                 </w:r>
                 <w:r>
                   <w:rPr>
                     <w:rFonts w:asciiTheme="majorHAnsi" w:hAnsiTheme="majorHAnsi" w:cstheme="majorHAnsi"/>
                   </w:rPr>
-                  <w:t>3</w:t>
+                  <w:t>03rd</w:t>
                 </w:r>
                 <w:r>
                   <w:rPr>
                     <w:rFonts w:asciiTheme="majorHAnsi" w:hAnsiTheme="majorHAnsi" w:cstheme="majorHAnsi"/>
                   </w:rPr>
-                  <w:t>th, 2025</w:t>
+                  <w:t>, 2025</w:t>
                 </w:r>
               </w:sdtContent>
             </w:sdt>
+            <w:permEnd w:id="925041655"/>
           </w:p>
         </w:tc>
       </w:tr>
@@ -572,6 +626,7 @@
         <w:rPr>
           <w:rFonts w:cstheme="majorHAnsi"/>
         </w:rPr>
+        <w:lastRenderedPageBreak/>
         <w:t>MANDATORY</w:t>
       </w:r>
       <w:r>
@@ -759,6 +814,7 @@
         <w:t>” denotes your name/s.</w:t>
       </w:r>
     </w:p>
+    <w:permStart w:id="1733719730" w:edGrp="everyone"/>
     <w:p>
       <w:pPr>
         <w:pStyle w:val="Comment-Grader"/>
@@ -773,7 +829,6 @@
           <w15:appearance w15:val="hidden"/>
           <w:text/>
         </w:sdtPr>
-        <w:sdtEndPr/>
         <w:sdtContent>
           <w:r>
             <w:t xml:space="preserve"> </w:t>
@@ -787,7 +842,11 @@
         </w:sdtContent>
       </w:sdt>
       <w:r>
-        <w:t xml:space="preserve">    </w:t>
+        <w:t xml:space="preserve"> </w:t>
+      </w:r>
+      <w:permEnd w:id="1733719730"/>
+      <w:r>
+        <w:t xml:space="preserve">   </w:t>
       </w:r>
     </w:p>
     <w:p>
@@ -869,6 +928,7 @@
         <w:t xml:space="preserve">.  </w:t>
       </w:r>
     </w:p>
+    <w:permStart w:id="244456920" w:edGrp="everyone"/>
     <w:p>
       <w:pPr>
         <w:pStyle w:val="Comment-Grader"/>
@@ -883,7 +943,6 @@
           <w15:appearance w15:val="hidden"/>
           <w:text/>
         </w:sdtPr>
-        <w:sdtEndPr/>
         <w:sdtContent>
           <w:r>
             <w:t xml:space="preserve"> </w:t>
@@ -896,6 +955,7 @@
           </w:r>
         </w:sdtContent>
       </w:sdt>
+      <w:permEnd w:id="244456920"/>
       <w:r>
         <w:t xml:space="preserve">   </w:t>
       </w:r>
@@ -975,6 +1035,7 @@
         <w:rPr>
           <w:rFonts w:cstheme="majorHAnsi"/>
         </w:rPr>
+        <w:lastRenderedPageBreak/>
         <w:t>MANDATORY</w:t>
       </w:r>
       <w:r>
@@ -1179,6 +1240,7 @@
         <w:t xml:space="preserve">.  </w:t>
       </w:r>
     </w:p>
+    <w:permStart w:id="1580534963" w:edGrp="everyone"/>
     <w:p>
       <w:pPr>
         <w:pStyle w:val="Comment-Grader"/>
@@ -1193,173 +1255,6 @@
           <w15:appearance w15:val="hidden"/>
           <w:text/>
         </w:sdtPr>
-        <w:sdtEndPr/>
-        <w:sdtContent>
-          <w:r>
-            <w:t xml:space="preserve"> </w:t>
-          </w:r>
-          <w:r>
-            <w:t xml:space="preserve"> X </w:t>
-          </w:r>
-          <w:r>
-            <w:t xml:space="preserve"> </w:t>
-          </w:r>
-        </w:sdtContent>
-      </w:sdt>
-      <w:r>
-        <w:t xml:space="preserve">  </w:t>
-      </w:r>
-    </w:p>
-    <w:p>
-      <w:pPr>
-        <w:pStyle w:val="Requirement-Header"/>
-      </w:pPr>
-      <w:bookmarkStart w:id="0" w:name="OLE_LINK1"/>
-      <w:r>
-        <w:rPr>
-          <w:b/>
-          <w:bCs/>
-        </w:rPr>
-        <w:t>Maintenance record</w:t>
-      </w:r>
-      <w:r>
-        <w:rPr>
-          <w:b/>
-          <w:bCs/>
-        </w:rPr>
-        <w:t>s</w:t>
-      </w:r>
-      <w:r>
-        <w:t xml:space="preserve"> </w:t>
-      </w:r>
-      <w:r>
-        <w:t>are</w:t>
-      </w:r>
-      <w:r>
-        <w:t xml:space="preserve"> comprehensive record</w:t>
-      </w:r>
-      <w:r>
-        <w:t>s</w:t>
-      </w:r>
-      <w:r>
-        <w:t xml:space="preserve"> of activities performed on a given </w:t>
-      </w:r>
-      <w:r>
-        <w:rPr>
-          <w:b/>
-          <w:bCs/>
-        </w:rPr>
-        <w:t>aircraft</w:t>
-      </w:r>
-      <w:r>
-        <w:t xml:space="preserve"> throughout its operational life</w:t>
-      </w:r>
-      <w:r>
-        <w:t xml:space="preserve">. </w:t>
-      </w:r>
-      <w:r>
-        <w:t xml:space="preserve">The system must store the following data about them: the </w:t>
-      </w:r>
-      <w:r>
-        <w:rPr>
-          <w:b/>
-          <w:bCs/>
-        </w:rPr>
-        <w:t>moment</w:t>
-      </w:r>
-      <w:r>
-        <w:rPr>
-          <w:b/>
-          <w:bCs/>
-        </w:rPr>
-        <w:t xml:space="preserve"> </w:t>
-      </w:r>
-      <w:r>
-        <w:t>when a maintenance takes place</w:t>
-      </w:r>
-      <w:r>
-        <w:t xml:space="preserve">, </w:t>
-      </w:r>
-      <w:r>
-        <w:t>its</w:t>
-      </w:r>
-      <w:r>
-        <w:t xml:space="preserve"> </w:t>
-      </w:r>
-      <w:r>
-        <w:rPr>
-          <w:b/>
-          <w:bCs/>
-        </w:rPr>
-        <w:t>status</w:t>
-      </w:r>
-      <w:r>
-        <w:t xml:space="preserve"> ("PENDING", "IN PROGRESS", "COMPLETED")</w:t>
-      </w:r>
-      <w:r>
-        <w:t xml:space="preserve">, the next </w:t>
-      </w:r>
-      <w:r>
-        <w:rPr>
-          <w:b/>
-          <w:bCs/>
-        </w:rPr>
-        <w:t>inspection due date</w:t>
-      </w:r>
-      <w:r>
-        <w:t xml:space="preserve">, </w:t>
-      </w:r>
-      <w:r>
-        <w:t xml:space="preserve">an </w:t>
-      </w:r>
-      <w:r>
-        <w:rPr>
-          <w:rStyle w:val="Textoennegrita"/>
-        </w:rPr>
-        <w:t>estimated cost</w:t>
-      </w:r>
-      <w:r>
-        <w:t xml:space="preserve">, </w:t>
-      </w:r>
-      <w:r>
-        <w:t>and some</w:t>
-      </w:r>
-      <w:r>
-        <w:t xml:space="preserve"> optional</w:t>
-      </w:r>
-      <w:r>
-        <w:t xml:space="preserve"> </w:t>
-      </w:r>
-      <w:r>
-        <w:rPr>
-          <w:b/>
-          <w:bCs/>
-        </w:rPr>
-        <w:t>notes</w:t>
-      </w:r>
-      <w:r>
-        <w:t xml:space="preserve"> (up to 255 characters)</w:t>
-      </w:r>
-      <w:r>
-        <w:t xml:space="preserve">.  </w:t>
-      </w:r>
-    </w:p>
-    <w:bookmarkEnd w:id="0"/>
-    <w:p>
-      <w:pPr>
-        <w:pStyle w:val="Comment-Grader"/>
-      </w:pPr>
-      <w:sdt>
-        <w:sdtPr>
-          <w:tag w:val="Verdict"/>
-          <w:id w:val="-1923398429"/>
-          <w:placeholder>
-            <w:docPart w:val="0DA89ACCF27D4A8FA9BAC3C55D889431"/>
-          </w:placeholder>
-          <w15:appearance w15:val="hidden"/>
-          <w:text/>
-        </w:sdtPr>
-        <w:sdtEndPr/>
         <w:sdtContent>
           <w:r>
             <w:t xml:space="preserve">  </w:t>
@@ -1372,107 +1267,127 @@
           </w:r>
         </w:sdtContent>
       </w:sdt>
-      <w:r>
-        <w:t xml:space="preserve"> </w:t>
-      </w:r>
-      <w:r>
-        <w:t xml:space="preserve">   </w:t>
+      <w:permEnd w:id="1580534963"/>
+      <w:r>
+        <w:t xml:space="preserve">  </w:t>
       </w:r>
     </w:p>
     <w:p>
       <w:pPr>
         <w:pStyle w:val="Requirement-Header"/>
       </w:pPr>
+      <w:bookmarkStart w:id="0" w:name="OLE_LINK1"/>
       <w:r>
         <w:rPr>
           <w:b/>
           <w:bCs/>
         </w:rPr>
-        <w:t>Maintenance records</w:t>
-      </w:r>
-      <w:r>
-        <w:t xml:space="preserve"> rel</w:t>
-      </w:r>
-      <w:r>
-        <w:t>y</w:t>
-      </w:r>
-      <w:r>
-        <w:t xml:space="preserve"> on </w:t>
+        <w:t>Maintenance record</w:t>
       </w:r>
       <w:r>
         <w:rPr>
           <w:b/>
           <w:bCs/>
         </w:rPr>
-        <w:t>tasks</w:t>
-      </w:r>
-      <w:r>
-        <w:t xml:space="preserve">. </w:t>
-      </w:r>
-      <w:r>
-        <w:t xml:space="preserve">A task is a specific predefined operational duty carried out by a </w:t>
+        <w:t>s</w:t>
+      </w:r>
+      <w:r>
+        <w:t xml:space="preserve"> </w:t>
+      </w:r>
+      <w:r>
+        <w:t>are</w:t>
+      </w:r>
+      <w:r>
+        <w:t xml:space="preserve"> comprehensive record</w:t>
+      </w:r>
+      <w:r>
+        <w:t>s</w:t>
+      </w:r>
+      <w:r>
+        <w:t xml:space="preserve"> of activities performed on a given </w:t>
       </w:r>
       <w:r>
         <w:rPr>
           <w:b/>
           <w:bCs/>
         </w:rPr>
-        <w:t xml:space="preserve">technician </w:t>
-      </w:r>
-      <w:r>
-        <w:t xml:space="preserve">on </w:t>
+        <w:t>aircraft</w:t>
+      </w:r>
+      <w:r>
+        <w:t xml:space="preserve"> throughout its operational life</w:t>
+      </w:r>
+      <w:r>
+        <w:t xml:space="preserve">. </w:t>
+      </w:r>
+      <w:r>
+        <w:t xml:space="preserve">The system must store the following data about them: the </w:t>
       </w:r>
       <w:r>
         <w:rPr>
           <w:b/>
           <w:bCs/>
         </w:rPr>
-        <w:t>aircrafts</w:t>
-      </w:r>
-      <w:r>
-        <w:t xml:space="preserve">.  </w:t>
-      </w:r>
-      <w:r>
-        <w:t xml:space="preserve">The system must store the following data about tasks: their </w:t>
+        <w:t>moment</w:t>
       </w:r>
       <w:r>
         <w:rPr>
           <w:b/>
           <w:bCs/>
         </w:rPr>
-        <w:t>type</w:t>
-      </w:r>
-      <w:r>
-        <w:t xml:space="preserve"> ("MAINTENANCE", "INSPECTION", "REPAIR", "SYSTEM CHECK"), a </w:t>
+        <w:t xml:space="preserve"> </w:t>
+      </w:r>
+      <w:r>
+        <w:t>when a maintenance takes place</w:t>
+      </w:r>
+      <w:r>
+        <w:t xml:space="preserve">, </w:t>
+      </w:r>
+      <w:r>
+        <w:t>its</w:t>
+      </w:r>
+      <w:r>
+        <w:t xml:space="preserve"> </w:t>
       </w:r>
       <w:r>
         <w:rPr>
           <w:b/>
           <w:bCs/>
         </w:rPr>
-        <w:t>description</w:t>
-      </w:r>
-      <w:r>
-        <w:t xml:space="preserve"> (limited to 255 characters), a </w:t>
+        <w:t>status</w:t>
+      </w:r>
+      <w:r>
+        <w:t xml:space="preserve"> ("PENDING", "IN PROGRESS", "COMPLETED")</w:t>
+      </w:r>
+      <w:r>
+        <w:t xml:space="preserve">, the next </w:t>
       </w:r>
       <w:r>
         <w:rPr>
           <w:b/>
           <w:bCs/>
         </w:rPr>
-        <w:t>priority</w:t>
-      </w:r>
-      <w:r>
-        <w:t xml:space="preserve"> (ranging from 0 to </w:t>
-      </w:r>
-      <w:r>
-        <w:t>10</w:t>
-      </w:r>
-      <w:r>
-        <w:t>), and a</w:t>
-      </w:r>
-      <w:r>
-        <w:t>n</w:t>
+        <w:t>inspection due date</w:t>
+      </w:r>
+      <w:r>
+        <w:t xml:space="preserve">, </w:t>
+      </w:r>
+      <w:r>
+        <w:t xml:space="preserve">an </w:t>
+      </w:r>
+      <w:r>
+        <w:rPr>
+          <w:rStyle w:val="Textoennegrita"/>
+        </w:rPr>
+        <w:t>estimated cost</w:t>
+      </w:r>
+      <w:r>
+        <w:t xml:space="preserve">, </w:t>
+      </w:r>
+      <w:r>
+        <w:t>and some</w:t>
+      </w:r>
+      <w:r>
+        <w:t xml:space="preserve"> optional</w:t>
       </w:r>
       <w:r>
         <w:t xml:space="preserve"> </w:t>
@@ -1482,6 +1397,154 @@
           <w:b/>
           <w:bCs/>
         </w:rPr>
+        <w:t>notes</w:t>
+      </w:r>
+      <w:r>
+        <w:t xml:space="preserve"> (up to 255 characters)</w:t>
+      </w:r>
+      <w:r>
+        <w:t xml:space="preserve">.  </w:t>
+      </w:r>
+    </w:p>
+    <w:bookmarkEnd w:id="0"/>
+    <w:permStart w:id="1685676958" w:edGrp="everyone"/>
+    <w:p>
+      <w:pPr>
+        <w:pStyle w:val="Comment-Grader"/>
+      </w:pPr>
+      <w:sdt>
+        <w:sdtPr>
+          <w:tag w:val="Verdict"/>
+          <w:id w:val="-1923398429"/>
+          <w:placeholder>
+            <w:docPart w:val="0DA89ACCF27D4A8FA9BAC3C55D889431"/>
+          </w:placeholder>
+          <w15:appearance w15:val="hidden"/>
+          <w:text/>
+        </w:sdtPr>
+        <w:sdtContent>
+          <w:r>
+            <w:t xml:space="preserve"> </w:t>
+          </w:r>
+          <w:r>
+            <w:t>X</w:t>
+          </w:r>
+          <w:r>
+            <w:t xml:space="preserve">  </w:t>
+          </w:r>
+        </w:sdtContent>
+      </w:sdt>
+      <w:permEnd w:id="1685676958"/>
+      <w:r>
+        <w:t xml:space="preserve"> </w:t>
+      </w:r>
+      <w:r>
+        <w:t xml:space="preserve">   </w:t>
+      </w:r>
+    </w:p>
+    <w:p>
+      <w:pPr>
+        <w:pStyle w:val="Requirement-Header"/>
+      </w:pPr>
+      <w:r>
+        <w:rPr>
+          <w:b/>
+          <w:bCs/>
+        </w:rPr>
+        <w:t>Maintenance records</w:t>
+      </w:r>
+      <w:r>
+        <w:t xml:space="preserve"> rel</w:t>
+      </w:r>
+      <w:r>
+        <w:t>y</w:t>
+      </w:r>
+      <w:r>
+        <w:t xml:space="preserve"> on </w:t>
+      </w:r>
+      <w:r>
+        <w:rPr>
+          <w:b/>
+          <w:bCs/>
+        </w:rPr>
+        <w:t>tasks</w:t>
+      </w:r>
+      <w:r>
+        <w:t xml:space="preserve">. </w:t>
+      </w:r>
+      <w:r>
+        <w:t xml:space="preserve">A task is a specific predefined operational duty carried out by a </w:t>
+      </w:r>
+      <w:r>
+        <w:rPr>
+          <w:b/>
+          <w:bCs/>
+        </w:rPr>
+        <w:t xml:space="preserve">technician </w:t>
+      </w:r>
+      <w:r>
+        <w:t xml:space="preserve">on </w:t>
+      </w:r>
+      <w:r>
+        <w:rPr>
+          <w:b/>
+          <w:bCs/>
+        </w:rPr>
+        <w:t>aircrafts</w:t>
+      </w:r>
+      <w:r>
+        <w:t xml:space="preserve">.  </w:t>
+      </w:r>
+      <w:r>
+        <w:t xml:space="preserve">The system must store the following data about tasks: their </w:t>
+      </w:r>
+      <w:r>
+        <w:rPr>
+          <w:b/>
+          <w:bCs/>
+        </w:rPr>
+        <w:t>type</w:t>
+      </w:r>
+      <w:r>
+        <w:t xml:space="preserve"> ("MAINTENANCE", "INSPECTION", "REPAIR", "SYSTEM CHECK"), a </w:t>
+      </w:r>
+      <w:r>
+        <w:rPr>
+          <w:b/>
+          <w:bCs/>
+        </w:rPr>
+        <w:t>description</w:t>
+      </w:r>
+      <w:r>
+        <w:t xml:space="preserve"> (limited to 255 characters), a </w:t>
+      </w:r>
+      <w:r>
+        <w:rPr>
+          <w:b/>
+          <w:bCs/>
+        </w:rPr>
+        <w:t>priority</w:t>
+      </w:r>
+      <w:r>
+        <w:t xml:space="preserve"> (ranging from 0 to </w:t>
+      </w:r>
+      <w:r>
+        <w:t>10</w:t>
+      </w:r>
+      <w:r>
+        <w:t>), and a</w:t>
+      </w:r>
+      <w:r>
+        <w:t>n</w:t>
+      </w:r>
+      <w:r>
+        <w:t xml:space="preserve"> </w:t>
+      </w:r>
+      <w:r>
+        <w:rPr>
+          <w:b/>
+          <w:bCs/>
+        </w:rPr>
         <w:t>estimated duration</w:t>
       </w:r>
       <w:r>
@@ -1492,6 +1555,7 @@
       </w:r>
     </w:p>
     <w:bookmarkStart w:id="1" w:name="_Hlk157677981"/>
+    <w:permStart w:id="339812661" w:edGrp="everyone"/>
     <w:p>
       <w:pPr>
         <w:pStyle w:val="Comment-Grader"/>
@@ -1505,7 +1569,6 @@
           </w:placeholder>
           <w:text/>
         </w:sdtPr>
-        <w:sdtEndPr/>
         <w:sdtContent>
           <w:r>
             <w:t xml:space="preserve">  </w:t>
@@ -1518,6 +1581,7 @@
           </w:r>
         </w:sdtContent>
       </w:sdt>
+      <w:permEnd w:id="339812661"/>
       <w:r>
         <w:t xml:space="preserve">   </w:t>
       </w:r>
@@ -1624,6 +1688,7 @@
         <w:rPr>
           <w:rFonts w:cstheme="majorHAnsi"/>
         </w:rPr>
+        <w:lastRenderedPageBreak/>
         <w:t>Testing requirements</w:t>
       </w:r>
     </w:p>
@@ -1728,6 +1793,7 @@
         <w:t>his or her profile.   </w:t>
       </w:r>
     </w:p>
+    <w:permStart w:id="891315281" w:edGrp="everyone"/>
     <w:p>
       <w:pPr>
         <w:pStyle w:val="Comment-Grader"/>
@@ -1742,7 +1808,6 @@
           <w15:appearance w15:val="hidden"/>
           <w:text/>
         </w:sdtPr>
-        <w:sdtEndPr/>
         <w:sdtContent>
           <w:r>
             <w:t xml:space="preserve">  </w:t>
@@ -1755,6 +1820,7 @@
           </w:r>
         </w:sdtContent>
       </w:sdt>
+      <w:permEnd w:id="891315281"/>
     </w:p>
     <w:p>
       <w:pPr>
@@ -1784,6 +1850,7 @@
         <w:t xml:space="preserve">.  </w:t>
       </w:r>
     </w:p>
+    <w:permStart w:id="338698352" w:edGrp="everyone"/>
     <w:p>
       <w:pPr>
         <w:pStyle w:val="Comment-Grader"/>
@@ -1798,7 +1865,6 @@
           <w15:appearance w15:val="hidden"/>
           <w:text/>
         </w:sdtPr>
-        <w:sdtEndPr/>
         <w:sdtContent>
           <w:r>
             <w:t xml:space="preserve">  </w:t>
@@ -1811,6 +1877,7 @@
           </w:r>
         </w:sdtContent>
       </w:sdt>
+      <w:permEnd w:id="338698352"/>
       <w:r>
         <w:t xml:space="preserve">   </w:t>
       </w:r>
@@ -1843,6 +1910,7 @@
         <w:rPr>
           <w:rFonts w:cstheme="majorHAnsi"/>
         </w:rPr>
+        <w:lastRenderedPageBreak/>
         <w:t>MANDATORY</w:t>
       </w:r>
       <w:r>
@@ -2047,6 +2115,7 @@
         <w:t>.</w:t>
       </w:r>
     </w:p>
+    <w:permStart w:id="8470091" w:edGrp="everyone"/>
     <w:p>
       <w:pPr>
         <w:pStyle w:val="Comment-Grader"/>
@@ -2061,13 +2130,19 @@
           <w15:appearance w15:val="hidden"/>
           <w:text/>
         </w:sdtPr>
-        <w:sdtEndPr/>
         <w:sdtContent>
           <w:r>
-            <w:t xml:space="preserve">    </w:t>
+            <w:t xml:space="preserve">  </w:t>
+          </w:r>
+          <w:r>
+            <w:t>X</w:t>
+          </w:r>
+          <w:r>
+            <w:t xml:space="preserve">  </w:t>
           </w:r>
         </w:sdtContent>
       </w:sdt>
+      <w:permEnd w:id="8470091"/>
       <w:r>
         <w:t xml:space="preserve">    </w:t>
       </w:r>
@@ -2135,6 +2210,7 @@
         <w:t xml:space="preserve"> and publish tasks.  Note that published tasks cannot be updated or deleted.</w:t>
       </w:r>
     </w:p>
+    <w:permStart w:id="66585966" w:edGrp="everyone"/>
     <w:p>
       <w:pPr>
         <w:pStyle w:val="Comment-Grader"/>
@@ -2149,13 +2225,19 @@
           <w15:appearance w15:val="hidden"/>
           <w:text/>
         </w:sdtPr>
-        <w:sdtEndPr/>
         <w:sdtContent>
           <w:r>
-            <w:t xml:space="preserve">    </w:t>
+            <w:t xml:space="preserve">  </w:t>
+          </w:r>
+          <w:r>
+            <w:t>X</w:t>
+          </w:r>
+          <w:r>
+            <w:t xml:space="preserve">  </w:t>
           </w:r>
         </w:sdtContent>
       </w:sdt>
+      <w:permEnd w:id="66585966"/>
       <w:r>
         <w:t xml:space="preserve">    </w:t>
       </w:r>
@@ -2245,6 +2327,7 @@
         <w:t xml:space="preserve">.  </w:t>
       </w:r>
     </w:p>
+    <w:permStart w:id="1123494185" w:edGrp="everyone"/>
     <w:p>
       <w:pPr>
         <w:pStyle w:val="Comment-Grader"/>
@@ -2259,13 +2342,19 @@
           <w15:appearance w15:val="hidden"/>
           <w:text/>
         </w:sdtPr>
-        <w:sdtEndPr/>
         <w:sdtContent>
           <w:r>
-            <w:t xml:space="preserve">    </w:t>
+            <w:t xml:space="preserve">  </w:t>
+          </w:r>
+          <w:r>
+            <w:t>X</w:t>
+          </w:r>
+          <w:r>
+            <w:t xml:space="preserve">  </w:t>
           </w:r>
         </w:sdtContent>
       </w:sdt>
+      <w:permEnd w:id="1123494185"/>
       <w:r>
         <w:t xml:space="preserve">   </w:t>
       </w:r>
@@ -2285,6 +2374,7 @@
         <w:rPr>
           <w:rFonts w:cstheme="majorHAnsi"/>
         </w:rPr>
+        <w:lastRenderedPageBreak/>
         <w:t>MANDATORY</w:t>
       </w:r>
       <w:r>
@@ -2328,6 +2418,7 @@
         <w:t xml:space="preserve">Create appropriate indices for your entities, if required.  </w:t>
       </w:r>
     </w:p>
+    <w:permStart w:id="1780682074" w:edGrp="everyone"/>
     <w:p>
       <w:pPr>
         <w:pStyle w:val="Comment-Grader"/>
@@ -2345,13 +2436,13 @@
           <w15:appearance w15:val="hidden"/>
           <w:text/>
         </w:sdtPr>
-        <w:sdtEndPr/>
         <w:sdtContent>
           <w:r>
             <w:t xml:space="preserve">    </w:t>
           </w:r>
         </w:sdtContent>
       </w:sdt>
+      <w:permEnd w:id="1780682074"/>
       <w:r>
         <w:t xml:space="preserve">   </w:t>
       </w:r>
@@ -2439,6 +2530,7 @@
         <w:t>.</w:t>
       </w:r>
     </w:p>
+    <w:permStart w:id="973563344" w:edGrp="everyone"/>
     <w:p>
       <w:pPr>
         <w:pStyle w:val="Comment-Grader"/>
@@ -2452,13 +2544,13 @@
           </w:placeholder>
           <w:text/>
         </w:sdtPr>
-        <w:sdtEndPr/>
         <w:sdtContent>
           <w:r>
             <w:t xml:space="preserve">    </w:t>
           </w:r>
         </w:sdtContent>
       </w:sdt>
+      <w:permEnd w:id="973563344"/>
       <w:r>
         <w:t xml:space="preserve">   </w:t>
       </w:r>
@@ -2491,6 +2583,7 @@
         <w:t xml:space="preserve">.  </w:t>
       </w:r>
     </w:p>
+    <w:permStart w:id="182535402" w:edGrp="everyone"/>
     <w:p>
       <w:pPr>
         <w:pStyle w:val="Comment-Grader"/>
@@ -2505,13 +2598,13 @@
           <w15:appearance w15:val="hidden"/>
           <w:text/>
         </w:sdtPr>
-        <w:sdtEndPr/>
         <w:sdtContent>
           <w:r>
             <w:t xml:space="preserve">    </w:t>
           </w:r>
         </w:sdtContent>
       </w:sdt>
+      <w:permEnd w:id="182535402"/>
       <w:r>
         <w:t xml:space="preserve">   </w:t>
       </w:r>
@@ -2524,6 +2617,7 @@
         <w:t>Produce a testing report.</w:t>
       </w:r>
     </w:p>
+    <w:permStart w:id="966666940" w:edGrp="everyone"/>
     <w:p>
       <w:pPr>
         <w:pStyle w:val="Comment-Grader"/>
@@ -2537,13 +2631,13 @@
           </w:placeholder>
           <w:text/>
         </w:sdtPr>
-        <w:sdtEndPr/>
         <w:sdtContent>
           <w:r>
             <w:t xml:space="preserve">    </w:t>
           </w:r>
         </w:sdtContent>
       </w:sdt>
+      <w:permEnd w:id="966666940"/>
       <w:r>
         <w:t xml:space="preserve">  </w:t>
       </w:r>
@@ -2576,6 +2670,7 @@
         <w:rPr>
           <w:rFonts w:cstheme="majorHAnsi"/>
         </w:rPr>
+        <w:lastRenderedPageBreak/>
         <w:t>SUPPLEMENTARY I</w:t>
       </w:r>
       <w:r>
@@ -2796,6 +2891,7 @@
         <w:rPr>
           <w:rFonts w:cstheme="majorHAnsi"/>
         </w:rPr>
+        <w:lastRenderedPageBreak/>
         <w:t>SUPPLEMENTARY I</w:t>
       </w:r>
       <w:r>
@@ -2979,6 +3075,7 @@
         <w:t xml:space="preserve"> in which he or she is involved.</w:t>
       </w:r>
     </w:p>
+    <w:permStart w:id="1886471582" w:edGrp="everyone"/>
     <w:p>
       <w:pPr>
         <w:pStyle w:val="Comment-Grader"/>
@@ -2999,7 +3096,6 @@
           <w15:appearance w15:val="hidden"/>
           <w:text/>
         </w:sdtPr>
-        <w:sdtEndPr/>
         <w:sdtContent>
           <w:r>
             <w:rPr>
@@ -3009,6 +3105,7 @@
           </w:r>
         </w:sdtContent>
       </w:sdt>
+      <w:permEnd w:id="1886471582"/>
       <w:r>
         <w:rPr>
           <w:lang w:val="en-US"/>
@@ -3125,6 +3222,7 @@
         <w:t>Produce a UML domain model regarding the information requirements in your project.</w:t>
       </w:r>
     </w:p>
+    <w:permStart w:id="2128962506" w:edGrp="everyone"/>
     <w:p>
       <w:pPr>
         <w:pStyle w:val="Comment-Grader"/>
@@ -3139,13 +3237,13 @@
           <w15:appearance w15:val="hidden"/>
           <w:text/>
         </w:sdtPr>
-        <w:sdtEndPr/>
         <w:sdtContent>
           <w:r>
             <w:t xml:space="preserve">    </w:t>
           </w:r>
         </w:sdtContent>
       </w:sdt>
+      <w:permEnd w:id="2128962506"/>
       <w:r>
         <w:t xml:space="preserve">   </w:t>
       </w:r>
@@ -3171,6 +3269,7 @@
         <w:rPr>
           <w:rFonts w:cstheme="majorHAnsi"/>
         </w:rPr>
+        <w:lastRenderedPageBreak/>
         <w:t>SUPPLEMENTARY I</w:t>
       </w:r>
       <w:r>
@@ -3272,6 +3371,7 @@
         <w:t>Sign up to the system and become a technician.</w:t>
       </w:r>
     </w:p>
+    <w:permStart w:id="642407937" w:edGrp="everyone"/>
     <w:p>
       <w:pPr>
         <w:pStyle w:val="Comment-Grader"/>
@@ -3286,13 +3386,13 @@
           <w15:appearance w15:val="hidden"/>
           <w:text/>
         </w:sdtPr>
-        <w:sdtEndPr/>
         <w:sdtContent>
           <w:r>
             <w:t xml:space="preserve">    </w:t>
           </w:r>
         </w:sdtContent>
       </w:sdt>
+      <w:permEnd w:id="642407937"/>
       <w:r>
         <w:t xml:space="preserve">   </w:t>
       </w:r>
@@ -3333,6 +3433,7 @@
         <w:t>Update their profiles.</w:t>
       </w:r>
     </w:p>
+    <w:permStart w:id="1607870852" w:edGrp="everyone"/>
     <w:p>
       <w:pPr>
         <w:pStyle w:val="Comment-Grader"/>
@@ -3347,13 +3448,13 @@
           <w15:appearance w15:val="hidden"/>
           <w:text/>
         </w:sdtPr>
-        <w:sdtEndPr/>
         <w:sdtContent>
           <w:r>
             <w:t xml:space="preserve">    </w:t>
           </w:r>
         </w:sdtContent>
       </w:sdt>
+      <w:permEnd w:id="1607870852"/>
       <w:r>
         <w:t xml:space="preserve">   </w:t>
       </w:r>
@@ -3411,6 +3512,7 @@
         <w:t xml:space="preserve"> </w:t>
       </w:r>
     </w:p>
+    <w:permStart w:id="535524790" w:edGrp="everyone"/>
     <w:p>
       <w:pPr>
         <w:pStyle w:val="Comment-Grader"/>
@@ -3425,13 +3527,13 @@
           <w15:appearance w15:val="hidden"/>
           <w:text/>
         </w:sdtPr>
-        <w:sdtEndPr/>
         <w:sdtContent>
           <w:r>
             <w:t xml:space="preserve">    </w:t>
           </w:r>
         </w:sdtContent>
       </w:sdt>
+      <w:permEnd w:id="535524790"/>
     </w:p>
     <w:p>
       <w:pPr>
@@ -3469,6 +3571,7 @@
         <w:t>Show their dashboards.</w:t>
       </w:r>
     </w:p>
+    <w:permStart w:id="753821500" w:edGrp="everyone"/>
     <w:p>
       <w:pPr>
         <w:pStyle w:val="Comment-Grader"/>
@@ -3483,13 +3586,13 @@
           <w15:appearance w15:val="hidden"/>
           <w:text/>
         </w:sdtPr>
-        <w:sdtEndPr/>
         <w:sdtContent>
           <w:r>
             <w:t xml:space="preserve">    </w:t>
           </w:r>
         </w:sdtContent>
       </w:sdt>
+      <w:permEnd w:id="753821500"/>
       <w:r>
         <w:t xml:space="preserve">    </w:t>
       </w:r>
@@ -3576,6 +3679,7 @@
         <w:rPr>
           <w:rFonts w:cstheme="majorHAnsi"/>
         </w:rPr>
+        <w:lastRenderedPageBreak/>
         <w:t>Managerial requirements</w:t>
       </w:r>
     </w:p>
@@ -3590,6 +3694,7 @@
         <w:t>Provide a link to a video in which you informally test requirement #8 and #9.  Videos should not exceed 10 minutes in length and must be stored at the USE's facilities.</w:t>
       </w:r>
     </w:p>
+    <w:permStart w:id="720394256" w:edGrp="everyone"/>
     <w:p>
       <w:pPr>
         <w:pStyle w:val="Comment-Grader"/>
@@ -3603,13 +3708,13 @@
           </w:placeholder>
           <w:text/>
         </w:sdtPr>
-        <w:sdtEndPr/>
         <w:sdtContent>
           <w:r>
             <w:t xml:space="preserve">    </w:t>
           </w:r>
         </w:sdtContent>
       </w:sdt>
+      <w:permEnd w:id="720394256"/>
       <w:r>
         <w:t xml:space="preserve">   </w:t>
       </w:r>
@@ -3629,6 +3734,7 @@
         <w:rPr>
           <w:rFonts w:cstheme="majorHAnsi"/>
         </w:rPr>
+        <w:lastRenderedPageBreak/>
         <w:t>SUPPLEMENTARY I</w:t>
       </w:r>
       <w:r>
@@ -3759,6 +3865,7 @@
         <w:t xml:space="preserve"> mutations in your code and report on the results.</w:t>
       </w:r>
     </w:p>
+    <w:permStart w:id="556823413" w:edGrp="everyone"/>
     <w:p>
       <w:pPr>
         <w:pStyle w:val="Comment-Grader"/>
@@ -3773,13 +3880,13 @@
           <w15:appearance w15:val="hidden"/>
           <w:text/>
         </w:sdtPr>
-        <w:sdtEndPr/>
         <w:sdtContent>
           <w:r>
             <w:t xml:space="preserve">    </w:t>
           </w:r>
         </w:sdtContent>
       </w:sdt>
+      <w:permEnd w:id="556823413"/>
       <w:r>
         <w:t xml:space="preserve">  </w:t>
       </w:r>
@@ -3806,6 +3913,7 @@
         <w:t>Produce a lint report.</w:t>
       </w:r>
     </w:p>
+    <w:permStart w:id="785340386" w:edGrp="everyone"/>
     <w:p>
       <w:pPr>
         <w:pStyle w:val="Comment-Grader"/>
@@ -3820,13 +3928,13 @@
           <w15:appearance w15:val="hidden"/>
           <w:text/>
         </w:sdtPr>
-        <w:sdtEndPr/>
         <w:sdtContent>
           <w:r>
             <w:t xml:space="preserve">    </w:t>
           </w:r>
         </w:sdtContent>
       </w:sdt>
+      <w:permEnd w:id="785340386"/>
       <w:r>
         <w:t xml:space="preserve">   </w:t>
       </w:r>
@@ -3852,6 +3960,7 @@
         <w:rPr>
           <w:rFonts w:cstheme="majorHAnsi"/>
         </w:rPr>
+        <w:lastRenderedPageBreak/>
         <w:t>SUPPLEMENTARY II</w:t>
       </w:r>
       <w:r>
@@ -4006,6 +4115,7 @@
         <w:t>Produce an analysis report.</w:t>
       </w:r>
     </w:p>
+    <w:permStart w:id="683497211" w:edGrp="everyone"/>
     <w:p>
       <w:pPr>
         <w:pStyle w:val="Comment-Grader"/>
@@ -4020,13 +4130,13 @@
           <w15:appearance w15:val="hidden"/>
           <w:text/>
         </w:sdtPr>
-        <w:sdtEndPr/>
         <w:sdtContent>
           <w:r>
             <w:t xml:space="preserve">    </w:t>
           </w:r>
         </w:sdtContent>
       </w:sdt>
+      <w:permEnd w:id="683497211"/>
       <w:r>
         <w:t xml:space="preserve">    </w:t>
       </w:r>
@@ -4039,6 +4149,7 @@
         <w:t>Produce a planning and progress report.</w:t>
       </w:r>
     </w:p>
+    <w:permStart w:id="1112939993" w:edGrp="everyone"/>
     <w:p>
       <w:pPr>
         <w:pStyle w:val="Comment-Grader"/>
@@ -4053,13 +4164,13 @@
           <w15:appearance w15:val="hidden"/>
           <w:text/>
         </w:sdtPr>
-        <w:sdtEndPr/>
         <w:sdtContent>
           <w:r>
             <w:t xml:space="preserve">    </w:t>
           </w:r>
         </w:sdtContent>
       </w:sdt>
+      <w:permEnd w:id="1112939993"/>
       <w:r>
         <w:t xml:space="preserve">    </w:t>
       </w:r>
@@ -4132,6 +4243,7 @@
         <w:rPr>
           <w:rFonts w:cstheme="majorHAnsi"/>
         </w:rPr>
+        <w:lastRenderedPageBreak/>
         <w:t>SUPPLEMENTARY II</w:t>
       </w:r>
       <w:r>
@@ -4202,6 +4314,7 @@
         <w:t>. A web service must be used to populate this entity with information about courses.  Thus, the exact data to store depends on the chosen service, and it is the students' responsibility to define them accordingly.  It is also the students’ responsibility to find the appropriate service; no implicit or explicit liabilities shall be covered by the University of Seville or their individual affiliates if the students hire pay-per-use services! The students are strongly advised to ensure that the service they choose is free of charge.</w:t>
       </w:r>
     </w:p>
+    <w:permStart w:id="461903029" w:edGrp="everyone"/>
     <w:p>
       <w:pPr>
         <w:pStyle w:val="Comment-Grader"/>
@@ -4222,7 +4335,6 @@
           <w15:appearance w15:val="hidden"/>
           <w:text/>
         </w:sdtPr>
-        <w:sdtEndPr/>
         <w:sdtContent>
           <w:r>
             <w:rPr>
@@ -4232,6 +4344,7 @@
           </w:r>
         </w:sdtContent>
       </w:sdt>
+      <w:permEnd w:id="461903029"/>
       <w:r>
         <w:rPr>
           <w:lang w:val="en-US"/>
@@ -4348,6 +4461,7 @@
         <w:t>Produce an analysis report.</w:t>
       </w:r>
     </w:p>
+    <w:permStart w:id="361329648" w:edGrp="everyone"/>
     <w:p>
       <w:pPr>
         <w:pStyle w:val="Comment-Grader"/>
@@ -4362,13 +4476,13 @@
           <w15:appearance w15:val="hidden"/>
           <w:text/>
         </w:sdtPr>
-        <w:sdtEndPr/>
         <w:sdtContent>
           <w:r>
             <w:t xml:space="preserve">    </w:t>
           </w:r>
         </w:sdtContent>
       </w:sdt>
+      <w:permEnd w:id="361329648"/>
       <w:r>
         <w:t xml:space="preserve">   </w:t>
       </w:r>
@@ -4381,6 +4495,7 @@
         <w:t>Produce a planning and progress report.</w:t>
       </w:r>
     </w:p>
+    <w:permStart w:id="1945395699" w:edGrp="everyone"/>
     <w:p>
       <w:pPr>
         <w:pStyle w:val="Comment-Grader"/>
@@ -4398,7 +4513,6 @@
           <w15:appearance w15:val="hidden"/>
           <w:text/>
         </w:sdtPr>
-        <w:sdtEndPr/>
         <w:sdtContent>
           <w:r>
             <w:rPr>
@@ -4408,6 +4522,7 @@
           </w:r>
         </w:sdtContent>
       </w:sdt>
+      <w:permEnd w:id="1945395699"/>
       <w:r>
         <w:rPr>
           <w:lang w:val="en-US"/>
@@ -4436,6 +4551,7 @@
         <w:rPr>
           <w:rFonts w:cstheme="majorHAnsi"/>
         </w:rPr>
+        <w:lastRenderedPageBreak/>
         <w:t>SUPPLEMENTARY II</w:t>
       </w:r>
       <w:r>
@@ -4543,6 +4659,7 @@
         <w:t>.</w:t>
       </w:r>
     </w:p>
+    <w:permStart w:id="1539192550" w:edGrp="everyone"/>
     <w:p>
       <w:pPr>
         <w:pStyle w:val="Comment-Grader"/>
@@ -4556,13 +4673,13 @@
           </w:placeholder>
           <w:text/>
         </w:sdtPr>
-        <w:sdtEndPr/>
         <w:sdtContent>
           <w:r>
             <w:t xml:space="preserve">    </w:t>
           </w:r>
         </w:sdtContent>
       </w:sdt>
+      <w:permEnd w:id="1539192550"/>
       <w:r>
         <w:t xml:space="preserve">   </w:t>
       </w:r>
@@ -4612,6 +4729,7 @@
         <w:t xml:space="preserve"> data.</w:t>
       </w:r>
     </w:p>
+    <w:permStart w:id="679035508" w:edGrp="everyone"/>
     <w:p>
       <w:pPr>
         <w:pStyle w:val="Comment-Grader"/>
@@ -4625,13 +4743,13 @@
           </w:placeholder>
           <w:text/>
         </w:sdtPr>
-        <w:sdtEndPr/>
         <w:sdtContent>
           <w:r>
             <w:t xml:space="preserve">    </w:t>
           </w:r>
         </w:sdtContent>
       </w:sdt>
+      <w:permEnd w:id="679035508"/>
       <w:r>
         <w:t xml:space="preserve">   </w:t>
       </w:r>
@@ -4715,6 +4833,7 @@
         <w:t>Produce an analysis report.</w:t>
       </w:r>
     </w:p>
+    <w:permStart w:id="1958957681" w:edGrp="everyone"/>
     <w:p>
       <w:pPr>
         <w:pStyle w:val="Comment-Grader"/>
@@ -4729,13 +4848,13 @@
           <w15:appearance w15:val="hidden"/>
           <w:text/>
         </w:sdtPr>
-        <w:sdtEndPr/>
         <w:sdtContent>
           <w:r>
             <w:t xml:space="preserve">    </w:t>
           </w:r>
         </w:sdtContent>
       </w:sdt>
+      <w:permEnd w:id="1958957681"/>
       <w:r>
         <w:t xml:space="preserve">    </w:t>
       </w:r>
@@ -4748,6 +4867,7 @@
         <w:t>Produce a planning and progress report.</w:t>
       </w:r>
     </w:p>
+    <w:permStart w:id="1571365108" w:edGrp="everyone"/>
     <w:p>
       <w:pPr>
         <w:pStyle w:val="Comment-Grader"/>
@@ -4767,7 +4887,6 @@
           </w:placeholder>
           <w:text/>
         </w:sdtPr>
-        <w:sdtEndPr/>
         <w:sdtContent>
           <w:r>
             <w:rPr>
@@ -4777,6 +4896,7 @@
           </w:r>
         </w:sdtContent>
       </w:sdt>
+      <w:permEnd w:id="1571365108"/>
       <w:r>
         <w:rPr>
           <w:lang w:val="en-US"/>
@@ -4812,6 +4932,7 @@
         <w:rPr>
           <w:rFonts w:cstheme="majorHAnsi"/>
         </w:rPr>
+        <w:lastRenderedPageBreak/>
         <w:t>SUPPLEMENTARY II</w:t>
       </w:r>
       <w:r>
@@ -4951,6 +5072,7 @@
         <w:t xml:space="preserve"> is properly mocked.</w:t>
       </w:r>
     </w:p>
+    <w:permStart w:id="2023780766" w:edGrp="everyone"/>
     <w:p>
       <w:pPr>
         <w:pStyle w:val="Comment-Grader"/>
@@ -4965,13 +5087,13 @@
           <w15:appearance w15:val="hidden"/>
           <w:text/>
         </w:sdtPr>
-        <w:sdtEndPr/>
         <w:sdtContent>
           <w:r>
             <w:t xml:space="preserve">    </w:t>
           </w:r>
         </w:sdtContent>
       </w:sdt>
+      <w:permEnd w:id="2023780766"/>
       <w:r>
         <w:t xml:space="preserve">  </w:t>
       </w:r>
@@ -4998,6 +5120,7 @@
         <w:t>Produce an analysis report.</w:t>
       </w:r>
     </w:p>
+    <w:permStart w:id="925264847" w:edGrp="everyone"/>
     <w:p>
       <w:pPr>
         <w:pStyle w:val="Comment-Grader"/>
@@ -5011,13 +5134,13 @@
           </w:placeholder>
           <w:text/>
         </w:sdtPr>
-        <w:sdtEndPr/>
         <w:sdtContent>
           <w:r>
             <w:t xml:space="preserve">    </w:t>
           </w:r>
         </w:sdtContent>
       </w:sdt>
+      <w:permEnd w:id="925264847"/>
       <w:r>
         <w:t xml:space="preserve">   </w:t>
       </w:r>
@@ -5030,6 +5153,7 @@
         <w:t>Produce a planning and progress report.</w:t>
       </w:r>
     </w:p>
+    <w:permStart w:id="1852798819" w:edGrp="everyone"/>
     <w:p>
       <w:pPr>
         <w:pStyle w:val="Comment-Grader"/>
@@ -5043,13 +5167,13 @@
           </w:placeholder>
           <w:text/>
         </w:sdtPr>
-        <w:sdtEndPr/>
         <w:sdtContent>
           <w:r>
             <w:t xml:space="preserve">    </w:t>
           </w:r>
         </w:sdtContent>
       </w:sdt>
+      <w:permEnd w:id="1852798819"/>
       <w:r>
         <w:t xml:space="preserve">   </w:t>
       </w:r>
@@ -8970,24 +9094,22 @@
     <w:rsid w:val="001942D6"/>
     <w:rsid w:val="001B7228"/>
     <w:rsid w:val="001F6D99"/>
-    <w:rsid w:val="002541A9"/>
-    <w:rsid w:val="002B198F"/>
     <w:rsid w:val="00311D70"/>
     <w:rsid w:val="00362E40"/>
-    <w:rsid w:val="00386F12"/>
     <w:rsid w:val="003936CA"/>
     <w:rsid w:val="003F3911"/>
     <w:rsid w:val="004D7778"/>
     <w:rsid w:val="00635F6F"/>
     <w:rsid w:val="007C55A8"/>
+    <w:rsid w:val="0080536D"/>
     <w:rsid w:val="00836298"/>
     <w:rsid w:val="00891CFB"/>
     <w:rsid w:val="008D6165"/>
     <w:rsid w:val="00953D97"/>
     <w:rsid w:val="00966054"/>
-    <w:rsid w:val="009D1203"/>
     <w:rsid w:val="009E476D"/>
     <w:rsid w:val="00B04CA5"/>
+    <w:rsid w:val="00B752AA"/>
     <w:rsid w:val="00BB071B"/>
     <w:rsid w:val="00BE3D05"/>
     <w:rsid w:val="00BF46E1"/>

</xml_diff>

<commit_message>
Updated requirements document and github dashboard link
</commit_message>
<xml_diff>
--- a/reports/Student#5/05 - Requirements - Student #5.docx
+++ b/reports/Student#5/05 - Requirements - Student #5.docx
@@ -4,7 +4,7 @@
   <w:body>
     <w:p>
       <w:pPr>
-        <w:pStyle w:val="Ttulo1"/>
+        <w:pStyle w:val="Heading1"/>
         <w:spacing w:before="0"/>
         <w:rPr>
           <w:rFonts w:cstheme="majorHAnsi"/>
@@ -94,7 +94,7 @@
           </w:tcPr>
           <w:p>
             <w:pPr>
-              <w:pStyle w:val="Sinespaciado"/>
+              <w:pStyle w:val="NoSpacing"/>
               <w:rPr>
                 <w:rFonts w:asciiTheme="majorHAnsi" w:hAnsiTheme="majorHAnsi" w:cstheme="majorHAnsi"/>
               </w:rPr>
@@ -125,7 +125,6 @@
               </w:rPr>
               <w:tab/>
             </w:r>
-            <w:permStart w:id="379328249" w:edGrp="everyone"/>
             <w:sdt>
               <w:sdtPr>
                 <w:rPr>
@@ -139,6 +138,7 @@
                 <w15:appearance w15:val="hidden"/>
                 <w:text/>
               </w:sdtPr>
+              <w:sdtEndPr/>
               <w:sdtContent>
                 <w:r>
                   <w:rPr>
@@ -160,7 +160,6 @@
                 </w:r>
               </w:sdtContent>
             </w:sdt>
-            <w:permEnd w:id="379328249"/>
           </w:p>
         </w:tc>
       </w:tr>
@@ -177,7 +176,7 @@
           </w:tcPr>
           <w:p>
             <w:pPr>
-              <w:pStyle w:val="Sinespaciado"/>
+              <w:pStyle w:val="NoSpacing"/>
               <w:rPr>
                 <w:rFonts w:asciiTheme="majorHAnsi" w:hAnsiTheme="majorHAnsi" w:cstheme="majorBidi"/>
               </w:rPr>
@@ -203,7 +202,6 @@
               </w:rPr>
               <w:tab/>
             </w:r>
-            <w:permStart w:id="955522721" w:edGrp="everyone"/>
             <w:sdt>
               <w:sdtPr>
                 <w:rPr>
@@ -217,6 +215,7 @@
                 <w15:appearance w15:val="hidden"/>
                 <w:text/>
               </w:sdtPr>
+              <w:sdtEndPr/>
               <w:sdtContent>
                 <w:r>
                   <w:rPr>
@@ -228,17 +227,16 @@
                   <w:rPr>
                     <w:rFonts w:asciiTheme="majorHAnsi" w:hAnsiTheme="majorHAnsi" w:cstheme="majorBidi"/>
                   </w:rPr>
-                  <w:t>https://github.com/pabniecor/Acme-ANS-D0</w:t>
+                  <w:t>https://github.com/pabniecor/Acme-ANS-D</w:t>
                 </w:r>
                 <w:r>
                   <w:rPr>
                     <w:rFonts w:asciiTheme="majorHAnsi" w:hAnsiTheme="majorHAnsi" w:cstheme="majorBidi"/>
                   </w:rPr>
-                  <w:t>3</w:t>
+                  <w:t>04</w:t>
                 </w:r>
               </w:sdtContent>
             </w:sdt>
-            <w:permEnd w:id="955522721"/>
           </w:p>
         </w:tc>
       </w:tr>
@@ -275,7 +273,7 @@
           </w:p>
           <w:p>
             <w:pPr>
-              <w:pStyle w:val="Sinespaciado"/>
+              <w:pStyle w:val="NoSpacing"/>
               <w:rPr>
                 <w:rFonts w:asciiTheme="majorHAnsi" w:hAnsiTheme="majorHAnsi" w:cstheme="majorBidi"/>
                 <w:b/>
@@ -297,7 +295,6 @@
               </w:rPr>
               <w:tab/>
             </w:r>
-            <w:permStart w:id="1490430286" w:edGrp="everyone"/>
             <w:r>
               <w:rPr>
                 <w:rFonts w:asciiTheme="majorHAnsi" w:hAnsiTheme="majorHAnsi" w:cstheme="majorBidi"/>
@@ -313,10 +310,9 @@
               <w:t>4909*****</w:t>
             </w:r>
           </w:p>
-          <w:permEnd w:id="1490430286"/>
           <w:p>
             <w:pPr>
-              <w:pStyle w:val="Sinespaciado"/>
+              <w:pStyle w:val="NoSpacing"/>
               <w:rPr>
                 <w:rFonts w:asciiTheme="majorHAnsi" w:hAnsiTheme="majorHAnsi" w:cstheme="majorHAnsi"/>
                 <w:b/>
@@ -343,7 +339,6 @@
               </w:rPr>
               <w:tab/>
             </w:r>
-            <w:permStart w:id="1588551831" w:edGrp="everyone"/>
             <w:sdt>
               <w:sdtPr>
                 <w:rPr>
@@ -358,6 +353,7 @@
                 <w15:appearance w15:val="hidden"/>
                 <w:text/>
               </w:sdtPr>
+              <w:sdtEndPr/>
               <w:sdtContent>
                 <w:r>
                   <w:rPr>
@@ -382,11 +378,10 @@
                 </w:r>
               </w:sdtContent>
             </w:sdt>
-            <w:permEnd w:id="1588551831"/>
           </w:p>
           <w:p>
             <w:pPr>
-              <w:pStyle w:val="Sinespaciado"/>
+              <w:pStyle w:val="NoSpacing"/>
               <w:rPr>
                 <w:rFonts w:asciiTheme="majorHAnsi" w:hAnsiTheme="majorHAnsi" w:cstheme="majorHAnsi"/>
               </w:rPr>
@@ -411,7 +406,6 @@
               </w:rPr>
               <w:tab/>
             </w:r>
-            <w:permStart w:id="441854091" w:edGrp="everyone"/>
             <w:sdt>
               <w:sdtPr>
                 <w:rPr>
@@ -426,6 +420,7 @@
                 <w15:appearance w15:val="hidden"/>
                 <w:text/>
               </w:sdtPr>
+              <w:sdtEndPr/>
               <w:sdtContent>
                 <w:r>
                   <w:rPr>
@@ -450,11 +445,10 @@
                 </w:r>
               </w:sdtContent>
             </w:sdt>
-            <w:permEnd w:id="441854091"/>
           </w:p>
           <w:p>
             <w:pPr>
-              <w:pStyle w:val="Sinespaciado"/>
+              <w:pStyle w:val="NoSpacing"/>
               <w:rPr>
                 <w:rFonts w:asciiTheme="majorHAnsi" w:hAnsiTheme="majorHAnsi" w:cstheme="majorHAnsi"/>
               </w:rPr>
@@ -479,7 +473,6 @@
               </w:rPr>
               <w:tab/>
             </w:r>
-            <w:permStart w:id="16126159" w:edGrp="everyone"/>
             <w:sdt>
               <w:sdtPr>
                 <w:rPr>
@@ -493,6 +486,7 @@
                 <w15:appearance w15:val="hidden"/>
                 <w:text/>
               </w:sdtPr>
+              <w:sdtEndPr/>
               <w:sdtContent>
                 <w:r>
                   <w:rPr>
@@ -508,7 +502,6 @@
                 </w:r>
               </w:sdtContent>
             </w:sdt>
-            <w:permEnd w:id="16126159"/>
           </w:p>
         </w:tc>
       </w:tr>
@@ -525,7 +518,7 @@
           </w:tcPr>
           <w:p>
             <w:pPr>
-              <w:pStyle w:val="Sinespaciado"/>
+              <w:pStyle w:val="NoSpacing"/>
               <w:rPr>
                 <w:rFonts w:asciiTheme="majorHAnsi" w:hAnsiTheme="majorHAnsi" w:cstheme="majorHAnsi"/>
               </w:rPr>
@@ -556,7 +549,6 @@
               </w:rPr>
               <w:tab/>
             </w:r>
-            <w:permStart w:id="925041655" w:edGrp="everyone"/>
             <w:sdt>
               <w:sdtPr>
                 <w:rPr>
@@ -570,6 +562,7 @@
                 <w15:appearance w15:val="hidden"/>
                 <w:text/>
               </w:sdtPr>
+              <w:sdtEndPr/>
               <w:sdtContent>
                 <w:r>
                   <w:rPr>
@@ -587,7 +580,7 @@
                   <w:rPr>
                     <w:rFonts w:asciiTheme="majorHAnsi" w:hAnsiTheme="majorHAnsi" w:cstheme="majorHAnsi"/>
                   </w:rPr>
-                  <w:t>April</w:t>
+                  <w:t>May</w:t>
                 </w:r>
                 <w:r>
                   <w:rPr>
@@ -599,7 +592,7 @@
                   <w:rPr>
                     <w:rFonts w:asciiTheme="majorHAnsi" w:hAnsiTheme="majorHAnsi" w:cstheme="majorHAnsi"/>
                   </w:rPr>
-                  <w:t>03rd</w:t>
+                  <w:t>26th</w:t>
                 </w:r>
                 <w:r>
                   <w:rPr>
@@ -609,14 +602,13 @@
                 </w:r>
               </w:sdtContent>
             </w:sdt>
-            <w:permEnd w:id="925041655"/>
           </w:p>
         </w:tc>
       </w:tr>
     </w:tbl>
     <w:p>
       <w:pPr>
-        <w:pStyle w:val="Ttulo1"/>
+        <w:pStyle w:val="Heading1"/>
         <w:spacing w:before="0"/>
         <w:rPr>
           <w:rFonts w:cstheme="majorHAnsi"/>
@@ -626,7 +618,6 @@
         <w:rPr>
           <w:rFonts w:cstheme="majorHAnsi"/>
         </w:rPr>
-        <w:lastRenderedPageBreak/>
         <w:t>MANDATORY</w:t>
       </w:r>
       <w:r>
@@ -650,7 +641,7 @@
     </w:p>
     <w:p>
       <w:pPr>
-        <w:pStyle w:val="Ttulo2"/>
+        <w:pStyle w:val="Heading2"/>
         <w:rPr>
           <w:rFonts w:cstheme="majorHAnsi"/>
         </w:rPr>
@@ -680,7 +671,7 @@
     </w:p>
     <w:p>
       <w:pPr>
-        <w:pStyle w:val="Ttulo2"/>
+        <w:pStyle w:val="Heading2"/>
         <w:rPr>
           <w:rFonts w:cstheme="majorHAnsi"/>
         </w:rPr>
@@ -814,7 +805,6 @@
         <w:t>” denotes your name/s.</w:t>
       </w:r>
     </w:p>
-    <w:permStart w:id="1733719730" w:edGrp="everyone"/>
     <w:p>
       <w:pPr>
         <w:pStyle w:val="Comment-Grader"/>
@@ -829,6 +819,7 @@
           <w15:appearance w15:val="hidden"/>
           <w:text/>
         </w:sdtPr>
+        <w:sdtEndPr/>
         <w:sdtContent>
           <w:r>
             <w:t xml:space="preserve"> </w:t>
@@ -842,16 +833,12 @@
         </w:sdtContent>
       </w:sdt>
       <w:r>
-        <w:t xml:space="preserve"> </w:t>
-      </w:r>
-      <w:permEnd w:id="1733719730"/>
-      <w:r>
-        <w:t xml:space="preserve">   </w:t>
-      </w:r>
-    </w:p>
-    <w:p>
-      <w:pPr>
-        <w:pStyle w:val="Ttulo2"/>
+        <w:t xml:space="preserve">    </w:t>
+      </w:r>
+    </w:p>
+    <w:p>
+      <w:pPr>
+        <w:pStyle w:val="Heading2"/>
         <w:rPr>
           <w:rFonts w:cstheme="majorHAnsi"/>
         </w:rPr>
@@ -878,7 +865,7 @@
     </w:p>
     <w:p>
       <w:pPr>
-        <w:pStyle w:val="Ttulo2"/>
+        <w:pStyle w:val="Heading2"/>
         <w:rPr>
           <w:rFonts w:cstheme="majorHAnsi"/>
         </w:rPr>
@@ -905,7 +892,7 @@
     </w:p>
     <w:p>
       <w:pPr>
-        <w:pStyle w:val="Ttulo2"/>
+        <w:pStyle w:val="Heading2"/>
         <w:rPr>
           <w:rFonts w:cstheme="majorHAnsi"/>
         </w:rPr>
@@ -928,7 +915,6 @@
         <w:t xml:space="preserve">.  </w:t>
       </w:r>
     </w:p>
-    <w:permStart w:id="244456920" w:edGrp="everyone"/>
     <w:p>
       <w:pPr>
         <w:pStyle w:val="Comment-Grader"/>
@@ -943,6 +929,7 @@
           <w15:appearance w15:val="hidden"/>
           <w:text/>
         </w:sdtPr>
+        <w:sdtEndPr/>
         <w:sdtContent>
           <w:r>
             <w:t xml:space="preserve"> </w:t>
@@ -955,7 +942,6 @@
           </w:r>
         </w:sdtContent>
       </w:sdt>
-      <w:permEnd w:id="244456920"/>
       <w:r>
         <w:t xml:space="preserve">   </w:t>
       </w:r>
@@ -1021,7 +1007,7 @@
     </w:p>
     <w:p>
       <w:pPr>
-        <w:pStyle w:val="Ttulo1"/>
+        <w:pStyle w:val="Heading1"/>
         <w:tabs>
           <w:tab w:val="left" w:pos="284"/>
         </w:tabs>
@@ -1035,7 +1021,6 @@
         <w:rPr>
           <w:rFonts w:cstheme="majorHAnsi"/>
         </w:rPr>
-        <w:lastRenderedPageBreak/>
         <w:t>MANDATORY</w:t>
       </w:r>
       <w:r>
@@ -1060,7 +1045,7 @@
     </w:p>
     <w:p>
       <w:pPr>
-        <w:pStyle w:val="Ttulo2"/>
+        <w:pStyle w:val="Heading2"/>
         <w:rPr>
           <w:rFonts w:cstheme="majorHAnsi"/>
           <w:lang w:val="en-US"/>
@@ -1240,7 +1225,6 @@
         <w:t xml:space="preserve">.  </w:t>
       </w:r>
     </w:p>
-    <w:permStart w:id="1580534963" w:edGrp="everyone"/>
     <w:p>
       <w:pPr>
         <w:pStyle w:val="Comment-Grader"/>
@@ -1255,6 +1239,7 @@
           <w15:appearance w15:val="hidden"/>
           <w:text/>
         </w:sdtPr>
+        <w:sdtEndPr/>
         <w:sdtContent>
           <w:r>
             <w:t xml:space="preserve">  </w:t>
@@ -1267,7 +1252,6 @@
           </w:r>
         </w:sdtContent>
       </w:sdt>
-      <w:permEnd w:id="1580534963"/>
       <w:r>
         <w:t xml:space="preserve">  </w:t>
       </w:r>
@@ -1376,7 +1360,7 @@
       </w:r>
       <w:r>
         <w:rPr>
-          <w:rStyle w:val="Textoennegrita"/>
+          <w:rStyle w:val="Strong"/>
         </w:rPr>
         <w:t>estimated cost</w:t>
       </w:r>
@@ -1407,7 +1391,6 @@
       </w:r>
     </w:p>
     <w:bookmarkEnd w:id="0"/>
-    <w:permStart w:id="1685676958" w:edGrp="everyone"/>
     <w:p>
       <w:pPr>
         <w:pStyle w:val="Comment-Grader"/>
@@ -1422,6 +1405,7 @@
           <w15:appearance w15:val="hidden"/>
           <w:text/>
         </w:sdtPr>
+        <w:sdtEndPr/>
         <w:sdtContent>
           <w:r>
             <w:t xml:space="preserve"> </w:t>
@@ -1434,7 +1418,6 @@
           </w:r>
         </w:sdtContent>
       </w:sdt>
-      <w:permEnd w:id="1685676958"/>
       <w:r>
         <w:t xml:space="preserve"> </w:t>
       </w:r>
@@ -1555,7 +1538,6 @@
       </w:r>
     </w:p>
     <w:bookmarkStart w:id="1" w:name="_Hlk157677981"/>
-    <w:permStart w:id="339812661" w:edGrp="everyone"/>
     <w:p>
       <w:pPr>
         <w:pStyle w:val="Comment-Grader"/>
@@ -1569,6 +1551,7 @@
           </w:placeholder>
           <w:text/>
         </w:sdtPr>
+        <w:sdtEndPr/>
         <w:sdtContent>
           <w:r>
             <w:t xml:space="preserve">  </w:t>
@@ -1581,7 +1564,6 @@
           </w:r>
         </w:sdtContent>
       </w:sdt>
-      <w:permEnd w:id="339812661"/>
       <w:r>
         <w:t xml:space="preserve">   </w:t>
       </w:r>
@@ -1589,7 +1571,7 @@
     </w:p>
     <w:p>
       <w:pPr>
-        <w:pStyle w:val="Ttulo2"/>
+        <w:pStyle w:val="Heading2"/>
         <w:rPr>
           <w:rFonts w:cstheme="majorHAnsi"/>
         </w:rPr>
@@ -1619,7 +1601,7 @@
     </w:p>
     <w:p>
       <w:pPr>
-        <w:pStyle w:val="Ttulo2"/>
+        <w:pStyle w:val="Heading2"/>
         <w:rPr>
           <w:rFonts w:cstheme="majorHAnsi"/>
         </w:rPr>
@@ -1679,16 +1661,15 @@
     </w:p>
     <w:p>
       <w:pPr>
-        <w:pStyle w:val="Ttulo2"/>
-        <w:rPr>
-          <w:rFonts w:cstheme="majorHAnsi"/>
-        </w:rPr>
-      </w:pPr>
-      <w:r>
-        <w:rPr>
-          <w:rFonts w:cstheme="majorHAnsi"/>
-        </w:rPr>
-        <w:lastRenderedPageBreak/>
+        <w:pStyle w:val="Heading2"/>
+        <w:rPr>
+          <w:rFonts w:cstheme="majorHAnsi"/>
+        </w:rPr>
+      </w:pPr>
+      <w:r>
+        <w:rPr>
+          <w:rFonts w:cstheme="majorHAnsi"/>
+        </w:rPr>
         <w:t>Testing requirements</w:t>
       </w:r>
     </w:p>
@@ -1793,7 +1774,6 @@
         <w:t>his or her profile.   </w:t>
       </w:r>
     </w:p>
-    <w:permStart w:id="891315281" w:edGrp="everyone"/>
     <w:p>
       <w:pPr>
         <w:pStyle w:val="Comment-Grader"/>
@@ -1808,6 +1788,7 @@
           <w15:appearance w15:val="hidden"/>
           <w:text/>
         </w:sdtPr>
+        <w:sdtEndPr/>
         <w:sdtContent>
           <w:r>
             <w:t xml:space="preserve">  </w:t>
@@ -1820,11 +1801,10 @@
           </w:r>
         </w:sdtContent>
       </w:sdt>
-      <w:permEnd w:id="891315281"/>
-    </w:p>
-    <w:p>
-      <w:pPr>
-        <w:pStyle w:val="Ttulo2"/>
+    </w:p>
+    <w:p>
+      <w:pPr>
+        <w:pStyle w:val="Heading2"/>
         <w:rPr>
           <w:rFonts w:cstheme="majorHAnsi"/>
         </w:rPr>
@@ -1850,7 +1830,6 @@
         <w:t xml:space="preserve">.  </w:t>
       </w:r>
     </w:p>
-    <w:permStart w:id="338698352" w:edGrp="everyone"/>
     <w:p>
       <w:pPr>
         <w:pStyle w:val="Comment-Grader"/>
@@ -1865,6 +1844,7 @@
           <w15:appearance w15:val="hidden"/>
           <w:text/>
         </w:sdtPr>
+        <w:sdtEndPr/>
         <w:sdtContent>
           <w:r>
             <w:t xml:space="preserve">  </w:t>
@@ -1877,7 +1857,6 @@
           </w:r>
         </w:sdtContent>
       </w:sdt>
-      <w:permEnd w:id="338698352"/>
       <w:r>
         <w:t xml:space="preserve">   </w:t>
       </w:r>
@@ -1891,7 +1870,7 @@
     </w:p>
     <w:p>
       <w:pPr>
-        <w:pStyle w:val="Ttulo1"/>
+        <w:pStyle w:val="Heading1"/>
         <w:pBdr>
           <w:top w:val="single" w:sz="8" w:space="1" w:color="auto"/>
           <w:left w:val="single" w:sz="8" w:space="4" w:color="auto"/>
@@ -1910,7 +1889,6 @@
         <w:rPr>
           <w:rFonts w:cstheme="majorHAnsi"/>
         </w:rPr>
-        <w:lastRenderedPageBreak/>
         <w:t>MANDATORY</w:t>
       </w:r>
       <w:r>
@@ -1934,7 +1912,7 @@
     </w:p>
     <w:p>
       <w:pPr>
-        <w:pStyle w:val="Ttulo2"/>
+        <w:pStyle w:val="Heading2"/>
         <w:rPr>
           <w:rFonts w:cstheme="majorHAnsi"/>
         </w:rPr>
@@ -1964,7 +1942,7 @@
     </w:p>
     <w:p>
       <w:pPr>
-        <w:pStyle w:val="Ttulo2"/>
+        <w:pStyle w:val="Heading2"/>
         <w:rPr>
           <w:rFonts w:cstheme="majorHAnsi"/>
         </w:rPr>
@@ -2115,7 +2093,6 @@
         <w:t>.</w:t>
       </w:r>
     </w:p>
-    <w:permStart w:id="8470091" w:edGrp="everyone"/>
     <w:p>
       <w:pPr>
         <w:pStyle w:val="Comment-Grader"/>
@@ -2130,6 +2107,7 @@
           <w15:appearance w15:val="hidden"/>
           <w:text/>
         </w:sdtPr>
+        <w:sdtEndPr/>
         <w:sdtContent>
           <w:r>
             <w:t xml:space="preserve">  </w:t>
@@ -2142,7 +2120,6 @@
           </w:r>
         </w:sdtContent>
       </w:sdt>
-      <w:permEnd w:id="8470091"/>
       <w:r>
         <w:t xml:space="preserve">    </w:t>
       </w:r>
@@ -2210,7 +2187,6 @@
         <w:t xml:space="preserve"> and publish tasks.  Note that published tasks cannot be updated or deleted.</w:t>
       </w:r>
     </w:p>
-    <w:permStart w:id="66585966" w:edGrp="everyone"/>
     <w:p>
       <w:pPr>
         <w:pStyle w:val="Comment-Grader"/>
@@ -2225,6 +2201,7 @@
           <w15:appearance w15:val="hidden"/>
           <w:text/>
         </w:sdtPr>
+        <w:sdtEndPr/>
         <w:sdtContent>
           <w:r>
             <w:t xml:space="preserve">  </w:t>
@@ -2237,14 +2214,13 @@
           </w:r>
         </w:sdtContent>
       </w:sdt>
-      <w:permEnd w:id="66585966"/>
       <w:r>
         <w:t xml:space="preserve">    </w:t>
       </w:r>
     </w:p>
     <w:p>
       <w:pPr>
-        <w:pStyle w:val="Ttulo2"/>
+        <w:pStyle w:val="Heading2"/>
         <w:rPr>
           <w:rFonts w:cstheme="majorHAnsi"/>
         </w:rPr>
@@ -2274,7 +2250,7 @@
     </w:p>
     <w:p>
       <w:pPr>
-        <w:pStyle w:val="Ttulo2"/>
+        <w:pStyle w:val="Heading2"/>
         <w:rPr>
           <w:rFonts w:cstheme="majorHAnsi"/>
         </w:rPr>
@@ -2301,7 +2277,7 @@
     </w:p>
     <w:p>
       <w:pPr>
-        <w:pStyle w:val="Ttulo2"/>
+        <w:pStyle w:val="Heading2"/>
         <w:rPr>
           <w:rFonts w:cstheme="majorHAnsi"/>
         </w:rPr>
@@ -2327,7 +2303,6 @@
         <w:t xml:space="preserve">.  </w:t>
       </w:r>
     </w:p>
-    <w:permStart w:id="1123494185" w:edGrp="everyone"/>
     <w:p>
       <w:pPr>
         <w:pStyle w:val="Comment-Grader"/>
@@ -2342,6 +2317,7 @@
           <w15:appearance w15:val="hidden"/>
           <w:text/>
         </w:sdtPr>
+        <w:sdtEndPr/>
         <w:sdtContent>
           <w:r>
             <w:t xml:space="preserve">  </w:t>
@@ -2354,14 +2330,13 @@
           </w:r>
         </w:sdtContent>
       </w:sdt>
-      <w:permEnd w:id="1123494185"/>
       <w:r>
         <w:t xml:space="preserve">   </w:t>
       </w:r>
     </w:p>
     <w:p>
       <w:pPr>
-        <w:pStyle w:val="Ttulo1"/>
+        <w:pStyle w:val="Heading1"/>
         <w:tabs>
           <w:tab w:val="left" w:pos="284"/>
         </w:tabs>
@@ -2374,7 +2349,6 @@
         <w:rPr>
           <w:rFonts w:cstheme="majorHAnsi"/>
         </w:rPr>
-        <w:lastRenderedPageBreak/>
         <w:t>MANDATORY</w:t>
       </w:r>
       <w:r>
@@ -2398,7 +2372,7 @@
     </w:p>
     <w:p>
       <w:pPr>
-        <w:pStyle w:val="Ttulo2"/>
+        <w:pStyle w:val="Heading2"/>
         <w:rPr>
           <w:rFonts w:cstheme="majorHAnsi"/>
         </w:rPr>
@@ -2418,7 +2392,6 @@
         <w:t xml:space="preserve">Create appropriate indices for your entities, if required.  </w:t>
       </w:r>
     </w:p>
-    <w:permStart w:id="1780682074" w:edGrp="everyone"/>
     <w:p>
       <w:pPr>
         <w:pStyle w:val="Comment-Grader"/>
@@ -2436,20 +2409,26 @@
           <w15:appearance w15:val="hidden"/>
           <w:text/>
         </w:sdtPr>
+        <w:sdtEndPr/>
         <w:sdtContent>
           <w:r>
-            <w:t xml:space="preserve">    </w:t>
+            <w:t xml:space="preserve">  </w:t>
+          </w:r>
+          <w:r>
+            <w:t>X</w:t>
+          </w:r>
+          <w:r>
+            <w:t xml:space="preserve">  </w:t>
           </w:r>
         </w:sdtContent>
       </w:sdt>
-      <w:permEnd w:id="1780682074"/>
       <w:r>
         <w:t xml:space="preserve">   </w:t>
       </w:r>
     </w:p>
     <w:p>
       <w:pPr>
-        <w:pStyle w:val="Ttulo2"/>
+        <w:pStyle w:val="Heading2"/>
         <w:rPr>
           <w:rFonts w:cstheme="majorHAnsi"/>
         </w:rPr>
@@ -2476,7 +2455,7 @@
     </w:p>
     <w:p>
       <w:pPr>
-        <w:pStyle w:val="Ttulo2"/>
+        <w:pStyle w:val="Heading2"/>
         <w:rPr>
           <w:rFonts w:cstheme="majorHAnsi"/>
         </w:rPr>
@@ -2498,7 +2477,7 @@
     </w:p>
     <w:p>
       <w:pPr>
-        <w:pStyle w:val="Ttulo2"/>
+        <w:pStyle w:val="Heading2"/>
         <w:rPr>
           <w:rFonts w:cstheme="majorHAnsi"/>
         </w:rPr>
@@ -2530,7 +2509,6 @@
         <w:t>.</w:t>
       </w:r>
     </w:p>
-    <w:permStart w:id="973563344" w:edGrp="everyone"/>
     <w:p>
       <w:pPr>
         <w:pStyle w:val="Comment-Grader"/>
@@ -2544,20 +2522,26 @@
           </w:placeholder>
           <w:text/>
         </w:sdtPr>
+        <w:sdtEndPr/>
         <w:sdtContent>
           <w:r>
-            <w:t xml:space="preserve">    </w:t>
+            <w:t xml:space="preserve">  </w:t>
+          </w:r>
+          <w:r>
+            <w:t>X</w:t>
+          </w:r>
+          <w:r>
+            <w:t xml:space="preserve">  </w:t>
           </w:r>
         </w:sdtContent>
       </w:sdt>
-      <w:permEnd w:id="973563344"/>
       <w:r>
         <w:t xml:space="preserve">   </w:t>
       </w:r>
     </w:p>
     <w:p>
       <w:pPr>
-        <w:pStyle w:val="Ttulo2"/>
+        <w:pStyle w:val="Heading2"/>
         <w:rPr>
           <w:rFonts w:cstheme="majorHAnsi"/>
         </w:rPr>
@@ -2583,7 +2567,6 @@
         <w:t xml:space="preserve">.  </w:t>
       </w:r>
     </w:p>
-    <w:permStart w:id="182535402" w:edGrp="everyone"/>
     <w:p>
       <w:pPr>
         <w:pStyle w:val="Comment-Grader"/>
@@ -2598,13 +2581,19 @@
           <w15:appearance w15:val="hidden"/>
           <w:text/>
         </w:sdtPr>
+        <w:sdtEndPr/>
         <w:sdtContent>
           <w:r>
-            <w:t xml:space="preserve">    </w:t>
+            <w:t xml:space="preserve">  </w:t>
+          </w:r>
+          <w:r>
+            <w:t>X</w:t>
+          </w:r>
+          <w:r>
+            <w:t xml:space="preserve">  </w:t>
           </w:r>
         </w:sdtContent>
       </w:sdt>
-      <w:permEnd w:id="182535402"/>
       <w:r>
         <w:t xml:space="preserve">   </w:t>
       </w:r>
@@ -2617,7 +2606,6 @@
         <w:t>Produce a testing report.</w:t>
       </w:r>
     </w:p>
-    <w:permStart w:id="966666940" w:edGrp="everyone"/>
     <w:p>
       <w:pPr>
         <w:pStyle w:val="Comment-Grader"/>
@@ -2631,13 +2619,19 @@
           </w:placeholder>
           <w:text/>
         </w:sdtPr>
+        <w:sdtEndPr/>
         <w:sdtContent>
           <w:r>
-            <w:t xml:space="preserve">    </w:t>
+            <w:t xml:space="preserve">  </w:t>
+          </w:r>
+          <w:r>
+            <w:t>X</w:t>
+          </w:r>
+          <w:r>
+            <w:t xml:space="preserve">  </w:t>
           </w:r>
         </w:sdtContent>
       </w:sdt>
-      <w:permEnd w:id="966666940"/>
       <w:r>
         <w:t xml:space="preserve">  </w:t>
       </w:r>
@@ -2660,7 +2654,7 @@
     </w:p>
     <w:p>
       <w:pPr>
-        <w:pStyle w:val="Ttulo1"/>
+        <w:pStyle w:val="Heading1"/>
         <w:spacing w:before="0"/>
         <w:rPr>
           <w:rFonts w:cstheme="majorHAnsi"/>
@@ -2670,7 +2664,6 @@
         <w:rPr>
           <w:rFonts w:cstheme="majorHAnsi"/>
         </w:rPr>
-        <w:lastRenderedPageBreak/>
         <w:t>SUPPLEMENTARY I</w:t>
       </w:r>
       <w:r>
@@ -2694,7 +2687,7 @@
     </w:p>
     <w:p>
       <w:pPr>
-        <w:pStyle w:val="Ttulo2"/>
+        <w:pStyle w:val="Heading2"/>
         <w:rPr>
           <w:rFonts w:cstheme="majorHAnsi"/>
         </w:rPr>
@@ -2724,7 +2717,7 @@
     </w:p>
     <w:p>
       <w:pPr>
-        <w:pStyle w:val="Ttulo2"/>
+        <w:pStyle w:val="Heading2"/>
         <w:rPr>
           <w:rFonts w:cstheme="majorHAnsi"/>
         </w:rPr>
@@ -2751,7 +2744,7 @@
     </w:p>
     <w:p>
       <w:pPr>
-        <w:pStyle w:val="Ttulo2"/>
+        <w:pStyle w:val="Heading2"/>
         <w:rPr>
           <w:rFonts w:cstheme="majorHAnsi"/>
         </w:rPr>
@@ -2778,7 +2771,7 @@
     </w:p>
     <w:p>
       <w:pPr>
-        <w:pStyle w:val="Ttulo2"/>
+        <w:pStyle w:val="Heading2"/>
         <w:rPr>
           <w:rFonts w:cstheme="majorHAnsi"/>
         </w:rPr>
@@ -2805,7 +2798,7 @@
     </w:p>
     <w:p>
       <w:pPr>
-        <w:pStyle w:val="Ttulo2"/>
+        <w:pStyle w:val="Heading2"/>
         <w:rPr>
           <w:rFonts w:cstheme="majorHAnsi"/>
         </w:rPr>
@@ -2877,7 +2870,7 @@
     </w:p>
     <w:p>
       <w:pPr>
-        <w:pStyle w:val="Ttulo1"/>
+        <w:pStyle w:val="Heading1"/>
         <w:tabs>
           <w:tab w:val="left" w:pos="284"/>
         </w:tabs>
@@ -2891,7 +2884,6 @@
         <w:rPr>
           <w:rFonts w:cstheme="majorHAnsi"/>
         </w:rPr>
-        <w:lastRenderedPageBreak/>
         <w:t>SUPPLEMENTARY I</w:t>
       </w:r>
       <w:r>
@@ -2918,7 +2910,7 @@
     </w:p>
     <w:p>
       <w:pPr>
-        <w:pStyle w:val="Ttulo2"/>
+        <w:pStyle w:val="Heading2"/>
         <w:rPr>
           <w:rFonts w:cstheme="majorHAnsi"/>
           <w:lang w:val="en-US"/>
@@ -3075,7 +3067,6 @@
         <w:t xml:space="preserve"> in which he or she is involved.</w:t>
       </w:r>
     </w:p>
-    <w:permStart w:id="1886471582" w:edGrp="everyone"/>
     <w:p>
       <w:pPr>
         <w:pStyle w:val="Comment-Grader"/>
@@ -3096,6 +3087,7 @@
           <w15:appearance w15:val="hidden"/>
           <w:text/>
         </w:sdtPr>
+        <w:sdtEndPr/>
         <w:sdtContent>
           <w:r>
             <w:rPr>
@@ -3105,7 +3097,6 @@
           </w:r>
         </w:sdtContent>
       </w:sdt>
-      <w:permEnd w:id="1886471582"/>
       <w:r>
         <w:rPr>
           <w:lang w:val="en-US"/>
@@ -3115,7 +3106,7 @@
     </w:p>
     <w:p>
       <w:pPr>
-        <w:pStyle w:val="Ttulo2"/>
+        <w:pStyle w:val="Heading2"/>
         <w:rPr>
           <w:rFonts w:cstheme="majorHAnsi"/>
         </w:rPr>
@@ -3145,7 +3136,7 @@
     </w:p>
     <w:p>
       <w:pPr>
-        <w:pStyle w:val="Ttulo2"/>
+        <w:pStyle w:val="Heading2"/>
         <w:rPr>
           <w:rFonts w:cstheme="majorHAnsi"/>
         </w:rPr>
@@ -3175,7 +3166,7 @@
     </w:p>
     <w:p>
       <w:pPr>
-        <w:pStyle w:val="Ttulo2"/>
+        <w:pStyle w:val="Heading2"/>
         <w:rPr>
           <w:rFonts w:cstheme="majorHAnsi"/>
         </w:rPr>
@@ -3202,7 +3193,7 @@
     </w:p>
     <w:p>
       <w:pPr>
-        <w:pStyle w:val="Ttulo2"/>
+        <w:pStyle w:val="Heading2"/>
         <w:rPr>
           <w:rFonts w:cstheme="majorHAnsi"/>
         </w:rPr>
@@ -3222,7 +3213,6 @@
         <w:t>Produce a UML domain model regarding the information requirements in your project.</w:t>
       </w:r>
     </w:p>
-    <w:permStart w:id="2128962506" w:edGrp="everyone"/>
     <w:p>
       <w:pPr>
         <w:pStyle w:val="Comment-Grader"/>
@@ -3237,20 +3227,20 @@
           <w15:appearance w15:val="hidden"/>
           <w:text/>
         </w:sdtPr>
+        <w:sdtEndPr/>
         <w:sdtContent>
           <w:r>
             <w:t xml:space="preserve">    </w:t>
           </w:r>
         </w:sdtContent>
       </w:sdt>
-      <w:permEnd w:id="2128962506"/>
       <w:r>
         <w:t xml:space="preserve">   </w:t>
       </w:r>
     </w:p>
     <w:p>
       <w:pPr>
-        <w:pStyle w:val="Ttulo1"/>
+        <w:pStyle w:val="Heading1"/>
         <w:pBdr>
           <w:top w:val="single" w:sz="8" w:space="1" w:color="auto"/>
           <w:left w:val="single" w:sz="8" w:space="4" w:color="auto"/>
@@ -3269,7 +3259,6 @@
         <w:rPr>
           <w:rFonts w:cstheme="majorHAnsi"/>
         </w:rPr>
-        <w:lastRenderedPageBreak/>
         <w:t>SUPPLEMENTARY I</w:t>
       </w:r>
       <w:r>
@@ -3293,7 +3282,7 @@
     </w:p>
     <w:p>
       <w:pPr>
-        <w:pStyle w:val="Ttulo2"/>
+        <w:pStyle w:val="Heading2"/>
         <w:rPr>
           <w:rFonts w:cstheme="majorHAnsi"/>
         </w:rPr>
@@ -3323,7 +3312,7 @@
     </w:p>
     <w:p>
       <w:pPr>
-        <w:pStyle w:val="Ttulo2"/>
+        <w:pStyle w:val="Heading2"/>
         <w:rPr>
           <w:rFonts w:cstheme="majorHAnsi"/>
         </w:rPr>
@@ -3371,7 +3360,6 @@
         <w:t>Sign up to the system and become a technician.</w:t>
       </w:r>
     </w:p>
-    <w:permStart w:id="642407937" w:edGrp="everyone"/>
     <w:p>
       <w:pPr>
         <w:pStyle w:val="Comment-Grader"/>
@@ -3386,13 +3374,13 @@
           <w15:appearance w15:val="hidden"/>
           <w:text/>
         </w:sdtPr>
+        <w:sdtEndPr/>
         <w:sdtContent>
           <w:r>
             <w:t xml:space="preserve">    </w:t>
           </w:r>
         </w:sdtContent>
       </w:sdt>
-      <w:permEnd w:id="642407937"/>
       <w:r>
         <w:t xml:space="preserve">   </w:t>
       </w:r>
@@ -3433,7 +3421,6 @@
         <w:t>Update their profiles.</w:t>
       </w:r>
     </w:p>
-    <w:permStart w:id="1607870852" w:edGrp="everyone"/>
     <w:p>
       <w:pPr>
         <w:pStyle w:val="Comment-Grader"/>
@@ -3448,13 +3435,13 @@
           <w15:appearance w15:val="hidden"/>
           <w:text/>
         </w:sdtPr>
+        <w:sdtEndPr/>
         <w:sdtContent>
           <w:r>
             <w:t xml:space="preserve">    </w:t>
           </w:r>
         </w:sdtContent>
       </w:sdt>
-      <w:permEnd w:id="1607870852"/>
       <w:r>
         <w:t xml:space="preserve">   </w:t>
       </w:r>
@@ -3512,7 +3499,6 @@
         <w:t xml:space="preserve"> </w:t>
       </w:r>
     </w:p>
-    <w:permStart w:id="535524790" w:edGrp="everyone"/>
     <w:p>
       <w:pPr>
         <w:pStyle w:val="Comment-Grader"/>
@@ -3527,13 +3513,13 @@
           <w15:appearance w15:val="hidden"/>
           <w:text/>
         </w:sdtPr>
+        <w:sdtEndPr/>
         <w:sdtContent>
           <w:r>
             <w:t xml:space="preserve">    </w:t>
           </w:r>
         </w:sdtContent>
       </w:sdt>
-      <w:permEnd w:id="535524790"/>
     </w:p>
     <w:p>
       <w:pPr>
@@ -3571,7 +3557,6 @@
         <w:t>Show their dashboards.</w:t>
       </w:r>
     </w:p>
-    <w:permStart w:id="753821500" w:edGrp="everyone"/>
     <w:p>
       <w:pPr>
         <w:pStyle w:val="Comment-Grader"/>
@@ -3586,20 +3571,20 @@
           <w15:appearance w15:val="hidden"/>
           <w:text/>
         </w:sdtPr>
+        <w:sdtEndPr/>
         <w:sdtContent>
           <w:r>
             <w:t xml:space="preserve">    </w:t>
           </w:r>
         </w:sdtContent>
       </w:sdt>
-      <w:permEnd w:id="753821500"/>
       <w:r>
         <w:t xml:space="preserve">    </w:t>
       </w:r>
     </w:p>
     <w:p>
       <w:pPr>
-        <w:pStyle w:val="Ttulo2"/>
+        <w:pStyle w:val="Heading2"/>
         <w:rPr>
           <w:rFonts w:cstheme="majorHAnsi"/>
         </w:rPr>
@@ -3629,7 +3614,7 @@
     </w:p>
     <w:p>
       <w:pPr>
-        <w:pStyle w:val="Ttulo2"/>
+        <w:pStyle w:val="Heading2"/>
         <w:rPr>
           <w:rFonts w:cstheme="majorHAnsi"/>
         </w:rPr>
@@ -3670,16 +3655,15 @@
     </w:p>
     <w:p>
       <w:pPr>
-        <w:pStyle w:val="Ttulo2"/>
-        <w:rPr>
-          <w:rFonts w:cstheme="majorHAnsi"/>
-        </w:rPr>
-      </w:pPr>
-      <w:r>
-        <w:rPr>
-          <w:rFonts w:cstheme="majorHAnsi"/>
-        </w:rPr>
-        <w:lastRenderedPageBreak/>
+        <w:pStyle w:val="Heading2"/>
+        <w:rPr>
+          <w:rFonts w:cstheme="majorHAnsi"/>
+        </w:rPr>
+      </w:pPr>
+      <w:r>
+        <w:rPr>
+          <w:rFonts w:cstheme="majorHAnsi"/>
+        </w:rPr>
         <w:t>Managerial requirements</w:t>
       </w:r>
     </w:p>
@@ -3694,7 +3678,6 @@
         <w:t>Provide a link to a video in which you informally test requirement #8 and #9.  Videos should not exceed 10 minutes in length and must be stored at the USE's facilities.</w:t>
       </w:r>
     </w:p>
-    <w:permStart w:id="720394256" w:edGrp="everyone"/>
     <w:p>
       <w:pPr>
         <w:pStyle w:val="Comment-Grader"/>
@@ -3708,20 +3691,20 @@
           </w:placeholder>
           <w:text/>
         </w:sdtPr>
+        <w:sdtEndPr/>
         <w:sdtContent>
           <w:r>
             <w:t xml:space="preserve">    </w:t>
           </w:r>
         </w:sdtContent>
       </w:sdt>
-      <w:permEnd w:id="720394256"/>
       <w:r>
         <w:t xml:space="preserve">   </w:t>
       </w:r>
     </w:p>
     <w:p>
       <w:pPr>
-        <w:pStyle w:val="Ttulo1"/>
+        <w:pStyle w:val="Heading1"/>
         <w:tabs>
           <w:tab w:val="left" w:pos="284"/>
         </w:tabs>
@@ -3734,7 +3717,6 @@
         <w:rPr>
           <w:rFonts w:cstheme="majorHAnsi"/>
         </w:rPr>
-        <w:lastRenderedPageBreak/>
         <w:t>SUPPLEMENTARY I</w:t>
       </w:r>
       <w:r>
@@ -3758,7 +3740,7 @@
     </w:p>
     <w:p>
       <w:pPr>
-        <w:pStyle w:val="Ttulo2"/>
+        <w:pStyle w:val="Heading2"/>
         <w:rPr>
           <w:rFonts w:cstheme="majorHAnsi"/>
         </w:rPr>
@@ -3785,7 +3767,7 @@
     </w:p>
     <w:p>
       <w:pPr>
-        <w:pStyle w:val="Ttulo2"/>
+        <w:pStyle w:val="Heading2"/>
         <w:rPr>
           <w:rFonts w:cstheme="majorHAnsi"/>
         </w:rPr>
@@ -3812,7 +3794,7 @@
     </w:p>
     <w:p>
       <w:pPr>
-        <w:pStyle w:val="Ttulo2"/>
+        <w:pStyle w:val="Heading2"/>
         <w:rPr>
           <w:rFonts w:cstheme="majorHAnsi"/>
         </w:rPr>
@@ -3839,7 +3821,7 @@
     </w:p>
     <w:p>
       <w:pPr>
-        <w:pStyle w:val="Ttulo2"/>
+        <w:pStyle w:val="Heading2"/>
         <w:rPr>
           <w:rFonts w:cstheme="majorHAnsi"/>
         </w:rPr>
@@ -3865,7 +3847,6 @@
         <w:t xml:space="preserve"> mutations in your code and report on the results.</w:t>
       </w:r>
     </w:p>
-    <w:permStart w:id="556823413" w:edGrp="everyone"/>
     <w:p>
       <w:pPr>
         <w:pStyle w:val="Comment-Grader"/>
@@ -3880,20 +3861,20 @@
           <w15:appearance w15:val="hidden"/>
           <w:text/>
         </w:sdtPr>
+        <w:sdtEndPr/>
         <w:sdtContent>
           <w:r>
             <w:t xml:space="preserve">    </w:t>
           </w:r>
         </w:sdtContent>
       </w:sdt>
-      <w:permEnd w:id="556823413"/>
       <w:r>
         <w:t xml:space="preserve">  </w:t>
       </w:r>
     </w:p>
     <w:p>
       <w:pPr>
-        <w:pStyle w:val="Ttulo2"/>
+        <w:pStyle w:val="Heading2"/>
         <w:rPr>
           <w:rFonts w:cstheme="majorHAnsi"/>
         </w:rPr>
@@ -3913,7 +3894,6 @@
         <w:t>Produce a lint report.</w:t>
       </w:r>
     </w:p>
-    <w:permStart w:id="785340386" w:edGrp="everyone"/>
     <w:p>
       <w:pPr>
         <w:pStyle w:val="Comment-Grader"/>
@@ -3928,13 +3908,13 @@
           <w15:appearance w15:val="hidden"/>
           <w:text/>
         </w:sdtPr>
+        <w:sdtEndPr/>
         <w:sdtContent>
           <w:r>
             <w:t xml:space="preserve">    </w:t>
           </w:r>
         </w:sdtContent>
       </w:sdt>
-      <w:permEnd w:id="785340386"/>
       <w:r>
         <w:t xml:space="preserve">   </w:t>
       </w:r>
@@ -3950,7 +3930,7 @@
     </w:p>
     <w:p>
       <w:pPr>
-        <w:pStyle w:val="Ttulo1"/>
+        <w:pStyle w:val="Heading1"/>
         <w:spacing w:before="0"/>
         <w:rPr>
           <w:rFonts w:cstheme="majorHAnsi"/>
@@ -3960,7 +3940,6 @@
         <w:rPr>
           <w:rFonts w:cstheme="majorHAnsi"/>
         </w:rPr>
-        <w:lastRenderedPageBreak/>
         <w:t>SUPPLEMENTARY II</w:t>
       </w:r>
       <w:r>
@@ -3984,7 +3963,7 @@
     </w:p>
     <w:p>
       <w:pPr>
-        <w:pStyle w:val="Ttulo2"/>
+        <w:pStyle w:val="Heading2"/>
         <w:rPr>
           <w:rFonts w:cstheme="majorHAnsi"/>
         </w:rPr>
@@ -4014,7 +3993,7 @@
     </w:p>
     <w:p>
       <w:pPr>
-        <w:pStyle w:val="Ttulo2"/>
+        <w:pStyle w:val="Heading2"/>
         <w:rPr>
           <w:rFonts w:cstheme="majorHAnsi"/>
         </w:rPr>
@@ -4041,7 +4020,7 @@
     </w:p>
     <w:p>
       <w:pPr>
-        <w:pStyle w:val="Ttulo2"/>
+        <w:pStyle w:val="Heading2"/>
         <w:rPr>
           <w:rFonts w:cstheme="majorHAnsi"/>
         </w:rPr>
@@ -4068,7 +4047,7 @@
     </w:p>
     <w:p>
       <w:pPr>
-        <w:pStyle w:val="Ttulo2"/>
+        <w:pStyle w:val="Heading2"/>
         <w:rPr>
           <w:rFonts w:cstheme="majorHAnsi"/>
         </w:rPr>
@@ -4095,7 +4074,7 @@
     </w:p>
     <w:p>
       <w:pPr>
-        <w:pStyle w:val="Ttulo2"/>
+        <w:pStyle w:val="Heading2"/>
         <w:rPr>
           <w:rFonts w:cstheme="majorHAnsi"/>
         </w:rPr>
@@ -4115,7 +4094,6 @@
         <w:t>Produce an analysis report.</w:t>
       </w:r>
     </w:p>
-    <w:permStart w:id="683497211" w:edGrp="everyone"/>
     <w:p>
       <w:pPr>
         <w:pStyle w:val="Comment-Grader"/>
@@ -4130,13 +4108,13 @@
           <w15:appearance w15:val="hidden"/>
           <w:text/>
         </w:sdtPr>
+        <w:sdtEndPr/>
         <w:sdtContent>
           <w:r>
             <w:t xml:space="preserve">    </w:t>
           </w:r>
         </w:sdtContent>
       </w:sdt>
-      <w:permEnd w:id="683497211"/>
       <w:r>
         <w:t xml:space="preserve">    </w:t>
       </w:r>
@@ -4149,7 +4127,6 @@
         <w:t>Produce a planning and progress report.</w:t>
       </w:r>
     </w:p>
-    <w:permStart w:id="1112939993" w:edGrp="everyone"/>
     <w:p>
       <w:pPr>
         <w:pStyle w:val="Comment-Grader"/>
@@ -4164,13 +4141,13 @@
           <w15:appearance w15:val="hidden"/>
           <w:text/>
         </w:sdtPr>
+        <w:sdtEndPr/>
         <w:sdtContent>
           <w:r>
             <w:t xml:space="preserve">    </w:t>
           </w:r>
         </w:sdtContent>
       </w:sdt>
-      <w:permEnd w:id="1112939993"/>
       <w:r>
         <w:t xml:space="preserve">    </w:t>
       </w:r>
@@ -4229,7 +4206,7 @@
     </w:p>
     <w:p>
       <w:pPr>
-        <w:pStyle w:val="Ttulo1"/>
+        <w:pStyle w:val="Heading1"/>
         <w:tabs>
           <w:tab w:val="left" w:pos="284"/>
         </w:tabs>
@@ -4243,7 +4220,6 @@
         <w:rPr>
           <w:rFonts w:cstheme="majorHAnsi"/>
         </w:rPr>
-        <w:lastRenderedPageBreak/>
         <w:t>SUPPLEMENTARY II</w:t>
       </w:r>
       <w:r>
@@ -4270,7 +4246,7 @@
     </w:p>
     <w:p>
       <w:pPr>
-        <w:pStyle w:val="Ttulo2"/>
+        <w:pStyle w:val="Heading2"/>
         <w:rPr>
           <w:rFonts w:cstheme="majorHAnsi"/>
           <w:lang w:val="en-US"/>
@@ -4314,7 +4290,6 @@
         <w:t>. A web service must be used to populate this entity with information about courses.  Thus, the exact data to store depends on the chosen service, and it is the students' responsibility to define them accordingly.  It is also the students’ responsibility to find the appropriate service; no implicit or explicit liabilities shall be covered by the University of Seville or their individual affiliates if the students hire pay-per-use services! The students are strongly advised to ensure that the service they choose is free of charge.</w:t>
       </w:r>
     </w:p>
-    <w:permStart w:id="461903029" w:edGrp="everyone"/>
     <w:p>
       <w:pPr>
         <w:pStyle w:val="Comment-Grader"/>
@@ -4335,6 +4310,7 @@
           <w15:appearance w15:val="hidden"/>
           <w:text/>
         </w:sdtPr>
+        <w:sdtEndPr/>
         <w:sdtContent>
           <w:r>
             <w:rPr>
@@ -4344,7 +4320,6 @@
           </w:r>
         </w:sdtContent>
       </w:sdt>
-      <w:permEnd w:id="461903029"/>
       <w:r>
         <w:rPr>
           <w:lang w:val="en-US"/>
@@ -4354,7 +4329,7 @@
     </w:p>
     <w:p>
       <w:pPr>
-        <w:pStyle w:val="Ttulo2"/>
+        <w:pStyle w:val="Heading2"/>
         <w:rPr>
           <w:rFonts w:cstheme="majorHAnsi"/>
         </w:rPr>
@@ -4384,7 +4359,7 @@
     </w:p>
     <w:p>
       <w:pPr>
-        <w:pStyle w:val="Ttulo2"/>
+        <w:pStyle w:val="Heading2"/>
         <w:rPr>
           <w:rFonts w:cstheme="majorHAnsi"/>
         </w:rPr>
@@ -4414,7 +4389,7 @@
     </w:p>
     <w:p>
       <w:pPr>
-        <w:pStyle w:val="Ttulo2"/>
+        <w:pStyle w:val="Heading2"/>
         <w:rPr>
           <w:rFonts w:cstheme="majorHAnsi"/>
         </w:rPr>
@@ -4441,7 +4416,7 @@
     </w:p>
     <w:p>
       <w:pPr>
-        <w:pStyle w:val="Ttulo2"/>
+        <w:pStyle w:val="Heading2"/>
         <w:rPr>
           <w:rFonts w:cstheme="majorHAnsi"/>
         </w:rPr>
@@ -4461,7 +4436,6 @@
         <w:t>Produce an analysis report.</w:t>
       </w:r>
     </w:p>
-    <w:permStart w:id="361329648" w:edGrp="everyone"/>
     <w:p>
       <w:pPr>
         <w:pStyle w:val="Comment-Grader"/>
@@ -4476,13 +4450,13 @@
           <w15:appearance w15:val="hidden"/>
           <w:text/>
         </w:sdtPr>
+        <w:sdtEndPr/>
         <w:sdtContent>
           <w:r>
             <w:t xml:space="preserve">    </w:t>
           </w:r>
         </w:sdtContent>
       </w:sdt>
-      <w:permEnd w:id="361329648"/>
       <w:r>
         <w:t xml:space="preserve">   </w:t>
       </w:r>
@@ -4495,7 +4469,6 @@
         <w:t>Produce a planning and progress report.</w:t>
       </w:r>
     </w:p>
-    <w:permStart w:id="1945395699" w:edGrp="everyone"/>
     <w:p>
       <w:pPr>
         <w:pStyle w:val="Comment-Grader"/>
@@ -4513,6 +4486,7 @@
           <w15:appearance w15:val="hidden"/>
           <w:text/>
         </w:sdtPr>
+        <w:sdtEndPr/>
         <w:sdtContent>
           <w:r>
             <w:rPr>
@@ -4522,7 +4496,6 @@
           </w:r>
         </w:sdtContent>
       </w:sdt>
-      <w:permEnd w:id="1945395699"/>
       <w:r>
         <w:rPr>
           <w:lang w:val="en-US"/>
@@ -4532,7 +4505,7 @@
     </w:p>
     <w:p>
       <w:pPr>
-        <w:pStyle w:val="Ttulo1"/>
+        <w:pStyle w:val="Heading1"/>
         <w:pBdr>
           <w:top w:val="single" w:sz="8" w:space="1" w:color="auto"/>
           <w:left w:val="single" w:sz="8" w:space="4" w:color="auto"/>
@@ -4551,7 +4524,6 @@
         <w:rPr>
           <w:rFonts w:cstheme="majorHAnsi"/>
         </w:rPr>
-        <w:lastRenderedPageBreak/>
         <w:t>SUPPLEMENTARY II</w:t>
       </w:r>
       <w:r>
@@ -4575,7 +4547,7 @@
     </w:p>
     <w:p>
       <w:pPr>
-        <w:pStyle w:val="Ttulo2"/>
+        <w:pStyle w:val="Heading2"/>
         <w:rPr>
           <w:rFonts w:cstheme="majorHAnsi"/>
         </w:rPr>
@@ -4605,7 +4577,7 @@
     </w:p>
     <w:p>
       <w:pPr>
-        <w:pStyle w:val="Ttulo2"/>
+        <w:pStyle w:val="Heading2"/>
         <w:rPr>
           <w:rFonts w:cstheme="majorHAnsi"/>
         </w:rPr>
@@ -4659,7 +4631,6 @@
         <w:t>.</w:t>
       </w:r>
     </w:p>
-    <w:permStart w:id="1539192550" w:edGrp="everyone"/>
     <w:p>
       <w:pPr>
         <w:pStyle w:val="Comment-Grader"/>
@@ -4673,13 +4644,13 @@
           </w:placeholder>
           <w:text/>
         </w:sdtPr>
+        <w:sdtEndPr/>
         <w:sdtContent>
           <w:r>
             <w:t xml:space="preserve">    </w:t>
           </w:r>
         </w:sdtContent>
       </w:sdt>
-      <w:permEnd w:id="1539192550"/>
       <w:r>
         <w:t xml:space="preserve">   </w:t>
       </w:r>
@@ -4729,7 +4700,6 @@
         <w:t xml:space="preserve"> data.</w:t>
       </w:r>
     </w:p>
-    <w:permStart w:id="679035508" w:edGrp="everyone"/>
     <w:p>
       <w:pPr>
         <w:pStyle w:val="Comment-Grader"/>
@@ -4743,20 +4713,20 @@
           </w:placeholder>
           <w:text/>
         </w:sdtPr>
+        <w:sdtEndPr/>
         <w:sdtContent>
           <w:r>
             <w:t xml:space="preserve">    </w:t>
           </w:r>
         </w:sdtContent>
       </w:sdt>
-      <w:permEnd w:id="679035508"/>
       <w:r>
         <w:t xml:space="preserve">   </w:t>
       </w:r>
     </w:p>
     <w:p>
       <w:pPr>
-        <w:pStyle w:val="Ttulo2"/>
+        <w:pStyle w:val="Heading2"/>
         <w:rPr>
           <w:rFonts w:cstheme="majorHAnsi"/>
         </w:rPr>
@@ -4786,7 +4756,7 @@
     </w:p>
     <w:p>
       <w:pPr>
-        <w:pStyle w:val="Ttulo2"/>
+        <w:pStyle w:val="Heading2"/>
         <w:rPr>
           <w:rFonts w:cstheme="majorHAnsi"/>
         </w:rPr>
@@ -4813,7 +4783,7 @@
     </w:p>
     <w:p>
       <w:pPr>
-        <w:pStyle w:val="Ttulo2"/>
+        <w:pStyle w:val="Heading2"/>
         <w:rPr>
           <w:rFonts w:cstheme="majorHAnsi"/>
         </w:rPr>
@@ -4833,7 +4803,6 @@
         <w:t>Produce an analysis report.</w:t>
       </w:r>
     </w:p>
-    <w:permStart w:id="1958957681" w:edGrp="everyone"/>
     <w:p>
       <w:pPr>
         <w:pStyle w:val="Comment-Grader"/>
@@ -4848,13 +4817,13 @@
           <w15:appearance w15:val="hidden"/>
           <w:text/>
         </w:sdtPr>
+        <w:sdtEndPr/>
         <w:sdtContent>
           <w:r>
             <w:t xml:space="preserve">    </w:t>
           </w:r>
         </w:sdtContent>
       </w:sdt>
-      <w:permEnd w:id="1958957681"/>
       <w:r>
         <w:t xml:space="preserve">    </w:t>
       </w:r>
@@ -4867,7 +4836,6 @@
         <w:t>Produce a planning and progress report.</w:t>
       </w:r>
     </w:p>
-    <w:permStart w:id="1571365108" w:edGrp="everyone"/>
     <w:p>
       <w:pPr>
         <w:pStyle w:val="Comment-Grader"/>
@@ -4887,6 +4855,7 @@
           </w:placeholder>
           <w:text/>
         </w:sdtPr>
+        <w:sdtEndPr/>
         <w:sdtContent>
           <w:r>
             <w:rPr>
@@ -4896,7 +4865,6 @@
           </w:r>
         </w:sdtContent>
       </w:sdt>
-      <w:permEnd w:id="1571365108"/>
       <w:r>
         <w:rPr>
           <w:lang w:val="en-US"/>
@@ -4919,7 +4887,7 @@
     </w:p>
     <w:p>
       <w:pPr>
-        <w:pStyle w:val="Ttulo1"/>
+        <w:pStyle w:val="Heading1"/>
         <w:tabs>
           <w:tab w:val="left" w:pos="284"/>
         </w:tabs>
@@ -4932,7 +4900,6 @@
         <w:rPr>
           <w:rFonts w:cstheme="majorHAnsi"/>
         </w:rPr>
-        <w:lastRenderedPageBreak/>
         <w:t>SUPPLEMENTARY II</w:t>
       </w:r>
       <w:r>
@@ -4956,7 +4923,7 @@
     </w:p>
     <w:p>
       <w:pPr>
-        <w:pStyle w:val="Ttulo2"/>
+        <w:pStyle w:val="Heading2"/>
         <w:rPr>
           <w:rFonts w:cstheme="majorHAnsi"/>
         </w:rPr>
@@ -4983,7 +4950,7 @@
     </w:p>
     <w:p>
       <w:pPr>
-        <w:pStyle w:val="Ttulo2"/>
+        <w:pStyle w:val="Heading2"/>
         <w:rPr>
           <w:rFonts w:cstheme="majorHAnsi"/>
         </w:rPr>
@@ -5010,7 +4977,7 @@
     </w:p>
     <w:p>
       <w:pPr>
-        <w:pStyle w:val="Ttulo2"/>
+        <w:pStyle w:val="Heading2"/>
         <w:rPr>
           <w:rFonts w:cstheme="majorHAnsi"/>
         </w:rPr>
@@ -5037,7 +5004,7 @@
     </w:p>
     <w:p>
       <w:pPr>
-        <w:pStyle w:val="Ttulo2"/>
+        <w:pStyle w:val="Heading2"/>
         <w:rPr>
           <w:rFonts w:cstheme="majorHAnsi"/>
         </w:rPr>
@@ -5072,7 +5039,6 @@
         <w:t xml:space="preserve"> is properly mocked.</w:t>
       </w:r>
     </w:p>
-    <w:permStart w:id="2023780766" w:edGrp="everyone"/>
     <w:p>
       <w:pPr>
         <w:pStyle w:val="Comment-Grader"/>
@@ -5087,20 +5053,20 @@
           <w15:appearance w15:val="hidden"/>
           <w:text/>
         </w:sdtPr>
+        <w:sdtEndPr/>
         <w:sdtContent>
           <w:r>
             <w:t xml:space="preserve">    </w:t>
           </w:r>
         </w:sdtContent>
       </w:sdt>
-      <w:permEnd w:id="2023780766"/>
       <w:r>
         <w:t xml:space="preserve">  </w:t>
       </w:r>
     </w:p>
     <w:p>
       <w:pPr>
-        <w:pStyle w:val="Ttulo2"/>
+        <w:pStyle w:val="Heading2"/>
         <w:rPr>
           <w:rFonts w:cstheme="majorHAnsi"/>
         </w:rPr>
@@ -5120,7 +5086,6 @@
         <w:t>Produce an analysis report.</w:t>
       </w:r>
     </w:p>
-    <w:permStart w:id="925264847" w:edGrp="everyone"/>
     <w:p>
       <w:pPr>
         <w:pStyle w:val="Comment-Grader"/>
@@ -5134,13 +5099,13 @@
           </w:placeholder>
           <w:text/>
         </w:sdtPr>
+        <w:sdtEndPr/>
         <w:sdtContent>
           <w:r>
             <w:t xml:space="preserve">    </w:t>
           </w:r>
         </w:sdtContent>
       </w:sdt>
-      <w:permEnd w:id="925264847"/>
       <w:r>
         <w:t xml:space="preserve">   </w:t>
       </w:r>
@@ -5153,7 +5118,6 @@
         <w:t>Produce a planning and progress report.</w:t>
       </w:r>
     </w:p>
-    <w:permStart w:id="1852798819" w:edGrp="everyone"/>
     <w:p>
       <w:pPr>
         <w:pStyle w:val="Comment-Grader"/>
@@ -5167,13 +5131,13 @@
           </w:placeholder>
           <w:text/>
         </w:sdtPr>
+        <w:sdtEndPr/>
         <w:sdtContent>
           <w:r>
             <w:t xml:space="preserve">    </w:t>
           </w:r>
         </w:sdtContent>
       </w:sdt>
-      <w:permEnd w:id="1852798819"/>
       <w:r>
         <w:t xml:space="preserve">   </w:t>
       </w:r>
@@ -5204,7 +5168,7 @@
     <w:lvl w:ilvl="0">
       <w:start w:val="1"/>
       <w:numFmt w:val="decimal"/>
-      <w:pStyle w:val="Listaconnmeros"/>
+      <w:pStyle w:val="ListNumber"/>
       <w:lvlText w:val="%1."/>
       <w:lvlJc w:val="left"/>
       <w:pPr>
@@ -6304,7 +6268,7 @@
     <w:lvl w:ilvl="0" w:tplc="391EA46E">
       <w:start w:val="1"/>
       <w:numFmt w:val="decimal"/>
-      <w:pStyle w:val="Prrafodelista"/>
+      <w:pStyle w:val="ListParagraph"/>
       <w:lvlText w:val="%1)"/>
       <w:lvlJc w:val="left"/>
       <w:pPr>
@@ -7369,11 +7333,11 @@
       <w:lang w:val="en-GB"/>
     </w:rPr>
   </w:style>
-  <w:style w:type="paragraph" w:styleId="Ttulo1">
+  <w:style w:type="paragraph" w:styleId="Heading1">
     <w:name w:val="heading 1"/>
     <w:basedOn w:val="Normal"/>
     <w:next w:val="Normal"/>
-    <w:link w:val="Ttulo1Car"/>
+    <w:link w:val="Heading1Char"/>
     <w:uiPriority w:val="9"/>
     <w:qFormat/>
     <w:rsid w:val="004B0277"/>
@@ -7401,11 +7365,11 @@
       <w14:ligatures w14:val="none"/>
     </w:rPr>
   </w:style>
-  <w:style w:type="paragraph" w:styleId="Ttulo2">
+  <w:style w:type="paragraph" w:styleId="Heading2">
     <w:name w:val="heading 2"/>
     <w:basedOn w:val="Normal"/>
     <w:next w:val="Normal"/>
-    <w:link w:val="Ttulo2Car"/>
+    <w:link w:val="Heading2Char"/>
     <w:uiPriority w:val="9"/>
     <w:unhideWhenUsed/>
     <w:qFormat/>
@@ -7429,11 +7393,11 @@
       <w14:ligatures w14:val="none"/>
     </w:rPr>
   </w:style>
-  <w:style w:type="paragraph" w:styleId="Ttulo3">
+  <w:style w:type="paragraph" w:styleId="Heading3">
     <w:name w:val="heading 3"/>
     <w:basedOn w:val="Normal"/>
     <w:next w:val="Normal"/>
-    <w:link w:val="Ttulo3Car"/>
+    <w:link w:val="Heading3Char"/>
     <w:uiPriority w:val="9"/>
     <w:unhideWhenUsed/>
     <w:rsid w:val="004B0277"/>
@@ -7448,13 +7412,13 @@
       <w:color w:val="1F3763" w:themeColor="accent1" w:themeShade="7F"/>
     </w:rPr>
   </w:style>
-  <w:style w:type="character" w:default="1" w:styleId="Fuentedeprrafopredeter">
+  <w:style w:type="character" w:default="1" w:styleId="DefaultParagraphFont">
     <w:name w:val="Default Paragraph Font"/>
     <w:uiPriority w:val="1"/>
     <w:semiHidden/>
     <w:unhideWhenUsed/>
   </w:style>
-  <w:style w:type="table" w:default="1" w:styleId="Tablanormal">
+  <w:style w:type="table" w:default="1" w:styleId="TableNormal">
     <w:name w:val="Normal Table"/>
     <w:uiPriority w:val="99"/>
     <w:semiHidden/>
@@ -7469,16 +7433,16 @@
       </w:tblCellMar>
     </w:tblPr>
   </w:style>
-  <w:style w:type="numbering" w:default="1" w:styleId="Sinlista">
+  <w:style w:type="numbering" w:default="1" w:styleId="NoList">
     <w:name w:val="No List"/>
     <w:uiPriority w:val="99"/>
     <w:semiHidden/>
     <w:unhideWhenUsed/>
   </w:style>
-  <w:style w:type="character" w:customStyle="1" w:styleId="Ttulo1Car">
-    <w:name w:val="Título 1 Car"/>
-    <w:basedOn w:val="Fuentedeprrafopredeter"/>
-    <w:link w:val="Ttulo1"/>
+  <w:style w:type="character" w:customStyle="1" w:styleId="Heading1Char">
+    <w:name w:val="Heading 1 Char"/>
+    <w:basedOn w:val="DefaultParagraphFont"/>
+    <w:link w:val="Heading1"/>
     <w:uiPriority w:val="9"/>
     <w:rsid w:val="004B0277"/>
     <w:rPr>
@@ -7492,10 +7456,10 @@
       <w14:ligatures w14:val="none"/>
     </w:rPr>
   </w:style>
-  <w:style w:type="character" w:customStyle="1" w:styleId="Ttulo2Car">
-    <w:name w:val="Título 2 Car"/>
-    <w:basedOn w:val="Fuentedeprrafopredeter"/>
-    <w:link w:val="Ttulo2"/>
+  <w:style w:type="character" w:customStyle="1" w:styleId="Heading2Char">
+    <w:name w:val="Heading 2 Char"/>
+    <w:basedOn w:val="DefaultParagraphFont"/>
+    <w:link w:val="Heading2"/>
     <w:uiPriority w:val="9"/>
     <w:rsid w:val="004B0277"/>
     <w:rPr>
@@ -7509,9 +7473,9 @@
       <w14:ligatures w14:val="none"/>
     </w:rPr>
   </w:style>
-  <w:style w:type="paragraph" w:styleId="Prrafodelista">
+  <w:style w:type="paragraph" w:styleId="ListParagraph">
     <w:name w:val="List Paragraph"/>
-    <w:basedOn w:val="Listaconnmeros"/>
+    <w:basedOn w:val="ListNumber"/>
     <w:uiPriority w:val="34"/>
     <w:rsid w:val="004B0277"/>
     <w:pPr>
@@ -7530,7 +7494,7 @@
   </w:style>
   <w:style w:type="paragraph" w:customStyle="1" w:styleId="Prrafodesublista">
     <w:name w:val="Párrafo de sublista"/>
-    <w:basedOn w:val="Prrafodelista"/>
+    <w:basedOn w:val="ListParagraph"/>
     <w:qFormat/>
     <w:rsid w:val="00823C89"/>
     <w:pPr>
@@ -7540,7 +7504,7 @@
       <w:rFonts w:eastAsia="Courier New" w:cs="Courier New"/>
     </w:rPr>
   </w:style>
-  <w:style w:type="paragraph" w:styleId="Sinespaciado">
+  <w:style w:type="paragraph" w:styleId="NoSpacing">
     <w:name w:val="No Spacing"/>
     <w:uiPriority w:val="1"/>
     <w:rsid w:val="004B0277"/>
@@ -7554,9 +7518,9 @@
       <w14:ligatures w14:val="none"/>
     </w:rPr>
   </w:style>
-  <w:style w:type="character" w:styleId="Refdecomentario">
+  <w:style w:type="character" w:styleId="CommentReference">
     <w:name w:val="annotation reference"/>
-    <w:basedOn w:val="Fuentedeprrafopredeter"/>
+    <w:basedOn w:val="DefaultParagraphFont"/>
     <w:uiPriority w:val="99"/>
     <w:semiHidden/>
     <w:unhideWhenUsed/>
@@ -7566,10 +7530,10 @@
       <w:szCs w:val="16"/>
     </w:rPr>
   </w:style>
-  <w:style w:type="paragraph" w:styleId="Textocomentario">
+  <w:style w:type="paragraph" w:styleId="CommentText">
     <w:name w:val="annotation text"/>
     <w:basedOn w:val="Normal"/>
-    <w:link w:val="TextocomentarioCar"/>
+    <w:link w:val="CommentTextChar"/>
     <w:uiPriority w:val="99"/>
     <w:unhideWhenUsed/>
     <w:rsid w:val="004B0277"/>
@@ -7578,10 +7542,10 @@
       <w:szCs w:val="20"/>
     </w:rPr>
   </w:style>
-  <w:style w:type="character" w:customStyle="1" w:styleId="TextocomentarioCar">
-    <w:name w:val="Texto comentario Car"/>
-    <w:basedOn w:val="Fuentedeprrafopredeter"/>
-    <w:link w:val="Textocomentario"/>
+  <w:style w:type="character" w:customStyle="1" w:styleId="CommentTextChar">
+    <w:name w:val="Comment Text Char"/>
+    <w:basedOn w:val="DefaultParagraphFont"/>
+    <w:link w:val="CommentText"/>
     <w:uiPriority w:val="99"/>
     <w:rsid w:val="004B0277"/>
     <w:rPr>
@@ -7590,11 +7554,11 @@
       <w:lang w:val="en-GB"/>
     </w:rPr>
   </w:style>
-  <w:style w:type="paragraph" w:styleId="Asuntodelcomentario">
+  <w:style w:type="paragraph" w:styleId="CommentSubject">
     <w:name w:val="annotation subject"/>
     <w:basedOn w:val="Normal"/>
     <w:next w:val="Normal"/>
-    <w:link w:val="AsuntodelcomentarioCar"/>
+    <w:link w:val="CommentSubjectChar"/>
     <w:uiPriority w:val="99"/>
     <w:semiHidden/>
     <w:unhideWhenUsed/>
@@ -7606,10 +7570,10 @@
       <w:szCs w:val="20"/>
     </w:rPr>
   </w:style>
-  <w:style w:type="character" w:customStyle="1" w:styleId="AsuntodelcomentarioCar">
-    <w:name w:val="Asunto del comentario Car"/>
-    <w:basedOn w:val="Fuentedeprrafopredeter"/>
-    <w:link w:val="Asuntodelcomentario"/>
+  <w:style w:type="character" w:customStyle="1" w:styleId="CommentSubjectChar">
+    <w:name w:val="Comment Subject Char"/>
+    <w:basedOn w:val="DefaultParagraphFont"/>
+    <w:link w:val="CommentSubject"/>
     <w:uiPriority w:val="99"/>
     <w:semiHidden/>
     <w:rsid w:val="004B0277"/>
@@ -7621,9 +7585,9 @@
       <w:lang w:val="en-GB"/>
     </w:rPr>
   </w:style>
-  <w:style w:type="character" w:styleId="Textoennegrita">
+  <w:style w:type="character" w:styleId="Strong">
     <w:name w:val="Strong"/>
-    <w:basedOn w:val="Fuentedeprrafopredeter"/>
+    <w:basedOn w:val="DefaultParagraphFont"/>
     <w:uiPriority w:val="22"/>
     <w:qFormat/>
     <w:rsid w:val="004B0277"/>
@@ -7632,9 +7596,9 @@
       <w:bCs/>
     </w:rPr>
   </w:style>
-  <w:style w:type="character" w:styleId="Hipervnculo">
+  <w:style w:type="character" w:styleId="Hyperlink">
     <w:name w:val="Hyperlink"/>
-    <w:basedOn w:val="Fuentedeprrafopredeter"/>
+    <w:basedOn w:val="DefaultParagraphFont"/>
     <w:uiPriority w:val="99"/>
     <w:unhideWhenUsed/>
     <w:rsid w:val="004B0277"/>
@@ -7678,10 +7642,10 @@
       <w:spacing w:before="240" w:after="240"/>
     </w:pPr>
   </w:style>
-  <w:style w:type="character" w:customStyle="1" w:styleId="Ttulo3Car">
-    <w:name w:val="Título 3 Car"/>
-    <w:basedOn w:val="Fuentedeprrafopredeter"/>
-    <w:link w:val="Ttulo3"/>
+  <w:style w:type="character" w:customStyle="1" w:styleId="Heading3Char">
+    <w:name w:val="Heading 3 Char"/>
+    <w:basedOn w:val="DefaultParagraphFont"/>
+    <w:link w:val="Heading3"/>
     <w:uiPriority w:val="9"/>
     <w:rsid w:val="004B0277"/>
     <w:rPr>
@@ -7692,7 +7656,7 @@
       <w:lang w:val="en-GB"/>
     </w:rPr>
   </w:style>
-  <w:style w:type="paragraph" w:styleId="Lista">
+  <w:style w:type="paragraph" w:styleId="List">
     <w:name w:val="List"/>
     <w:basedOn w:val="Normal"/>
     <w:uiPriority w:val="99"/>
@@ -7704,7 +7668,7 @@
       <w:contextualSpacing/>
     </w:pPr>
   </w:style>
-  <w:style w:type="paragraph" w:styleId="Listaconnmeros">
+  <w:style w:type="paragraph" w:styleId="ListNumber">
     <w:name w:val="List Number"/>
     <w:basedOn w:val="Normal"/>
     <w:uiPriority w:val="99"/>
@@ -7718,9 +7682,9 @@
       <w:contextualSpacing/>
     </w:pPr>
   </w:style>
-  <w:style w:type="character" w:styleId="Textodelmarcadordeposicin">
+  <w:style w:type="character" w:styleId="PlaceholderText">
     <w:name w:val="Placeholder Text"/>
-    <w:basedOn w:val="Fuentedeprrafopredeter"/>
+    <w:basedOn w:val="DefaultParagraphFont"/>
     <w:uiPriority w:val="99"/>
     <w:semiHidden/>
     <w:rsid w:val="004B0277"/>
@@ -7730,7 +7694,7 @@
   </w:style>
   <w:style w:type="paragraph" w:customStyle="1" w:styleId="Requirement-Body">
     <w:name w:val="Requirement - Body"/>
-    <w:basedOn w:val="Lista"/>
+    <w:basedOn w:val="List"/>
     <w:qFormat/>
     <w:rsid w:val="004B0277"/>
     <w:pPr>
@@ -7742,7 +7706,7 @@
   </w:style>
   <w:style w:type="paragraph" w:customStyle="1" w:styleId="Requirement-Header">
     <w:name w:val="Requirement - Header"/>
-    <w:basedOn w:val="Lista"/>
+    <w:basedOn w:val="List"/>
     <w:next w:val="Requirement-Body"/>
     <w:qFormat/>
     <w:rsid w:val="003E3F20"/>
@@ -7753,11 +7717,11 @@
       <w:ind w:left="567" w:hanging="567"/>
     </w:pPr>
   </w:style>
-  <w:style w:type="paragraph" w:styleId="Ttulo">
+  <w:style w:type="paragraph" w:styleId="Title">
     <w:name w:val="Title"/>
     <w:basedOn w:val="Normal"/>
     <w:next w:val="Normal"/>
-    <w:link w:val="TtuloCar"/>
+    <w:link w:val="TitleChar"/>
     <w:uiPriority w:val="10"/>
     <w:qFormat/>
     <w:rsid w:val="004B0277"/>
@@ -7778,10 +7742,10 @@
       <w:szCs w:val="56"/>
     </w:rPr>
   </w:style>
-  <w:style w:type="character" w:customStyle="1" w:styleId="TtuloCar">
-    <w:name w:val="Título Car"/>
-    <w:basedOn w:val="Fuentedeprrafopredeter"/>
-    <w:link w:val="Ttulo"/>
+  <w:style w:type="character" w:customStyle="1" w:styleId="TitleChar">
+    <w:name w:val="Title Char"/>
+    <w:basedOn w:val="DefaultParagraphFont"/>
+    <w:link w:val="Title"/>
     <w:uiPriority w:val="10"/>
     <w:rsid w:val="004B0277"/>
     <w:rPr>
@@ -7793,9 +7757,9 @@
       <w:lang w:val="en-GB"/>
     </w:rPr>
   </w:style>
-  <w:style w:type="character" w:styleId="Mencionar">
+  <w:style w:type="character" w:styleId="Mention">
     <w:name w:val="Mention"/>
-    <w:basedOn w:val="Fuentedeprrafopredeter"/>
+    <w:basedOn w:val="DefaultParagraphFont"/>
     <w:uiPriority w:val="99"/>
     <w:unhideWhenUsed/>
     <w:rsid w:val="004B0277"/>
@@ -7832,7 +7796,7 @@
           </w:pPr>
           <w:r>
             <w:rPr>
-              <w:rStyle w:val="Textodelmarcadordeposicin"/>
+              <w:rStyle w:val="PlaceholderText"/>
             </w:rPr>
             <w:t>Haga clic o pulse aquí para escribir texto.</w:t>
           </w:r>
@@ -7861,7 +7825,7 @@
           </w:pPr>
           <w:r>
             <w:rPr>
-              <w:rStyle w:val="Textodelmarcadordeposicin"/>
+              <w:rStyle w:val="PlaceholderText"/>
             </w:rPr>
             <w:t>Haga clic o pulse aquí para escribir texto.</w:t>
           </w:r>
@@ -7890,7 +7854,7 @@
           </w:pPr>
           <w:r>
             <w:rPr>
-              <w:rStyle w:val="Textodelmarcadordeposicin"/>
+              <w:rStyle w:val="PlaceholderText"/>
             </w:rPr>
             <w:t>Haga clic o pulse aquí para escribir texto.</w:t>
           </w:r>
@@ -7919,7 +7883,7 @@
           </w:pPr>
           <w:r>
             <w:rPr>
-              <w:rStyle w:val="Textodelmarcadordeposicin"/>
+              <w:rStyle w:val="PlaceholderText"/>
             </w:rPr>
             <w:t>Haga clic o pulse aquí para escribir texto.</w:t>
           </w:r>
@@ -7948,7 +7912,7 @@
           </w:pPr>
           <w:r>
             <w:rPr>
-              <w:rStyle w:val="Textodelmarcadordeposicin"/>
+              <w:rStyle w:val="PlaceholderText"/>
             </w:rPr>
             <w:t>Haga clic o pulse aquí para escribir texto.</w:t>
           </w:r>
@@ -7977,7 +7941,7 @@
           </w:pPr>
           <w:r>
             <w:rPr>
-              <w:rStyle w:val="Textodelmarcadordeposicin"/>
+              <w:rStyle w:val="PlaceholderText"/>
             </w:rPr>
             <w:t>Haga clic o pulse aquí para escribir texto.</w:t>
           </w:r>
@@ -8006,7 +7970,7 @@
           </w:pPr>
           <w:r>
             <w:rPr>
-              <w:rStyle w:val="Textodelmarcadordeposicin"/>
+              <w:rStyle w:val="PlaceholderText"/>
             </w:rPr>
             <w:t>Haga clic o pulse aquí para escribir texto.</w:t>
           </w:r>
@@ -8035,7 +7999,7 @@
           </w:pPr>
           <w:r>
             <w:rPr>
-              <w:rStyle w:val="Textodelmarcadordeposicin"/>
+              <w:rStyle w:val="PlaceholderText"/>
             </w:rPr>
             <w:t>Haga clic o pulse aquí para escribir texto.</w:t>
           </w:r>
@@ -8064,7 +8028,7 @@
           </w:pPr>
           <w:r>
             <w:rPr>
-              <w:rStyle w:val="Textodelmarcadordeposicin"/>
+              <w:rStyle w:val="PlaceholderText"/>
             </w:rPr>
             <w:t>Haga clic o pulse aquí para escribir texto.</w:t>
           </w:r>
@@ -8093,7 +8057,7 @@
           </w:pPr>
           <w:r>
             <w:rPr>
-              <w:rStyle w:val="Textodelmarcadordeposicin"/>
+              <w:rStyle w:val="PlaceholderText"/>
             </w:rPr>
             <w:t>Haga clic o pulse aquí para escribir texto.</w:t>
           </w:r>
@@ -8122,7 +8086,7 @@
           </w:pPr>
           <w:r>
             <w:rPr>
-              <w:rStyle w:val="Textodelmarcadordeposicin"/>
+              <w:rStyle w:val="PlaceholderText"/>
             </w:rPr>
             <w:t>Haga clic o pulse aquí para escribir texto.</w:t>
           </w:r>
@@ -8151,7 +8115,7 @@
           </w:pPr>
           <w:r>
             <w:rPr>
-              <w:rStyle w:val="Textodelmarcadordeposicin"/>
+              <w:rStyle w:val="PlaceholderText"/>
             </w:rPr>
             <w:t>Haga clic o pulse aquí para escribir texto.</w:t>
           </w:r>
@@ -8180,7 +8144,7 @@
           </w:pPr>
           <w:r>
             <w:rPr>
-              <w:rStyle w:val="Textodelmarcadordeposicin"/>
+              <w:rStyle w:val="PlaceholderText"/>
             </w:rPr>
             <w:t>Haga clic o pulse aquí para escribir texto.</w:t>
           </w:r>
@@ -8209,7 +8173,7 @@
           </w:pPr>
           <w:r>
             <w:rPr>
-              <w:rStyle w:val="Textodelmarcadordeposicin"/>
+              <w:rStyle w:val="PlaceholderText"/>
             </w:rPr>
             <w:t>Haga clic o pulse aquí para escribir texto.</w:t>
           </w:r>
@@ -8238,7 +8202,7 @@
           </w:pPr>
           <w:r>
             <w:rPr>
-              <w:rStyle w:val="Textodelmarcadordeposicin"/>
+              <w:rStyle w:val="PlaceholderText"/>
             </w:rPr>
             <w:t>Haga clic o pulse aquí para escribir texto.</w:t>
           </w:r>
@@ -8267,7 +8231,7 @@
           </w:pPr>
           <w:r>
             <w:rPr>
-              <w:rStyle w:val="Textodelmarcadordeposicin"/>
+              <w:rStyle w:val="PlaceholderText"/>
             </w:rPr>
             <w:t>Haga clic o pulse aquí para escribir texto.</w:t>
           </w:r>
@@ -8296,7 +8260,7 @@
           </w:pPr>
           <w:r>
             <w:rPr>
-              <w:rStyle w:val="Textodelmarcadordeposicin"/>
+              <w:rStyle w:val="PlaceholderText"/>
             </w:rPr>
             <w:t>Haga clic o pulse aquí para escribir texto.</w:t>
           </w:r>
@@ -8325,7 +8289,7 @@
           </w:pPr>
           <w:r>
             <w:rPr>
-              <w:rStyle w:val="Textodelmarcadordeposicin"/>
+              <w:rStyle w:val="PlaceholderText"/>
             </w:rPr>
             <w:t>Haga clic o pulse aquí para escribir texto.</w:t>
           </w:r>
@@ -8354,7 +8318,7 @@
           </w:pPr>
           <w:r>
             <w:rPr>
-              <w:rStyle w:val="Textodelmarcadordeposicin"/>
+              <w:rStyle w:val="PlaceholderText"/>
             </w:rPr>
             <w:t>Haga clic o pulse aquí para escribir texto.</w:t>
           </w:r>
@@ -8383,7 +8347,7 @@
           </w:pPr>
           <w:r>
             <w:rPr>
-              <w:rStyle w:val="Textodelmarcadordeposicin"/>
+              <w:rStyle w:val="PlaceholderText"/>
             </w:rPr>
             <w:t>Haga clic o pulse aquí para escribir texto.</w:t>
           </w:r>
@@ -8412,7 +8376,7 @@
           </w:pPr>
           <w:r>
             <w:rPr>
-              <w:rStyle w:val="Textodelmarcadordeposicin"/>
+              <w:rStyle w:val="PlaceholderText"/>
             </w:rPr>
             <w:t>Haga clic o pulse aquí para escribir texto.</w:t>
           </w:r>
@@ -8441,7 +8405,7 @@
           </w:pPr>
           <w:r>
             <w:rPr>
-              <w:rStyle w:val="Textodelmarcadordeposicin"/>
+              <w:rStyle w:val="PlaceholderText"/>
             </w:rPr>
             <w:t>Haga clic o pulse aquí para escribir texto.</w:t>
           </w:r>
@@ -8470,7 +8434,7 @@
           </w:pPr>
           <w:r>
             <w:rPr>
-              <w:rStyle w:val="Textodelmarcadordeposicin"/>
+              <w:rStyle w:val="PlaceholderText"/>
             </w:rPr>
             <w:t>Haga clic o pulse aquí para escribir texto.</w:t>
           </w:r>
@@ -8499,7 +8463,7 @@
           </w:pPr>
           <w:r>
             <w:rPr>
-              <w:rStyle w:val="Textodelmarcadordeposicin"/>
+              <w:rStyle w:val="PlaceholderText"/>
             </w:rPr>
             <w:t>Haga clic o pulse aquí para escribir texto.</w:t>
           </w:r>
@@ -8528,7 +8492,7 @@
           </w:pPr>
           <w:r>
             <w:rPr>
-              <w:rStyle w:val="Textodelmarcadordeposicin"/>
+              <w:rStyle w:val="PlaceholderText"/>
             </w:rPr>
             <w:t>Haga clic o pulse aquí para escribir texto.</w:t>
           </w:r>
@@ -8557,7 +8521,7 @@
           </w:pPr>
           <w:r>
             <w:rPr>
-              <w:rStyle w:val="Textodelmarcadordeposicin"/>
+              <w:rStyle w:val="PlaceholderText"/>
             </w:rPr>
             <w:t>Haga clic o pulse aquí para escribir texto.</w:t>
           </w:r>
@@ -8586,7 +8550,7 @@
           </w:pPr>
           <w:r>
             <w:rPr>
-              <w:rStyle w:val="Textodelmarcadordeposicin"/>
+              <w:rStyle w:val="PlaceholderText"/>
             </w:rPr>
             <w:t>Haga clic o pulse aquí para escribir texto.</w:t>
           </w:r>
@@ -8615,7 +8579,7 @@
           </w:pPr>
           <w:r>
             <w:rPr>
-              <w:rStyle w:val="Textodelmarcadordeposicin"/>
+              <w:rStyle w:val="PlaceholderText"/>
             </w:rPr>
             <w:t>Haga clic o pulse aquí para escribir texto.</w:t>
           </w:r>
@@ -8644,7 +8608,7 @@
           </w:pPr>
           <w:r>
             <w:rPr>
-              <w:rStyle w:val="Textodelmarcadordeposicin"/>
+              <w:rStyle w:val="PlaceholderText"/>
             </w:rPr>
             <w:t>Haga clic o pulse aquí para escribir texto.</w:t>
           </w:r>
@@ -8673,7 +8637,7 @@
           </w:pPr>
           <w:r>
             <w:rPr>
-              <w:rStyle w:val="Textodelmarcadordeposicin"/>
+              <w:rStyle w:val="PlaceholderText"/>
             </w:rPr>
             <w:t>Haga clic o pulse aquí para escribir texto.</w:t>
           </w:r>
@@ -8702,7 +8666,7 @@
           </w:pPr>
           <w:r>
             <w:rPr>
-              <w:rStyle w:val="Textodelmarcadordeposicin"/>
+              <w:rStyle w:val="PlaceholderText"/>
             </w:rPr>
             <w:t>Haga clic o pulse aquí para escribir texto.</w:t>
           </w:r>
@@ -8731,7 +8695,7 @@
           </w:pPr>
           <w:r>
             <w:rPr>
-              <w:rStyle w:val="Textodelmarcadordeposicin"/>
+              <w:rStyle w:val="PlaceholderText"/>
             </w:rPr>
             <w:t>Haga clic o pulse aquí para escribir texto.</w:t>
           </w:r>
@@ -8760,7 +8724,7 @@
           </w:pPr>
           <w:r>
             <w:rPr>
-              <w:rStyle w:val="Textodelmarcadordeposicin"/>
+              <w:rStyle w:val="PlaceholderText"/>
             </w:rPr>
             <w:t>Haga clic o pulse aquí para escribir texto.</w:t>
           </w:r>
@@ -8789,7 +8753,7 @@
           </w:pPr>
           <w:r>
             <w:rPr>
-              <w:rStyle w:val="Textodelmarcadordeposicin"/>
+              <w:rStyle w:val="PlaceholderText"/>
             </w:rPr>
             <w:t>Haga clic o pulse aquí para escribir texto.</w:t>
           </w:r>
@@ -8818,7 +8782,7 @@
           </w:pPr>
           <w:r>
             <w:rPr>
-              <w:rStyle w:val="Textodelmarcadordeposicin"/>
+              <w:rStyle w:val="PlaceholderText"/>
             </w:rPr>
             <w:t>Haga clic o pulse aquí para escribir texto.</w:t>
           </w:r>
@@ -8847,7 +8811,7 @@
           </w:pPr>
           <w:r>
             <w:rPr>
-              <w:rStyle w:val="Textodelmarcadordeposicin"/>
+              <w:rStyle w:val="PlaceholderText"/>
             </w:rPr>
             <w:t>Haga clic o pulse aquí para escribir texto.</w:t>
           </w:r>
@@ -8876,7 +8840,7 @@
           </w:pPr>
           <w:r>
             <w:rPr>
-              <w:rStyle w:val="Textodelmarcadordeposicin"/>
+              <w:rStyle w:val="PlaceholderText"/>
             </w:rPr>
             <w:t>Haga clic o pulse aquí para escribir texto.</w:t>
           </w:r>
@@ -8905,7 +8869,7 @@
           </w:pPr>
           <w:r>
             <w:rPr>
-              <w:rStyle w:val="Textodelmarcadordeposicin"/>
+              <w:rStyle w:val="PlaceholderText"/>
             </w:rPr>
             <w:t>Haga clic o pulse aquí para escribir texto.</w:t>
           </w:r>
@@ -8934,7 +8898,7 @@
           </w:pPr>
           <w:r>
             <w:rPr>
-              <w:rStyle w:val="Textodelmarcadordeposicin"/>
+              <w:rStyle w:val="PlaceholderText"/>
             </w:rPr>
             <w:t>Haga clic o pulse aquí para escribir texto.</w:t>
           </w:r>
@@ -8963,7 +8927,7 @@
           </w:pPr>
           <w:r>
             <w:rPr>
-              <w:rStyle w:val="Textodelmarcadordeposicin"/>
+              <w:rStyle w:val="PlaceholderText"/>
             </w:rPr>
             <w:t>Haga clic o pulse aquí para escribir texto.</w:t>
           </w:r>
@@ -9088,6 +9052,7 @@
   <w:rsids>
     <w:rsidRoot w:val="004D7778"/>
     <w:rsid w:val="00061CE8"/>
+    <w:rsid w:val="000B180F"/>
     <w:rsid w:val="000B367C"/>
     <w:rsid w:val="001221F0"/>
     <w:rsid w:val="001476FF"/>
@@ -9117,6 +9082,7 @@
     <w:rsid w:val="00C456B8"/>
     <w:rsid w:val="00C63AB0"/>
     <w:rsid w:val="00CB72EA"/>
+    <w:rsid w:val="00D5690A"/>
     <w:rsid w:val="00DD75B9"/>
     <w:rsid w:val="00E25325"/>
     <w:rsid w:val="00E5696F"/>
@@ -9552,13 +9518,13 @@
     <w:name w:val="Normal"/>
     <w:qFormat/>
   </w:style>
-  <w:style w:type="character" w:default="1" w:styleId="Fuentedeprrafopredeter">
+  <w:style w:type="character" w:default="1" w:styleId="DefaultParagraphFont">
     <w:name w:val="Default Paragraph Font"/>
     <w:uiPriority w:val="1"/>
     <w:semiHidden/>
     <w:unhideWhenUsed/>
   </w:style>
-  <w:style w:type="table" w:default="1" w:styleId="Tablanormal">
+  <w:style w:type="table" w:default="1" w:styleId="TableNormal">
     <w:name w:val="Normal Table"/>
     <w:uiPriority w:val="99"/>
     <w:semiHidden/>
@@ -9573,15 +9539,15 @@
       </w:tblCellMar>
     </w:tblPr>
   </w:style>
-  <w:style w:type="numbering" w:default="1" w:styleId="Sinlista">
+  <w:style w:type="numbering" w:default="1" w:styleId="NoList">
     <w:name w:val="No List"/>
     <w:uiPriority w:val="99"/>
     <w:semiHidden/>
     <w:unhideWhenUsed/>
   </w:style>
-  <w:style w:type="character" w:styleId="Textodelmarcadordeposicin">
+  <w:style w:type="character" w:styleId="PlaceholderText">
     <w:name w:val="Placeholder Text"/>
-    <w:basedOn w:val="Fuentedeprrafopredeter"/>
+    <w:basedOn w:val="DefaultParagraphFont"/>
     <w:uiPriority w:val="99"/>
     <w:semiHidden/>
     <w:rsid w:val="00BE3D05"/>

</xml_diff>